<commit_message>
toc and section headings
</commit_message>
<xml_diff>
--- a/Project_Deliverable1_Skeleton.docx
+++ b/Project_Deliverable1_Skeleton.docx
@@ -602,6 +602,12 @@
     </w:p>
     <w:sdt>
       <w:sdtPr>
+        <w:rPr>
+          <w:rFonts w:asciiTheme="minorHAnsi" w:eastAsiaTheme="minorHAnsi" w:hAnsiTheme="minorHAnsi" w:cstheme="minorBidi"/>
+          <w:color w:val="auto"/>
+          <w:sz w:val="22"/>
+          <w:szCs w:val="22"/>
+        </w:rPr>
         <w:id w:val="-665087170"/>
         <w:docPartObj>
           <w:docPartGallery w:val="Table of Contents"/>
@@ -610,13 +616,9 @@
       </w:sdtPr>
       <w:sdtEndPr>
         <w:rPr>
-          <w:rFonts w:asciiTheme="minorHAnsi" w:eastAsiaTheme="minorHAnsi" w:hAnsiTheme="minorHAnsi" w:cstheme="minorBidi"/>
           <w:b/>
           <w:bCs/>
           <w:noProof/>
-          <w:color w:val="auto"/>
-          <w:sz w:val="22"/>
-          <w:szCs w:val="22"/>
         </w:rPr>
       </w:sdtEndPr>
       <w:sdtContent>
@@ -629,16 +631,648 @@
           </w:r>
         </w:p>
         <w:p>
-          <w:fldSimple w:instr=" TOC \o &quot;1-3&quot; \h \z \u ">
-            <w:r>
-              <w:rPr>
-                <w:b/>
-                <w:bCs/>
-                <w:noProof/>
-              </w:rPr>
-              <w:t>No table of contents entries found.</w:t>
-            </w:r>
-          </w:fldSimple>
+          <w:pPr>
+            <w:pStyle w:val="TOC1"/>
+            <w:tabs>
+              <w:tab w:val="right" w:leader="dot" w:pos="9350"/>
+            </w:tabs>
+            <w:rPr>
+              <w:rFonts w:eastAsiaTheme="minorEastAsia"/>
+              <w:noProof/>
+            </w:rPr>
+          </w:pPr>
+          <w:r>
+            <w:fldChar w:fldCharType="begin"/>
+          </w:r>
+          <w:r>
+            <w:instrText xml:space="preserve"> TOC \o "1-3" \h \z \u </w:instrText>
+          </w:r>
+          <w:r>
+            <w:fldChar w:fldCharType="separate"/>
+          </w:r>
+          <w:hyperlink w:anchor="_Toc114223828" w:history="1">
+            <w:r>
+              <w:rPr>
+                <w:rStyle w:val="Hyperlink"/>
+                <w:rFonts w:eastAsia="Times New Roman"/>
+                <w:noProof/>
+              </w:rPr>
+              <w:t>Overview</w:t>
+            </w:r>
+            <w:r>
+              <w:rPr>
+                <w:noProof/>
+                <w:webHidden/>
+              </w:rPr>
+              <w:tab/>
+            </w:r>
+            <w:r>
+              <w:rPr>
+                <w:noProof/>
+                <w:webHidden/>
+              </w:rPr>
+              <w:fldChar w:fldCharType="begin"/>
+            </w:r>
+            <w:r>
+              <w:rPr>
+                <w:noProof/>
+                <w:webHidden/>
+              </w:rPr>
+              <w:instrText xml:space="preserve"> PAGEREF _Toc114223828 \h </w:instrText>
+            </w:r>
+            <w:r>
+              <w:rPr>
+                <w:noProof/>
+                <w:webHidden/>
+              </w:rPr>
+            </w:r>
+            <w:r>
+              <w:rPr>
+                <w:noProof/>
+                <w:webHidden/>
+              </w:rPr>
+              <w:fldChar w:fldCharType="separate"/>
+            </w:r>
+            <w:r>
+              <w:rPr>
+                <w:noProof/>
+                <w:webHidden/>
+              </w:rPr>
+              <w:t>2</w:t>
+            </w:r>
+            <w:r>
+              <w:rPr>
+                <w:noProof/>
+                <w:webHidden/>
+              </w:rPr>
+              <w:fldChar w:fldCharType="end"/>
+            </w:r>
+          </w:hyperlink>
+        </w:p>
+        <w:p>
+          <w:pPr>
+            <w:pStyle w:val="TOC2"/>
+            <w:tabs>
+              <w:tab w:val="right" w:leader="dot" w:pos="9350"/>
+            </w:tabs>
+            <w:rPr>
+              <w:rFonts w:eastAsiaTheme="minorEastAsia"/>
+              <w:noProof/>
+            </w:rPr>
+          </w:pPr>
+          <w:hyperlink w:anchor="_Toc114223829" w:history="1">
+            <w:r>
+              <w:rPr>
+                <w:rStyle w:val="Hyperlink"/>
+                <w:rFonts w:eastAsia="Times New Roman"/>
+                <w:noProof/>
+              </w:rPr>
+              <w:t>Project Description</w:t>
+            </w:r>
+            <w:r>
+              <w:rPr>
+                <w:noProof/>
+                <w:webHidden/>
+              </w:rPr>
+              <w:tab/>
+            </w:r>
+            <w:r>
+              <w:rPr>
+                <w:noProof/>
+                <w:webHidden/>
+              </w:rPr>
+              <w:fldChar w:fldCharType="begin"/>
+            </w:r>
+            <w:r>
+              <w:rPr>
+                <w:noProof/>
+                <w:webHidden/>
+              </w:rPr>
+              <w:instrText xml:space="preserve"> PAGEREF _Toc114223829 \h </w:instrText>
+            </w:r>
+            <w:r>
+              <w:rPr>
+                <w:noProof/>
+                <w:webHidden/>
+              </w:rPr>
+            </w:r>
+            <w:r>
+              <w:rPr>
+                <w:noProof/>
+                <w:webHidden/>
+              </w:rPr>
+              <w:fldChar w:fldCharType="separate"/>
+            </w:r>
+            <w:r>
+              <w:rPr>
+                <w:noProof/>
+                <w:webHidden/>
+              </w:rPr>
+              <w:t>2</w:t>
+            </w:r>
+            <w:r>
+              <w:rPr>
+                <w:noProof/>
+                <w:webHidden/>
+              </w:rPr>
+              <w:fldChar w:fldCharType="end"/>
+            </w:r>
+          </w:hyperlink>
+        </w:p>
+        <w:p>
+          <w:pPr>
+            <w:pStyle w:val="TOC2"/>
+            <w:tabs>
+              <w:tab w:val="right" w:leader="dot" w:pos="9350"/>
+            </w:tabs>
+            <w:rPr>
+              <w:rFonts w:eastAsiaTheme="minorEastAsia"/>
+              <w:noProof/>
+            </w:rPr>
+          </w:pPr>
+          <w:hyperlink w:anchor="_Toc114223830" w:history="1">
+            <w:r>
+              <w:rPr>
+                <w:rStyle w:val="Hyperlink"/>
+                <w:rFonts w:eastAsia="Times New Roman"/>
+                <w:noProof/>
+              </w:rPr>
+              <w:t>Requirement for a Database System</w:t>
+            </w:r>
+            <w:r>
+              <w:rPr>
+                <w:noProof/>
+                <w:webHidden/>
+              </w:rPr>
+              <w:tab/>
+            </w:r>
+            <w:r>
+              <w:rPr>
+                <w:noProof/>
+                <w:webHidden/>
+              </w:rPr>
+              <w:fldChar w:fldCharType="begin"/>
+            </w:r>
+            <w:r>
+              <w:rPr>
+                <w:noProof/>
+                <w:webHidden/>
+              </w:rPr>
+              <w:instrText xml:space="preserve"> PAGEREF _Toc114223830 \h </w:instrText>
+            </w:r>
+            <w:r>
+              <w:rPr>
+                <w:noProof/>
+                <w:webHidden/>
+              </w:rPr>
+            </w:r>
+            <w:r>
+              <w:rPr>
+                <w:noProof/>
+                <w:webHidden/>
+              </w:rPr>
+              <w:fldChar w:fldCharType="separate"/>
+            </w:r>
+            <w:r>
+              <w:rPr>
+                <w:noProof/>
+                <w:webHidden/>
+              </w:rPr>
+              <w:t>2</w:t>
+            </w:r>
+            <w:r>
+              <w:rPr>
+                <w:noProof/>
+                <w:webHidden/>
+              </w:rPr>
+              <w:fldChar w:fldCharType="end"/>
+            </w:r>
+          </w:hyperlink>
+        </w:p>
+        <w:p>
+          <w:pPr>
+            <w:pStyle w:val="TOC2"/>
+            <w:tabs>
+              <w:tab w:val="right" w:leader="dot" w:pos="9350"/>
+            </w:tabs>
+            <w:rPr>
+              <w:rFonts w:eastAsiaTheme="minorEastAsia"/>
+              <w:noProof/>
+            </w:rPr>
+          </w:pPr>
+          <w:hyperlink w:anchor="_Toc114223831" w:history="1">
+            <w:r>
+              <w:rPr>
+                <w:rStyle w:val="Hyperlink"/>
+                <w:noProof/>
+              </w:rPr>
+              <w:t>Web-Based User Interface Functionality</w:t>
+            </w:r>
+            <w:r>
+              <w:rPr>
+                <w:noProof/>
+                <w:webHidden/>
+              </w:rPr>
+              <w:tab/>
+            </w:r>
+            <w:r>
+              <w:rPr>
+                <w:noProof/>
+                <w:webHidden/>
+              </w:rPr>
+              <w:fldChar w:fldCharType="begin"/>
+            </w:r>
+            <w:r>
+              <w:rPr>
+                <w:noProof/>
+                <w:webHidden/>
+              </w:rPr>
+              <w:instrText xml:space="preserve"> PAGEREF _Toc114223831 \h </w:instrText>
+            </w:r>
+            <w:r>
+              <w:rPr>
+                <w:noProof/>
+                <w:webHidden/>
+              </w:rPr>
+            </w:r>
+            <w:r>
+              <w:rPr>
+                <w:noProof/>
+                <w:webHidden/>
+              </w:rPr>
+              <w:fldChar w:fldCharType="separate"/>
+            </w:r>
+            <w:r>
+              <w:rPr>
+                <w:noProof/>
+                <w:webHidden/>
+              </w:rPr>
+              <w:t>2</w:t>
+            </w:r>
+            <w:r>
+              <w:rPr>
+                <w:noProof/>
+                <w:webHidden/>
+              </w:rPr>
+              <w:fldChar w:fldCharType="end"/>
+            </w:r>
+          </w:hyperlink>
+        </w:p>
+        <w:p>
+          <w:pPr>
+            <w:pStyle w:val="TOC2"/>
+            <w:tabs>
+              <w:tab w:val="right" w:leader="dot" w:pos="9350"/>
+            </w:tabs>
+            <w:rPr>
+              <w:rFonts w:eastAsiaTheme="minorEastAsia"/>
+              <w:noProof/>
+            </w:rPr>
+          </w:pPr>
+          <w:hyperlink w:anchor="_Toc114223832" w:history="1">
+            <w:r>
+              <w:rPr>
+                <w:rStyle w:val="Hyperlink"/>
+                <w:noProof/>
+              </w:rPr>
+              <w:t>Data</w:t>
+            </w:r>
+            <w:r>
+              <w:rPr>
+                <w:noProof/>
+                <w:webHidden/>
+              </w:rPr>
+              <w:tab/>
+            </w:r>
+            <w:r>
+              <w:rPr>
+                <w:noProof/>
+                <w:webHidden/>
+              </w:rPr>
+              <w:fldChar w:fldCharType="begin"/>
+            </w:r>
+            <w:r>
+              <w:rPr>
+                <w:noProof/>
+                <w:webHidden/>
+              </w:rPr>
+              <w:instrText xml:space="preserve"> PAGEREF _Toc114223832 \h </w:instrText>
+            </w:r>
+            <w:r>
+              <w:rPr>
+                <w:noProof/>
+                <w:webHidden/>
+              </w:rPr>
+            </w:r>
+            <w:r>
+              <w:rPr>
+                <w:noProof/>
+                <w:webHidden/>
+              </w:rPr>
+              <w:fldChar w:fldCharType="separate"/>
+            </w:r>
+            <w:r>
+              <w:rPr>
+                <w:noProof/>
+                <w:webHidden/>
+              </w:rPr>
+              <w:t>2</w:t>
+            </w:r>
+            <w:r>
+              <w:rPr>
+                <w:noProof/>
+                <w:webHidden/>
+              </w:rPr>
+              <w:fldChar w:fldCharType="end"/>
+            </w:r>
+          </w:hyperlink>
+        </w:p>
+        <w:p>
+          <w:pPr>
+            <w:pStyle w:val="TOC2"/>
+            <w:tabs>
+              <w:tab w:val="right" w:leader="dot" w:pos="9350"/>
+            </w:tabs>
+            <w:rPr>
+              <w:rFonts w:eastAsiaTheme="minorEastAsia"/>
+              <w:noProof/>
+            </w:rPr>
+          </w:pPr>
+          <w:hyperlink w:anchor="_Toc114223833" w:history="1">
+            <w:r>
+              <w:rPr>
+                <w:rStyle w:val="Hyperlink"/>
+                <w:noProof/>
+              </w:rPr>
+              <w:t>Software</w:t>
+            </w:r>
+            <w:r>
+              <w:rPr>
+                <w:noProof/>
+                <w:webHidden/>
+              </w:rPr>
+              <w:tab/>
+            </w:r>
+            <w:r>
+              <w:rPr>
+                <w:noProof/>
+                <w:webHidden/>
+              </w:rPr>
+              <w:fldChar w:fldCharType="begin"/>
+            </w:r>
+            <w:r>
+              <w:rPr>
+                <w:noProof/>
+                <w:webHidden/>
+              </w:rPr>
+              <w:instrText xml:space="preserve"> PAGEREF _Toc114223833 \h </w:instrText>
+            </w:r>
+            <w:r>
+              <w:rPr>
+                <w:noProof/>
+                <w:webHidden/>
+              </w:rPr>
+            </w:r>
+            <w:r>
+              <w:rPr>
+                <w:noProof/>
+                <w:webHidden/>
+              </w:rPr>
+              <w:fldChar w:fldCharType="separate"/>
+            </w:r>
+            <w:r>
+              <w:rPr>
+                <w:noProof/>
+                <w:webHidden/>
+              </w:rPr>
+              <w:t>2</w:t>
+            </w:r>
+            <w:r>
+              <w:rPr>
+                <w:noProof/>
+                <w:webHidden/>
+              </w:rPr>
+              <w:fldChar w:fldCharType="end"/>
+            </w:r>
+          </w:hyperlink>
+        </w:p>
+        <w:p>
+          <w:pPr>
+            <w:pStyle w:val="TOC1"/>
+            <w:tabs>
+              <w:tab w:val="right" w:leader="dot" w:pos="9350"/>
+            </w:tabs>
+            <w:rPr>
+              <w:rFonts w:eastAsiaTheme="minorEastAsia"/>
+              <w:noProof/>
+            </w:rPr>
+          </w:pPr>
+          <w:hyperlink w:anchor="_Toc114223834" w:history="1">
+            <w:r>
+              <w:rPr>
+                <w:rStyle w:val="Hyperlink"/>
+                <w:rFonts w:eastAsia="Times New Roman"/>
+                <w:noProof/>
+              </w:rPr>
+              <w:t>Trend Analysis and Queries</w:t>
+            </w:r>
+            <w:r>
+              <w:rPr>
+                <w:noProof/>
+                <w:webHidden/>
+              </w:rPr>
+              <w:tab/>
+            </w:r>
+            <w:r>
+              <w:rPr>
+                <w:noProof/>
+                <w:webHidden/>
+              </w:rPr>
+              <w:fldChar w:fldCharType="begin"/>
+            </w:r>
+            <w:r>
+              <w:rPr>
+                <w:noProof/>
+                <w:webHidden/>
+              </w:rPr>
+              <w:instrText xml:space="preserve"> PAGEREF _Toc114223834 \h </w:instrText>
+            </w:r>
+            <w:r>
+              <w:rPr>
+                <w:noProof/>
+                <w:webHidden/>
+              </w:rPr>
+            </w:r>
+            <w:r>
+              <w:rPr>
+                <w:noProof/>
+                <w:webHidden/>
+              </w:rPr>
+              <w:fldChar w:fldCharType="separate"/>
+            </w:r>
+            <w:r>
+              <w:rPr>
+                <w:noProof/>
+                <w:webHidden/>
+              </w:rPr>
+              <w:t>2</w:t>
+            </w:r>
+            <w:r>
+              <w:rPr>
+                <w:noProof/>
+                <w:webHidden/>
+              </w:rPr>
+              <w:fldChar w:fldCharType="end"/>
+            </w:r>
+          </w:hyperlink>
+        </w:p>
+        <w:p>
+          <w:pPr>
+            <w:pStyle w:val="TOC2"/>
+            <w:tabs>
+              <w:tab w:val="right" w:leader="dot" w:pos="9350"/>
+            </w:tabs>
+            <w:rPr>
+              <w:rFonts w:eastAsiaTheme="minorEastAsia"/>
+              <w:noProof/>
+            </w:rPr>
+          </w:pPr>
+          <w:hyperlink w:anchor="_Toc114223835" w:history="1">
+            <w:r>
+              <w:rPr>
+                <w:rStyle w:val="Hyperlink"/>
+                <w:noProof/>
+              </w:rPr>
+              <w:t>Trend Analysis Goals</w:t>
+            </w:r>
+            <w:r>
+              <w:rPr>
+                <w:noProof/>
+                <w:webHidden/>
+              </w:rPr>
+              <w:tab/>
+            </w:r>
+            <w:r>
+              <w:rPr>
+                <w:noProof/>
+                <w:webHidden/>
+              </w:rPr>
+              <w:fldChar w:fldCharType="begin"/>
+            </w:r>
+            <w:r>
+              <w:rPr>
+                <w:noProof/>
+                <w:webHidden/>
+              </w:rPr>
+              <w:instrText xml:space="preserve"> PAGEREF _Toc114223835 \h </w:instrText>
+            </w:r>
+            <w:r>
+              <w:rPr>
+                <w:noProof/>
+                <w:webHidden/>
+              </w:rPr>
+            </w:r>
+            <w:r>
+              <w:rPr>
+                <w:noProof/>
+                <w:webHidden/>
+              </w:rPr>
+              <w:fldChar w:fldCharType="separate"/>
+            </w:r>
+            <w:r>
+              <w:rPr>
+                <w:noProof/>
+                <w:webHidden/>
+              </w:rPr>
+              <w:t>2</w:t>
+            </w:r>
+            <w:r>
+              <w:rPr>
+                <w:noProof/>
+                <w:webHidden/>
+              </w:rPr>
+              <w:fldChar w:fldCharType="end"/>
+            </w:r>
+          </w:hyperlink>
+        </w:p>
+        <w:p>
+          <w:pPr>
+            <w:pStyle w:val="TOC2"/>
+            <w:tabs>
+              <w:tab w:val="right" w:leader="dot" w:pos="9350"/>
+            </w:tabs>
+            <w:rPr>
+              <w:rFonts w:eastAsiaTheme="minorEastAsia"/>
+              <w:noProof/>
+            </w:rPr>
+          </w:pPr>
+          <w:hyperlink w:anchor="_Toc114223836" w:history="1">
+            <w:r>
+              <w:rPr>
+                <w:rStyle w:val="Hyperlink"/>
+                <w:noProof/>
+              </w:rPr>
+              <w:t>Trend Queries</w:t>
+            </w:r>
+            <w:r>
+              <w:rPr>
+                <w:noProof/>
+                <w:webHidden/>
+              </w:rPr>
+              <w:tab/>
+            </w:r>
+            <w:r>
+              <w:rPr>
+                <w:noProof/>
+                <w:webHidden/>
+              </w:rPr>
+              <w:fldChar w:fldCharType="begin"/>
+            </w:r>
+            <w:r>
+              <w:rPr>
+                <w:noProof/>
+                <w:webHidden/>
+              </w:rPr>
+              <w:instrText xml:space="preserve"> PAGEREF _Toc114223836 \h </w:instrText>
+            </w:r>
+            <w:r>
+              <w:rPr>
+                <w:noProof/>
+                <w:webHidden/>
+              </w:rPr>
+            </w:r>
+            <w:r>
+              <w:rPr>
+                <w:noProof/>
+                <w:webHidden/>
+              </w:rPr>
+              <w:fldChar w:fldCharType="separate"/>
+            </w:r>
+            <w:r>
+              <w:rPr>
+                <w:noProof/>
+                <w:webHidden/>
+              </w:rPr>
+              <w:t>2</w:t>
+            </w:r>
+            <w:r>
+              <w:rPr>
+                <w:noProof/>
+                <w:webHidden/>
+              </w:rPr>
+              <w:fldChar w:fldCharType="end"/>
+            </w:r>
+          </w:hyperlink>
+        </w:p>
+        <w:p>
+          <w:r>
+            <w:rPr>
+              <w:b/>
+              <w:bCs/>
+              <w:noProof/>
+            </w:rPr>
+            <w:fldChar w:fldCharType="end"/>
+          </w:r>
         </w:p>
       </w:sdtContent>
     </w:sdt>
@@ -654,11 +1288,134 @@
     </w:p>
     <w:p>
       <w:pPr>
-        <w:contextualSpacing/>
-        <w:rPr>
-          <w:rFonts w:ascii="Times New Roman" w:eastAsia="Times New Roman" w:hAnsi="Times New Roman" w:cs="Times New Roman"/>
-          <w:b/>
-          <w:bCs/>
+        <w:pStyle w:val="Heading1"/>
+        <w:rPr>
+          <w:rFonts w:eastAsia="Times New Roman"/>
+        </w:rPr>
+      </w:pPr>
+      <w:bookmarkStart w:id="0" w:name="_Toc114223828"/>
+      <w:r>
+        <w:rPr>
+          <w:rFonts w:eastAsia="Times New Roman"/>
+        </w:rPr>
+        <w:t>Overview</w:t>
+      </w:r>
+      <w:bookmarkEnd w:id="0"/>
+    </w:p>
+    <w:p>
+      <w:pPr>
+        <w:pStyle w:val="Heading2"/>
+        <w:rPr>
+          <w:rFonts w:eastAsia="Times New Roman"/>
+        </w:rPr>
+      </w:pPr>
+      <w:bookmarkStart w:id="1" w:name="_Toc114223829"/>
+      <w:r>
+        <w:rPr>
+          <w:rFonts w:eastAsia="Times New Roman"/>
+        </w:rPr>
+        <w:t>Project Description</w:t>
+      </w:r>
+      <w:bookmarkEnd w:id="1"/>
+    </w:p>
+    <w:p>
+      <w:pPr>
+        <w:pStyle w:val="Heading2"/>
+        <w:rPr>
+          <w:rFonts w:eastAsia="Times New Roman"/>
+        </w:rPr>
+      </w:pPr>
+      <w:bookmarkStart w:id="2" w:name="_Toc114223830"/>
+      <w:r>
+        <w:rPr>
+          <w:rFonts w:eastAsia="Times New Roman"/>
+        </w:rPr>
+        <w:t>Requirement for a Database System</w:t>
+      </w:r>
+      <w:bookmarkEnd w:id="2"/>
+    </w:p>
+    <w:p>
+      <w:pPr>
+        <w:pStyle w:val="Heading2"/>
+      </w:pPr>
+      <w:bookmarkStart w:id="3" w:name="_Toc114223831"/>
+      <w:r>
+        <w:t>Web-Based User Interface</w:t>
+      </w:r>
+      <w:r>
+        <w:t xml:space="preserve"> Functionality</w:t>
+      </w:r>
+      <w:bookmarkEnd w:id="3"/>
+    </w:p>
+    <w:p>
+      <w:pPr>
+        <w:pStyle w:val="Heading2"/>
+      </w:pPr>
+      <w:bookmarkStart w:id="4" w:name="_Toc114223832"/>
+      <w:r>
+        <w:t>Data</w:t>
+      </w:r>
+      <w:bookmarkEnd w:id="4"/>
+    </w:p>
+    <w:p>
+      <w:pPr>
+        <w:pStyle w:val="Heading2"/>
+      </w:pPr>
+      <w:bookmarkStart w:id="5" w:name="_Toc114223833"/>
+      <w:r>
+        <w:t>Software</w:t>
+      </w:r>
+      <w:bookmarkEnd w:id="5"/>
+    </w:p>
+    <w:p>
+      <w:pPr>
+        <w:contextualSpacing/>
+        <w:rPr>
+          <w:rFonts w:ascii="Times New Roman" w:eastAsia="Times New Roman" w:hAnsi="Times New Roman" w:cs="Times New Roman"/>
+        </w:rPr>
+      </w:pPr>
+    </w:p>
+    <w:p>
+      <w:pPr>
+        <w:pStyle w:val="Heading1"/>
+        <w:rPr>
+          <w:rFonts w:eastAsia="Times New Roman"/>
+        </w:rPr>
+      </w:pPr>
+      <w:bookmarkStart w:id="6" w:name="_Toc114223834"/>
+      <w:r>
+        <w:rPr>
+          <w:rFonts w:eastAsia="Times New Roman"/>
+        </w:rPr>
+        <w:t>Trend Analysis and Queries</w:t>
+      </w:r>
+      <w:bookmarkEnd w:id="6"/>
+    </w:p>
+    <w:p>
+      <w:pPr>
+        <w:pStyle w:val="Heading2"/>
+      </w:pPr>
+      <w:bookmarkStart w:id="7" w:name="_Toc114223835"/>
+      <w:r>
+        <w:t>Trend Analysis Goals</w:t>
+      </w:r>
+      <w:bookmarkEnd w:id="7"/>
+    </w:p>
+    <w:p>
+      <w:pPr>
+        <w:pStyle w:val="Heading2"/>
+      </w:pPr>
+      <w:bookmarkStart w:id="8" w:name="_Toc114223836"/>
+      <w:r>
+        <w:t>Trend Queries</w:t>
+      </w:r>
+      <w:bookmarkEnd w:id="8"/>
+    </w:p>
+    <w:p>
+      <w:pPr>
+        <w:contextualSpacing/>
+        <w:rPr>
+          <w:rFonts w:ascii="Times New Roman" w:eastAsia="Times New Roman" w:hAnsi="Times New Roman" w:cs="Times New Roman"/>
         </w:rPr>
       </w:pPr>
     </w:p>
@@ -1196,16 +1953,7 @@
           <w:sz w:val="20"/>
           <w:szCs w:val="20"/>
         </w:rPr>
-        <w:t xml:space="preserve">It is important that each group demonstrates in their deliverable that their application would really benefit from database support and that new information (such as trends) can be derived from the stored data. A simple retrieval of data from the database (that is, search) or the pure connection of different tables (that is, joins) are not sufficient. As an example, let us assume that a group selects a sales application as their project topic and stores many daily sales numbers in their database. Of course, one can search for sales data of interest in the database and display them in the </w:t>
-      </w:r>
-      <w:r>
-        <w:rPr>
-          <w:rFonts w:ascii="Times New Roman" w:eastAsia="Times New Roman" w:hAnsi="Times New Roman" w:cs="Times New Roman"/>
-          <w:sz w:val="20"/>
-          <w:szCs w:val="20"/>
-        </w:rPr>
-        <w:lastRenderedPageBreak/>
-        <w:t xml:space="preserve">user interface. But searching only identifies an interesting subset of all data stored in the database. DBMS are specialized for search tasks, and the respective SQL queries are relatively simply structured. This project aims at more interesting queries that, first, derive new information which is not explicitly stored in the database but can be derived from the data in the database by computations and, second, represent trends (see Section 3). </w:t>
+        <w:t xml:space="preserve">It is important that each group demonstrates in their deliverable that their application would really benefit from database support and that new information (such as trends) can be derived from the stored data. A simple retrieval of data from the database (that is, search) or the pure connection of different tables (that is, joins) are not sufficient. As an example, let us assume that a group selects a sales application as their project topic and stores many daily sales numbers in their database. Of course, one can search for sales data of interest in the database and display them in the user interface. But searching only identifies an interesting subset of all data stored in the database. DBMS are specialized for search tasks, and the respective SQL queries are relatively simply structured. This project aims at more interesting queries that, first, derive new information which is not explicitly stored in the database but can be derived from the data in the database by computations and, second, represent trends (see Section 3). </w:t>
       </w:r>
     </w:p>
     <w:p>
@@ -2059,6 +2807,28 @@
       <w:szCs w:val="32"/>
     </w:rPr>
   </w:style>
+  <w:style w:type="paragraph" w:styleId="Heading2">
+    <w:name w:val="heading 2"/>
+    <w:basedOn w:val="Normal"/>
+    <w:next w:val="Normal"/>
+    <w:link w:val="Heading2Char"/>
+    <w:uiPriority w:val="9"/>
+    <w:unhideWhenUsed/>
+    <w:qFormat/>
+    <w:rsid w:val="000C759E"/>
+    <w:pPr>
+      <w:keepNext/>
+      <w:keepLines/>
+      <w:spacing w:before="40" w:after="0"/>
+      <w:outlineLvl w:val="1"/>
+    </w:pPr>
+    <w:rPr>
+      <w:rFonts w:asciiTheme="majorHAnsi" w:eastAsiaTheme="majorEastAsia" w:hAnsiTheme="majorHAnsi" w:cstheme="majorBidi"/>
+      <w:color w:val="2F5496" w:themeColor="accent1" w:themeShade="BF"/>
+      <w:sz w:val="26"/>
+      <w:szCs w:val="26"/>
+    </w:rPr>
+  </w:style>
   <w:style w:type="character" w:default="1" w:styleId="DefaultParagraphFont">
     <w:name w:val="Default Paragraph Font"/>
     <w:uiPriority w:val="1"/>
@@ -2120,6 +2890,55 @@
     <w:pPr>
       <w:outlineLvl w:val="9"/>
     </w:pPr>
+  </w:style>
+  <w:style w:type="character" w:customStyle="1" w:styleId="Heading2Char">
+    <w:name w:val="Heading 2 Char"/>
+    <w:basedOn w:val="DefaultParagraphFont"/>
+    <w:link w:val="Heading2"/>
+    <w:uiPriority w:val="9"/>
+    <w:rsid w:val="000C759E"/>
+    <w:rPr>
+      <w:rFonts w:asciiTheme="majorHAnsi" w:eastAsiaTheme="majorEastAsia" w:hAnsiTheme="majorHAnsi" w:cstheme="majorBidi"/>
+      <w:color w:val="2F5496" w:themeColor="accent1" w:themeShade="BF"/>
+      <w:sz w:val="26"/>
+      <w:szCs w:val="26"/>
+    </w:rPr>
+  </w:style>
+  <w:style w:type="paragraph" w:styleId="TOC1">
+    <w:name w:val="toc 1"/>
+    <w:basedOn w:val="Normal"/>
+    <w:next w:val="Normal"/>
+    <w:autoRedefine/>
+    <w:uiPriority w:val="39"/>
+    <w:unhideWhenUsed/>
+    <w:rsid w:val="008255B4"/>
+    <w:pPr>
+      <w:spacing w:after="100"/>
+    </w:pPr>
+  </w:style>
+  <w:style w:type="paragraph" w:styleId="TOC2">
+    <w:name w:val="toc 2"/>
+    <w:basedOn w:val="Normal"/>
+    <w:next w:val="Normal"/>
+    <w:autoRedefine/>
+    <w:uiPriority w:val="39"/>
+    <w:unhideWhenUsed/>
+    <w:rsid w:val="008255B4"/>
+    <w:pPr>
+      <w:spacing w:after="100"/>
+      <w:ind w:left="220"/>
+    </w:pPr>
+  </w:style>
+  <w:style w:type="character" w:styleId="Hyperlink">
+    <w:name w:val="Hyperlink"/>
+    <w:basedOn w:val="DefaultParagraphFont"/>
+    <w:uiPriority w:val="99"/>
+    <w:unhideWhenUsed/>
+    <w:rsid w:val="008255B4"/>
+    <w:rPr>
+      <w:color w:val="0563C1" w:themeColor="hyperlink"/>
+      <w:u w:val="single"/>
+    </w:rPr>
   </w:style>
 </w:styles>
 </file>

</xml_diff>

<commit_message>
Some edits on the sections, just started to get some ideas down. Will continue to finalize these on the upcoming days
</commit_message>
<xml_diff>
--- a/Project_Deliverable1_Skeleton.docx
+++ b/Project_Deliverable1_Skeleton.docx
@@ -185,7 +185,7 @@
           <w:sz w:val="36"/>
           <w:szCs w:val="36"/>
         </w:rPr>
-        <w:t>9/16/2022</w:t>
+        <w:t>9/18/2022</w:t>
       </w:r>
       <w:r>
         <w:rPr>
@@ -1319,6 +1319,17 @@
       <w:bookmarkEnd w:id="1"/>
     </w:p>
     <w:p>
+      <w:r>
+        <w:t xml:space="preserve">Businesses across many industries use database systems to organize data collected and determine trends, to obtain better insight into their customers and industry to make more informed business decisions. Electronic commerce websites often use data within their platform like sales, and reviews/ratings, to make decisions about what products to keep on their platform and what to recommend customers. Yet, the effectivity of this analysis is dependent on user engagement in their specific platform. Online communities can provide more information for businesses to supplement data collected to make better decisions. </w:t>
+      </w:r>
+      <w:r>
+        <w:t>Social media pl</w:t>
+      </w:r>
+      <w:r>
+        <w:t xml:space="preserve">atforms can provide a rich source of data as we can expect higher user engagement, and more information into the preferences of specific online communities. Goodreads.com is an online social media platform website where readers can rate, recommend, and share opinions on different books. Easily organized data like book ratings, books read by users, and user specific ratings, could be used to obtain better insight into the community’s sentiment to different books. </w:t>
+      </w:r>
+    </w:p>
+    <w:p>
       <w:pPr>
         <w:pStyle w:val="Heading2"/>
         <w:rPr>
@@ -1335,6 +1346,11 @@
       <w:bookmarkEnd w:id="2"/>
     </w:p>
     <w:p>
+      <w:r>
+        <w:t xml:space="preserve">A database system used should have user specific information to evaluate user sentiment to specific products, in this case books, which are computationally easy to analyze. Overall data on the books would also give insight into their specific perception in the community. </w:t>
+      </w:r>
+    </w:p>
+    <w:p>
       <w:pPr>
         <w:pStyle w:val="Heading2"/>
       </w:pPr>
@@ -1348,6 +1364,22 @@
       <w:bookmarkEnd w:id="3"/>
     </w:p>
     <w:p>
+      <w:r>
+        <w:t xml:space="preserve">The </w:t>
+      </w:r>
+      <w:proofErr w:type="gramStart"/>
+      <w:r>
+        <w:t>web based</w:t>
+      </w:r>
+      <w:proofErr w:type="gramEnd"/>
+      <w:r>
+        <w:t xml:space="preserve"> interface will use queries to interact with the database</w:t>
+      </w:r>
+      <w:r>
+        <w:t xml:space="preserve">, and generate figures to illustrate the trends in the data selected by the user. </w:t>
+      </w:r>
+    </w:p>
+    <w:p>
       <w:pPr>
         <w:pStyle w:val="Heading2"/>
       </w:pPr>
@@ -1358,6 +1390,39 @@
       <w:bookmarkEnd w:id="4"/>
     </w:p>
     <w:p>
+      <w:r>
+        <w:t xml:space="preserve">In 2017 a Ph.D. researcher at the University of California San Diego, </w:t>
+      </w:r>
+      <w:proofErr w:type="spellStart"/>
+      <w:r>
+        <w:t>Mengting</w:t>
+      </w:r>
+      <w:proofErr w:type="spellEnd"/>
+      <w:r>
+        <w:t xml:space="preserve"> Wan, scraped the largest currently available data from goodreads.com. Wan collected information of the books on the website, </w:t>
+      </w:r>
+      <w:r>
+        <w:lastRenderedPageBreak/>
+        <w:t xml:space="preserve">like associated </w:t>
+      </w:r>
+      <w:proofErr w:type="spellStart"/>
+      <w:r>
+        <w:t>generes</w:t>
+      </w:r>
+      <w:proofErr w:type="spellEnd"/>
+      <w:r>
+        <w:t xml:space="preserve">, synopsis, user reviews. Additionally, Wan collected information on user-book interactions, and reviews organized by individual users. Wan has made this data openly available online through an open-source project on github.com [**link**]. The data is currently posted in a non-standard format </w:t>
+      </w:r>
+      <w:proofErr w:type="gramStart"/>
+      <w:r>
+        <w:t>similar to</w:t>
+      </w:r>
+      <w:proofErr w:type="gramEnd"/>
+      <w:r>
+        <w:t xml:space="preserve"> JSON, which the team will have to parse and clean to successfully set up the Oracle SQL database. </w:t>
+      </w:r>
+    </w:p>
+    <w:p>
       <w:pPr>
         <w:pStyle w:val="Heading2"/>
       </w:pPr>
@@ -1374,6 +1439,12 @@
           <w:rFonts w:ascii="Times New Roman" w:eastAsia="Times New Roman" w:hAnsi="Times New Roman" w:cs="Times New Roman"/>
         </w:rPr>
       </w:pPr>
+      <w:r>
+        <w:rPr>
+          <w:rFonts w:ascii="Times New Roman" w:eastAsia="Times New Roman" w:hAnsi="Times New Roman" w:cs="Times New Roman"/>
+        </w:rPr>
+        <w:t xml:space="preserve">We will need to use Oracle SQL databases to make queries on the data and tease out possible trends related to user sentiment on books. </w:t>
+      </w:r>
     </w:p>
     <w:p>
       <w:pPr>
@@ -1410,194 +1481,6 @@
         <w:t>Trend Queries</w:t>
       </w:r>
       <w:bookmarkEnd w:id="8"/>
-    </w:p>
-    <w:p>
-      <w:pPr>
-        <w:contextualSpacing/>
-        <w:rPr>
-          <w:rFonts w:ascii="Times New Roman" w:eastAsia="Times New Roman" w:hAnsi="Times New Roman" w:cs="Times New Roman"/>
-        </w:rPr>
-      </w:pPr>
-    </w:p>
-    <w:p>
-      <w:pPr>
-        <w:contextualSpacing/>
-        <w:rPr>
-          <w:rFonts w:ascii="Times New Roman" w:eastAsia="Times New Roman" w:hAnsi="Times New Roman" w:cs="Times New Roman"/>
-          <w:b/>
-          <w:bCs/>
-        </w:rPr>
-      </w:pPr>
-    </w:p>
-    <w:p>
-      <w:pPr>
-        <w:contextualSpacing/>
-        <w:rPr>
-          <w:rFonts w:ascii="Times New Roman" w:eastAsia="Times New Roman" w:hAnsi="Times New Roman" w:cs="Times New Roman"/>
-          <w:b/>
-          <w:bCs/>
-        </w:rPr>
-      </w:pPr>
-    </w:p>
-    <w:p>
-      <w:pPr>
-        <w:contextualSpacing/>
-        <w:rPr>
-          <w:rFonts w:ascii="Times New Roman" w:eastAsia="Times New Roman" w:hAnsi="Times New Roman" w:cs="Times New Roman"/>
-          <w:b/>
-          <w:bCs/>
-        </w:rPr>
-      </w:pPr>
-    </w:p>
-    <w:p>
-      <w:pPr>
-        <w:contextualSpacing/>
-        <w:rPr>
-          <w:rFonts w:ascii="Times New Roman" w:eastAsia="Times New Roman" w:hAnsi="Times New Roman" w:cs="Times New Roman"/>
-          <w:b/>
-          <w:bCs/>
-        </w:rPr>
-      </w:pPr>
-    </w:p>
-    <w:p>
-      <w:pPr>
-        <w:contextualSpacing/>
-        <w:rPr>
-          <w:rFonts w:ascii="Times New Roman" w:eastAsia="Times New Roman" w:hAnsi="Times New Roman" w:cs="Times New Roman"/>
-          <w:b/>
-          <w:bCs/>
-        </w:rPr>
-      </w:pPr>
-    </w:p>
-    <w:p>
-      <w:pPr>
-        <w:contextualSpacing/>
-        <w:rPr>
-          <w:rFonts w:ascii="Times New Roman" w:eastAsia="Times New Roman" w:hAnsi="Times New Roman" w:cs="Times New Roman"/>
-          <w:b/>
-          <w:bCs/>
-        </w:rPr>
-      </w:pPr>
-    </w:p>
-    <w:p>
-      <w:pPr>
-        <w:contextualSpacing/>
-        <w:rPr>
-          <w:rFonts w:ascii="Times New Roman" w:eastAsia="Times New Roman" w:hAnsi="Times New Roman" w:cs="Times New Roman"/>
-          <w:b/>
-          <w:bCs/>
-        </w:rPr>
-      </w:pPr>
-    </w:p>
-    <w:p>
-      <w:pPr>
-        <w:contextualSpacing/>
-        <w:rPr>
-          <w:rFonts w:ascii="Times New Roman" w:eastAsia="Times New Roman" w:hAnsi="Times New Roman" w:cs="Times New Roman"/>
-          <w:b/>
-          <w:bCs/>
-        </w:rPr>
-      </w:pPr>
-    </w:p>
-    <w:p>
-      <w:pPr>
-        <w:contextualSpacing/>
-        <w:rPr>
-          <w:rFonts w:ascii="Times New Roman" w:eastAsia="Times New Roman" w:hAnsi="Times New Roman" w:cs="Times New Roman"/>
-          <w:b/>
-          <w:bCs/>
-        </w:rPr>
-      </w:pPr>
-    </w:p>
-    <w:p>
-      <w:pPr>
-        <w:contextualSpacing/>
-        <w:rPr>
-          <w:rFonts w:ascii="Times New Roman" w:eastAsia="Times New Roman" w:hAnsi="Times New Roman" w:cs="Times New Roman"/>
-          <w:b/>
-          <w:bCs/>
-        </w:rPr>
-      </w:pPr>
-    </w:p>
-    <w:p>
-      <w:pPr>
-        <w:contextualSpacing/>
-        <w:rPr>
-          <w:rFonts w:ascii="Times New Roman" w:eastAsia="Times New Roman" w:hAnsi="Times New Roman" w:cs="Times New Roman"/>
-          <w:b/>
-          <w:bCs/>
-        </w:rPr>
-      </w:pPr>
-    </w:p>
-    <w:p>
-      <w:pPr>
-        <w:contextualSpacing/>
-        <w:rPr>
-          <w:rFonts w:ascii="Times New Roman" w:eastAsia="Times New Roman" w:hAnsi="Times New Roman" w:cs="Times New Roman"/>
-          <w:b/>
-          <w:bCs/>
-        </w:rPr>
-      </w:pPr>
-    </w:p>
-    <w:p>
-      <w:pPr>
-        <w:contextualSpacing/>
-        <w:rPr>
-          <w:rFonts w:ascii="Times New Roman" w:eastAsia="Times New Roman" w:hAnsi="Times New Roman" w:cs="Times New Roman"/>
-          <w:b/>
-          <w:bCs/>
-        </w:rPr>
-      </w:pPr>
-    </w:p>
-    <w:p>
-      <w:pPr>
-        <w:contextualSpacing/>
-        <w:rPr>
-          <w:rFonts w:ascii="Times New Roman" w:eastAsia="Times New Roman" w:hAnsi="Times New Roman" w:cs="Times New Roman"/>
-          <w:b/>
-          <w:bCs/>
-        </w:rPr>
-      </w:pPr>
-    </w:p>
-    <w:p>
-      <w:pPr>
-        <w:contextualSpacing/>
-        <w:rPr>
-          <w:rFonts w:ascii="Times New Roman" w:eastAsia="Times New Roman" w:hAnsi="Times New Roman" w:cs="Times New Roman"/>
-          <w:b/>
-          <w:bCs/>
-        </w:rPr>
-      </w:pPr>
-    </w:p>
-    <w:p>
-      <w:pPr>
-        <w:contextualSpacing/>
-        <w:rPr>
-          <w:rFonts w:ascii="Times New Roman" w:eastAsia="Times New Roman" w:hAnsi="Times New Roman" w:cs="Times New Roman"/>
-          <w:b/>
-          <w:bCs/>
-        </w:rPr>
-      </w:pPr>
-    </w:p>
-    <w:p>
-      <w:pPr>
-        <w:contextualSpacing/>
-        <w:rPr>
-          <w:rFonts w:ascii="Times New Roman" w:eastAsia="Times New Roman" w:hAnsi="Times New Roman" w:cs="Times New Roman"/>
-          <w:b/>
-          <w:bCs/>
-        </w:rPr>
-      </w:pPr>
-    </w:p>
-    <w:p>
-      <w:pPr>
-        <w:contextualSpacing/>
-        <w:rPr>
-          <w:rFonts w:ascii="Times New Roman" w:eastAsia="Times New Roman" w:hAnsi="Times New Roman" w:cs="Times New Roman"/>
-          <w:b/>
-          <w:bCs/>
-        </w:rPr>
-      </w:pPr>
     </w:p>
     <w:p>
       <w:pPr>
@@ -2034,6 +1917,7 @@
           <w:sz w:val="28"/>
           <w:szCs w:val="28"/>
         </w:rPr>
+        <w:lastRenderedPageBreak/>
         <w:t xml:space="preserve">For point 5, some of the colloquial queries could be: </w:t>
       </w:r>
     </w:p>

</xml_diff>

<commit_message>
Fixed grammar on initial brainstorm, reorganized a couple of things
</commit_message>
<xml_diff>
--- a/Project_Deliverable1_Skeleton.docx
+++ b/Project_Deliverable1_Skeleton.docx
@@ -185,7 +185,7 @@
           <w:sz w:val="36"/>
           <w:szCs w:val="36"/>
         </w:rPr>
-        <w:t>9/18/2022</w:t>
+        <w:t>9/21/2022</w:t>
       </w:r>
       <w:r>
         <w:rPr>
@@ -603,7 +603,7 @@
     <w:sdt>
       <w:sdtPr>
         <w:rPr>
-          <w:rFonts w:asciiTheme="minorHAnsi" w:eastAsiaTheme="minorHAnsi" w:hAnsiTheme="minorHAnsi" w:cstheme="minorBidi"/>
+          <w:rFonts w:ascii="Times New Roman" w:eastAsiaTheme="minorHAnsi" w:hAnsi="Times New Roman" w:cs="Times New Roman"/>
           <w:color w:val="auto"/>
           <w:sz w:val="22"/>
           <w:szCs w:val="22"/>
@@ -619,14 +619,26 @@
           <w:b/>
           <w:bCs/>
           <w:noProof/>
+          <w:sz w:val="24"/>
+          <w:szCs w:val="24"/>
         </w:rPr>
       </w:sdtEndPr>
       <w:sdtContent>
         <w:p>
           <w:pPr>
             <w:pStyle w:val="TOCHeading"/>
+            <w:rPr>
+              <w:rFonts w:ascii="Times New Roman" w:hAnsi="Times New Roman" w:cs="Times New Roman"/>
+              <w:sz w:val="28"/>
+              <w:szCs w:val="28"/>
+            </w:rPr>
           </w:pPr>
           <w:r>
+            <w:rPr>
+              <w:rFonts w:ascii="Times New Roman" w:hAnsi="Times New Roman" w:cs="Times New Roman"/>
+              <w:sz w:val="28"/>
+              <w:szCs w:val="28"/>
+            </w:rPr>
             <w:t>Table of Contents</w:t>
           </w:r>
         </w:p>
@@ -637,73 +649,113 @@
               <w:tab w:val="right" w:leader="dot" w:pos="9350"/>
             </w:tabs>
             <w:rPr>
-              <w:rFonts w:eastAsiaTheme="minorEastAsia"/>
+              <w:rFonts w:ascii="Times New Roman" w:eastAsiaTheme="minorEastAsia" w:hAnsi="Times New Roman" w:cs="Times New Roman"/>
               <w:noProof/>
+              <w:sz w:val="24"/>
+              <w:szCs w:val="24"/>
             </w:rPr>
           </w:pPr>
           <w:r>
+            <w:rPr>
+              <w:rFonts w:ascii="Times New Roman" w:hAnsi="Times New Roman" w:cs="Times New Roman"/>
+              <w:sz w:val="24"/>
+              <w:szCs w:val="24"/>
+            </w:rPr>
             <w:fldChar w:fldCharType="begin"/>
           </w:r>
           <w:r>
+            <w:rPr>
+              <w:rFonts w:ascii="Times New Roman" w:hAnsi="Times New Roman" w:cs="Times New Roman"/>
+              <w:sz w:val="24"/>
+              <w:szCs w:val="24"/>
+            </w:rPr>
             <w:instrText xml:space="preserve"> TOC \o "1-3" \h \z \u </w:instrText>
           </w:r>
           <w:r>
+            <w:rPr>
+              <w:rFonts w:ascii="Times New Roman" w:hAnsi="Times New Roman" w:cs="Times New Roman"/>
+              <w:sz w:val="24"/>
+              <w:szCs w:val="24"/>
+            </w:rPr>
             <w:fldChar w:fldCharType="separate"/>
           </w:r>
           <w:hyperlink w:anchor="_Toc114223828" w:history="1">
             <w:r>
               <w:rPr>
                 <w:rStyle w:val="Hyperlink"/>
-                <w:rFonts w:eastAsia="Times New Roman"/>
-                <w:noProof/>
+                <w:rFonts w:ascii="Times New Roman" w:eastAsia="Times New Roman" w:hAnsi="Times New Roman" w:cs="Times New Roman"/>
+                <w:noProof/>
+                <w:sz w:val="24"/>
+                <w:szCs w:val="24"/>
               </w:rPr>
               <w:t>Overview</w:t>
             </w:r>
             <w:r>
               <w:rPr>
-                <w:noProof/>
-                <w:webHidden/>
+                <w:rFonts w:ascii="Times New Roman" w:hAnsi="Times New Roman" w:cs="Times New Roman"/>
+                <w:noProof/>
+                <w:webHidden/>
+                <w:sz w:val="24"/>
+                <w:szCs w:val="24"/>
               </w:rPr>
               <w:tab/>
             </w:r>
             <w:r>
               <w:rPr>
-                <w:noProof/>
-                <w:webHidden/>
+                <w:rFonts w:ascii="Times New Roman" w:hAnsi="Times New Roman" w:cs="Times New Roman"/>
+                <w:noProof/>
+                <w:webHidden/>
+                <w:sz w:val="24"/>
+                <w:szCs w:val="24"/>
               </w:rPr>
               <w:fldChar w:fldCharType="begin"/>
             </w:r>
             <w:r>
               <w:rPr>
-                <w:noProof/>
-                <w:webHidden/>
+                <w:rFonts w:ascii="Times New Roman" w:hAnsi="Times New Roman" w:cs="Times New Roman"/>
+                <w:noProof/>
+                <w:webHidden/>
+                <w:sz w:val="24"/>
+                <w:szCs w:val="24"/>
               </w:rPr>
               <w:instrText xml:space="preserve"> PAGEREF _Toc114223828 \h </w:instrText>
             </w:r>
             <w:r>
               <w:rPr>
-                <w:noProof/>
-                <w:webHidden/>
-              </w:rPr>
-            </w:r>
-            <w:r>
-              <w:rPr>
-                <w:noProof/>
-                <w:webHidden/>
+                <w:rFonts w:ascii="Times New Roman" w:hAnsi="Times New Roman" w:cs="Times New Roman"/>
+                <w:noProof/>
+                <w:webHidden/>
+                <w:sz w:val="24"/>
+                <w:szCs w:val="24"/>
+              </w:rPr>
+            </w:r>
+            <w:r>
+              <w:rPr>
+                <w:rFonts w:ascii="Times New Roman" w:hAnsi="Times New Roman" w:cs="Times New Roman"/>
+                <w:noProof/>
+                <w:webHidden/>
+                <w:sz w:val="24"/>
+                <w:szCs w:val="24"/>
               </w:rPr>
               <w:fldChar w:fldCharType="separate"/>
             </w:r>
             <w:r>
               <w:rPr>
-                <w:noProof/>
-                <w:webHidden/>
+                <w:rFonts w:ascii="Times New Roman" w:hAnsi="Times New Roman" w:cs="Times New Roman"/>
+                <w:noProof/>
+                <w:webHidden/>
+                <w:sz w:val="24"/>
+                <w:szCs w:val="24"/>
               </w:rPr>
               <w:t>2</w:t>
             </w:r>
             <w:r>
               <w:rPr>
-                <w:noProof/>
-                <w:webHidden/>
+                <w:rFonts w:ascii="Times New Roman" w:hAnsi="Times New Roman" w:cs="Times New Roman"/>
+                <w:noProof/>
+                <w:webHidden/>
+                <w:sz w:val="24"/>
+                <w:szCs w:val="24"/>
               </w:rPr>
               <w:fldChar w:fldCharType="end"/>
             </w:r>
@@ -716,64 +768,89 @@
               <w:tab w:val="right" w:leader="dot" w:pos="9350"/>
             </w:tabs>
             <w:rPr>
-              <w:rFonts w:eastAsiaTheme="minorEastAsia"/>
+              <w:rFonts w:ascii="Times New Roman" w:eastAsiaTheme="minorEastAsia" w:hAnsi="Times New Roman" w:cs="Times New Roman"/>
               <w:noProof/>
+              <w:sz w:val="24"/>
+              <w:szCs w:val="24"/>
             </w:rPr>
           </w:pPr>
           <w:hyperlink w:anchor="_Toc114223829" w:history="1">
             <w:r>
               <w:rPr>
                 <w:rStyle w:val="Hyperlink"/>
-                <w:rFonts w:eastAsia="Times New Roman"/>
-                <w:noProof/>
+                <w:rFonts w:ascii="Times New Roman" w:eastAsia="Times New Roman" w:hAnsi="Times New Roman" w:cs="Times New Roman"/>
+                <w:noProof/>
+                <w:sz w:val="24"/>
+                <w:szCs w:val="24"/>
               </w:rPr>
               <w:t>Project Description</w:t>
             </w:r>
             <w:r>
               <w:rPr>
-                <w:noProof/>
-                <w:webHidden/>
+                <w:rFonts w:ascii="Times New Roman" w:hAnsi="Times New Roman" w:cs="Times New Roman"/>
+                <w:noProof/>
+                <w:webHidden/>
+                <w:sz w:val="24"/>
+                <w:szCs w:val="24"/>
               </w:rPr>
               <w:tab/>
             </w:r>
             <w:r>
               <w:rPr>
-                <w:noProof/>
-                <w:webHidden/>
+                <w:rFonts w:ascii="Times New Roman" w:hAnsi="Times New Roman" w:cs="Times New Roman"/>
+                <w:noProof/>
+                <w:webHidden/>
+                <w:sz w:val="24"/>
+                <w:szCs w:val="24"/>
               </w:rPr>
               <w:fldChar w:fldCharType="begin"/>
             </w:r>
             <w:r>
               <w:rPr>
-                <w:noProof/>
-                <w:webHidden/>
+                <w:rFonts w:ascii="Times New Roman" w:hAnsi="Times New Roman" w:cs="Times New Roman"/>
+                <w:noProof/>
+                <w:webHidden/>
+                <w:sz w:val="24"/>
+                <w:szCs w:val="24"/>
               </w:rPr>
               <w:instrText xml:space="preserve"> PAGEREF _Toc114223829 \h </w:instrText>
             </w:r>
             <w:r>
               <w:rPr>
-                <w:noProof/>
-                <w:webHidden/>
-              </w:rPr>
-            </w:r>
-            <w:r>
-              <w:rPr>
-                <w:noProof/>
-                <w:webHidden/>
+                <w:rFonts w:ascii="Times New Roman" w:hAnsi="Times New Roman" w:cs="Times New Roman"/>
+                <w:noProof/>
+                <w:webHidden/>
+                <w:sz w:val="24"/>
+                <w:szCs w:val="24"/>
+              </w:rPr>
+            </w:r>
+            <w:r>
+              <w:rPr>
+                <w:rFonts w:ascii="Times New Roman" w:hAnsi="Times New Roman" w:cs="Times New Roman"/>
+                <w:noProof/>
+                <w:webHidden/>
+                <w:sz w:val="24"/>
+                <w:szCs w:val="24"/>
               </w:rPr>
               <w:fldChar w:fldCharType="separate"/>
             </w:r>
             <w:r>
               <w:rPr>
-                <w:noProof/>
-                <w:webHidden/>
+                <w:rFonts w:ascii="Times New Roman" w:hAnsi="Times New Roman" w:cs="Times New Roman"/>
+                <w:noProof/>
+                <w:webHidden/>
+                <w:sz w:val="24"/>
+                <w:szCs w:val="24"/>
               </w:rPr>
               <w:t>2</w:t>
             </w:r>
             <w:r>
               <w:rPr>
-                <w:noProof/>
-                <w:webHidden/>
+                <w:rFonts w:ascii="Times New Roman" w:hAnsi="Times New Roman" w:cs="Times New Roman"/>
+                <w:noProof/>
+                <w:webHidden/>
+                <w:sz w:val="24"/>
+                <w:szCs w:val="24"/>
               </w:rPr>
               <w:fldChar w:fldCharType="end"/>
             </w:r>
@@ -786,64 +863,89 @@
               <w:tab w:val="right" w:leader="dot" w:pos="9350"/>
             </w:tabs>
             <w:rPr>
-              <w:rFonts w:eastAsiaTheme="minorEastAsia"/>
+              <w:rFonts w:ascii="Times New Roman" w:eastAsiaTheme="minorEastAsia" w:hAnsi="Times New Roman" w:cs="Times New Roman"/>
               <w:noProof/>
+              <w:sz w:val="24"/>
+              <w:szCs w:val="24"/>
             </w:rPr>
           </w:pPr>
           <w:hyperlink w:anchor="_Toc114223830" w:history="1">
             <w:r>
               <w:rPr>
                 <w:rStyle w:val="Hyperlink"/>
-                <w:rFonts w:eastAsia="Times New Roman"/>
-                <w:noProof/>
+                <w:rFonts w:ascii="Times New Roman" w:eastAsia="Times New Roman" w:hAnsi="Times New Roman" w:cs="Times New Roman"/>
+                <w:noProof/>
+                <w:sz w:val="24"/>
+                <w:szCs w:val="24"/>
               </w:rPr>
               <w:t>Requirement for a Database System</w:t>
             </w:r>
             <w:r>
               <w:rPr>
-                <w:noProof/>
-                <w:webHidden/>
+                <w:rFonts w:ascii="Times New Roman" w:hAnsi="Times New Roman" w:cs="Times New Roman"/>
+                <w:noProof/>
+                <w:webHidden/>
+                <w:sz w:val="24"/>
+                <w:szCs w:val="24"/>
               </w:rPr>
               <w:tab/>
             </w:r>
             <w:r>
               <w:rPr>
-                <w:noProof/>
-                <w:webHidden/>
+                <w:rFonts w:ascii="Times New Roman" w:hAnsi="Times New Roman" w:cs="Times New Roman"/>
+                <w:noProof/>
+                <w:webHidden/>
+                <w:sz w:val="24"/>
+                <w:szCs w:val="24"/>
               </w:rPr>
               <w:fldChar w:fldCharType="begin"/>
             </w:r>
             <w:r>
               <w:rPr>
-                <w:noProof/>
-                <w:webHidden/>
+                <w:rFonts w:ascii="Times New Roman" w:hAnsi="Times New Roman" w:cs="Times New Roman"/>
+                <w:noProof/>
+                <w:webHidden/>
+                <w:sz w:val="24"/>
+                <w:szCs w:val="24"/>
               </w:rPr>
               <w:instrText xml:space="preserve"> PAGEREF _Toc114223830 \h </w:instrText>
             </w:r>
             <w:r>
               <w:rPr>
-                <w:noProof/>
-                <w:webHidden/>
-              </w:rPr>
-            </w:r>
-            <w:r>
-              <w:rPr>
-                <w:noProof/>
-                <w:webHidden/>
+                <w:rFonts w:ascii="Times New Roman" w:hAnsi="Times New Roman" w:cs="Times New Roman"/>
+                <w:noProof/>
+                <w:webHidden/>
+                <w:sz w:val="24"/>
+                <w:szCs w:val="24"/>
+              </w:rPr>
+            </w:r>
+            <w:r>
+              <w:rPr>
+                <w:rFonts w:ascii="Times New Roman" w:hAnsi="Times New Roman" w:cs="Times New Roman"/>
+                <w:noProof/>
+                <w:webHidden/>
+                <w:sz w:val="24"/>
+                <w:szCs w:val="24"/>
               </w:rPr>
               <w:fldChar w:fldCharType="separate"/>
             </w:r>
             <w:r>
               <w:rPr>
-                <w:noProof/>
-                <w:webHidden/>
+                <w:rFonts w:ascii="Times New Roman" w:hAnsi="Times New Roman" w:cs="Times New Roman"/>
+                <w:noProof/>
+                <w:webHidden/>
+                <w:sz w:val="24"/>
+                <w:szCs w:val="24"/>
               </w:rPr>
               <w:t>2</w:t>
             </w:r>
             <w:r>
               <w:rPr>
-                <w:noProof/>
-                <w:webHidden/>
+                <w:rFonts w:ascii="Times New Roman" w:hAnsi="Times New Roman" w:cs="Times New Roman"/>
+                <w:noProof/>
+                <w:webHidden/>
+                <w:sz w:val="24"/>
+                <w:szCs w:val="24"/>
               </w:rPr>
               <w:fldChar w:fldCharType="end"/>
             </w:r>
@@ -856,63 +958,89 @@
               <w:tab w:val="right" w:leader="dot" w:pos="9350"/>
             </w:tabs>
             <w:rPr>
-              <w:rFonts w:eastAsiaTheme="minorEastAsia"/>
+              <w:rFonts w:ascii="Times New Roman" w:eastAsiaTheme="minorEastAsia" w:hAnsi="Times New Roman" w:cs="Times New Roman"/>
               <w:noProof/>
+              <w:sz w:val="24"/>
+              <w:szCs w:val="24"/>
             </w:rPr>
           </w:pPr>
           <w:hyperlink w:anchor="_Toc114223831" w:history="1">
             <w:r>
               <w:rPr>
                 <w:rStyle w:val="Hyperlink"/>
-                <w:noProof/>
+                <w:rFonts w:ascii="Times New Roman" w:hAnsi="Times New Roman" w:cs="Times New Roman"/>
+                <w:noProof/>
+                <w:sz w:val="24"/>
+                <w:szCs w:val="24"/>
               </w:rPr>
               <w:t>Web-Based User Interface Functionality</w:t>
             </w:r>
             <w:r>
               <w:rPr>
-                <w:noProof/>
-                <w:webHidden/>
+                <w:rFonts w:ascii="Times New Roman" w:hAnsi="Times New Roman" w:cs="Times New Roman"/>
+                <w:noProof/>
+                <w:webHidden/>
+                <w:sz w:val="24"/>
+                <w:szCs w:val="24"/>
               </w:rPr>
               <w:tab/>
             </w:r>
             <w:r>
               <w:rPr>
-                <w:noProof/>
-                <w:webHidden/>
+                <w:rFonts w:ascii="Times New Roman" w:hAnsi="Times New Roman" w:cs="Times New Roman"/>
+                <w:noProof/>
+                <w:webHidden/>
+                <w:sz w:val="24"/>
+                <w:szCs w:val="24"/>
               </w:rPr>
               <w:fldChar w:fldCharType="begin"/>
             </w:r>
             <w:r>
               <w:rPr>
-                <w:noProof/>
-                <w:webHidden/>
+                <w:rFonts w:ascii="Times New Roman" w:hAnsi="Times New Roman" w:cs="Times New Roman"/>
+                <w:noProof/>
+                <w:webHidden/>
+                <w:sz w:val="24"/>
+                <w:szCs w:val="24"/>
               </w:rPr>
               <w:instrText xml:space="preserve"> PAGEREF _Toc114223831 \h </w:instrText>
             </w:r>
             <w:r>
               <w:rPr>
-                <w:noProof/>
-                <w:webHidden/>
-              </w:rPr>
-            </w:r>
-            <w:r>
-              <w:rPr>
-                <w:noProof/>
-                <w:webHidden/>
+                <w:rFonts w:ascii="Times New Roman" w:hAnsi="Times New Roman" w:cs="Times New Roman"/>
+                <w:noProof/>
+                <w:webHidden/>
+                <w:sz w:val="24"/>
+                <w:szCs w:val="24"/>
+              </w:rPr>
+            </w:r>
+            <w:r>
+              <w:rPr>
+                <w:rFonts w:ascii="Times New Roman" w:hAnsi="Times New Roman" w:cs="Times New Roman"/>
+                <w:noProof/>
+                <w:webHidden/>
+                <w:sz w:val="24"/>
+                <w:szCs w:val="24"/>
               </w:rPr>
               <w:fldChar w:fldCharType="separate"/>
             </w:r>
             <w:r>
               <w:rPr>
-                <w:noProof/>
-                <w:webHidden/>
+                <w:rFonts w:ascii="Times New Roman" w:hAnsi="Times New Roman" w:cs="Times New Roman"/>
+                <w:noProof/>
+                <w:webHidden/>
+                <w:sz w:val="24"/>
+                <w:szCs w:val="24"/>
               </w:rPr>
               <w:t>2</w:t>
             </w:r>
             <w:r>
               <w:rPr>
-                <w:noProof/>
-                <w:webHidden/>
+                <w:rFonts w:ascii="Times New Roman" w:hAnsi="Times New Roman" w:cs="Times New Roman"/>
+                <w:noProof/>
+                <w:webHidden/>
+                <w:sz w:val="24"/>
+                <w:szCs w:val="24"/>
               </w:rPr>
               <w:fldChar w:fldCharType="end"/>
             </w:r>
@@ -925,63 +1053,89 @@
               <w:tab w:val="right" w:leader="dot" w:pos="9350"/>
             </w:tabs>
             <w:rPr>
-              <w:rFonts w:eastAsiaTheme="minorEastAsia"/>
+              <w:rFonts w:ascii="Times New Roman" w:eastAsiaTheme="minorEastAsia" w:hAnsi="Times New Roman" w:cs="Times New Roman"/>
               <w:noProof/>
+              <w:sz w:val="24"/>
+              <w:szCs w:val="24"/>
             </w:rPr>
           </w:pPr>
           <w:hyperlink w:anchor="_Toc114223832" w:history="1">
             <w:r>
               <w:rPr>
                 <w:rStyle w:val="Hyperlink"/>
-                <w:noProof/>
+                <w:rFonts w:ascii="Times New Roman" w:hAnsi="Times New Roman" w:cs="Times New Roman"/>
+                <w:noProof/>
+                <w:sz w:val="24"/>
+                <w:szCs w:val="24"/>
               </w:rPr>
               <w:t>Data</w:t>
             </w:r>
             <w:r>
               <w:rPr>
-                <w:noProof/>
-                <w:webHidden/>
+                <w:rFonts w:ascii="Times New Roman" w:hAnsi="Times New Roman" w:cs="Times New Roman"/>
+                <w:noProof/>
+                <w:webHidden/>
+                <w:sz w:val="24"/>
+                <w:szCs w:val="24"/>
               </w:rPr>
               <w:tab/>
             </w:r>
             <w:r>
               <w:rPr>
-                <w:noProof/>
-                <w:webHidden/>
+                <w:rFonts w:ascii="Times New Roman" w:hAnsi="Times New Roman" w:cs="Times New Roman"/>
+                <w:noProof/>
+                <w:webHidden/>
+                <w:sz w:val="24"/>
+                <w:szCs w:val="24"/>
               </w:rPr>
               <w:fldChar w:fldCharType="begin"/>
             </w:r>
             <w:r>
               <w:rPr>
-                <w:noProof/>
-                <w:webHidden/>
+                <w:rFonts w:ascii="Times New Roman" w:hAnsi="Times New Roman" w:cs="Times New Roman"/>
+                <w:noProof/>
+                <w:webHidden/>
+                <w:sz w:val="24"/>
+                <w:szCs w:val="24"/>
               </w:rPr>
               <w:instrText xml:space="preserve"> PAGEREF _Toc114223832 \h </w:instrText>
             </w:r>
             <w:r>
               <w:rPr>
-                <w:noProof/>
-                <w:webHidden/>
-              </w:rPr>
-            </w:r>
-            <w:r>
-              <w:rPr>
-                <w:noProof/>
-                <w:webHidden/>
+                <w:rFonts w:ascii="Times New Roman" w:hAnsi="Times New Roman" w:cs="Times New Roman"/>
+                <w:noProof/>
+                <w:webHidden/>
+                <w:sz w:val="24"/>
+                <w:szCs w:val="24"/>
+              </w:rPr>
+            </w:r>
+            <w:r>
+              <w:rPr>
+                <w:rFonts w:ascii="Times New Roman" w:hAnsi="Times New Roman" w:cs="Times New Roman"/>
+                <w:noProof/>
+                <w:webHidden/>
+                <w:sz w:val="24"/>
+                <w:szCs w:val="24"/>
               </w:rPr>
               <w:fldChar w:fldCharType="separate"/>
             </w:r>
             <w:r>
               <w:rPr>
-                <w:noProof/>
-                <w:webHidden/>
+                <w:rFonts w:ascii="Times New Roman" w:hAnsi="Times New Roman" w:cs="Times New Roman"/>
+                <w:noProof/>
+                <w:webHidden/>
+                <w:sz w:val="24"/>
+                <w:szCs w:val="24"/>
               </w:rPr>
               <w:t>2</w:t>
             </w:r>
             <w:r>
               <w:rPr>
-                <w:noProof/>
-                <w:webHidden/>
+                <w:rFonts w:ascii="Times New Roman" w:hAnsi="Times New Roman" w:cs="Times New Roman"/>
+                <w:noProof/>
+                <w:webHidden/>
+                <w:sz w:val="24"/>
+                <w:szCs w:val="24"/>
               </w:rPr>
               <w:fldChar w:fldCharType="end"/>
             </w:r>
@@ -994,63 +1148,89 @@
               <w:tab w:val="right" w:leader="dot" w:pos="9350"/>
             </w:tabs>
             <w:rPr>
-              <w:rFonts w:eastAsiaTheme="minorEastAsia"/>
+              <w:rFonts w:ascii="Times New Roman" w:eastAsiaTheme="minorEastAsia" w:hAnsi="Times New Roman" w:cs="Times New Roman"/>
               <w:noProof/>
+              <w:sz w:val="24"/>
+              <w:szCs w:val="24"/>
             </w:rPr>
           </w:pPr>
           <w:hyperlink w:anchor="_Toc114223833" w:history="1">
             <w:r>
               <w:rPr>
                 <w:rStyle w:val="Hyperlink"/>
-                <w:noProof/>
+                <w:rFonts w:ascii="Times New Roman" w:hAnsi="Times New Roman" w:cs="Times New Roman"/>
+                <w:noProof/>
+                <w:sz w:val="24"/>
+                <w:szCs w:val="24"/>
               </w:rPr>
               <w:t>Software</w:t>
             </w:r>
             <w:r>
               <w:rPr>
-                <w:noProof/>
-                <w:webHidden/>
+                <w:rFonts w:ascii="Times New Roman" w:hAnsi="Times New Roman" w:cs="Times New Roman"/>
+                <w:noProof/>
+                <w:webHidden/>
+                <w:sz w:val="24"/>
+                <w:szCs w:val="24"/>
               </w:rPr>
               <w:tab/>
             </w:r>
             <w:r>
               <w:rPr>
-                <w:noProof/>
-                <w:webHidden/>
+                <w:rFonts w:ascii="Times New Roman" w:hAnsi="Times New Roman" w:cs="Times New Roman"/>
+                <w:noProof/>
+                <w:webHidden/>
+                <w:sz w:val="24"/>
+                <w:szCs w:val="24"/>
               </w:rPr>
               <w:fldChar w:fldCharType="begin"/>
             </w:r>
             <w:r>
               <w:rPr>
-                <w:noProof/>
-                <w:webHidden/>
+                <w:rFonts w:ascii="Times New Roman" w:hAnsi="Times New Roman" w:cs="Times New Roman"/>
+                <w:noProof/>
+                <w:webHidden/>
+                <w:sz w:val="24"/>
+                <w:szCs w:val="24"/>
               </w:rPr>
               <w:instrText xml:space="preserve"> PAGEREF _Toc114223833 \h </w:instrText>
             </w:r>
             <w:r>
               <w:rPr>
-                <w:noProof/>
-                <w:webHidden/>
-              </w:rPr>
-            </w:r>
-            <w:r>
-              <w:rPr>
-                <w:noProof/>
-                <w:webHidden/>
+                <w:rFonts w:ascii="Times New Roman" w:hAnsi="Times New Roman" w:cs="Times New Roman"/>
+                <w:noProof/>
+                <w:webHidden/>
+                <w:sz w:val="24"/>
+                <w:szCs w:val="24"/>
+              </w:rPr>
+            </w:r>
+            <w:r>
+              <w:rPr>
+                <w:rFonts w:ascii="Times New Roman" w:hAnsi="Times New Roman" w:cs="Times New Roman"/>
+                <w:noProof/>
+                <w:webHidden/>
+                <w:sz w:val="24"/>
+                <w:szCs w:val="24"/>
               </w:rPr>
               <w:fldChar w:fldCharType="separate"/>
             </w:r>
             <w:r>
               <w:rPr>
-                <w:noProof/>
-                <w:webHidden/>
+                <w:rFonts w:ascii="Times New Roman" w:hAnsi="Times New Roman" w:cs="Times New Roman"/>
+                <w:noProof/>
+                <w:webHidden/>
+                <w:sz w:val="24"/>
+                <w:szCs w:val="24"/>
               </w:rPr>
               <w:t>2</w:t>
             </w:r>
             <w:r>
               <w:rPr>
-                <w:noProof/>
-                <w:webHidden/>
+                <w:rFonts w:ascii="Times New Roman" w:hAnsi="Times New Roman" w:cs="Times New Roman"/>
+                <w:noProof/>
+                <w:webHidden/>
+                <w:sz w:val="24"/>
+                <w:szCs w:val="24"/>
               </w:rPr>
               <w:fldChar w:fldCharType="end"/>
             </w:r>
@@ -1063,64 +1243,89 @@
               <w:tab w:val="right" w:leader="dot" w:pos="9350"/>
             </w:tabs>
             <w:rPr>
-              <w:rFonts w:eastAsiaTheme="minorEastAsia"/>
+              <w:rFonts w:ascii="Times New Roman" w:eastAsiaTheme="minorEastAsia" w:hAnsi="Times New Roman" w:cs="Times New Roman"/>
               <w:noProof/>
+              <w:sz w:val="24"/>
+              <w:szCs w:val="24"/>
             </w:rPr>
           </w:pPr>
           <w:hyperlink w:anchor="_Toc114223834" w:history="1">
             <w:r>
               <w:rPr>
                 <w:rStyle w:val="Hyperlink"/>
-                <w:rFonts w:eastAsia="Times New Roman"/>
-                <w:noProof/>
+                <w:rFonts w:ascii="Times New Roman" w:eastAsia="Times New Roman" w:hAnsi="Times New Roman" w:cs="Times New Roman"/>
+                <w:noProof/>
+                <w:sz w:val="24"/>
+                <w:szCs w:val="24"/>
               </w:rPr>
               <w:t>Trend Analysis and Queries</w:t>
             </w:r>
             <w:r>
               <w:rPr>
-                <w:noProof/>
-                <w:webHidden/>
+                <w:rFonts w:ascii="Times New Roman" w:hAnsi="Times New Roman" w:cs="Times New Roman"/>
+                <w:noProof/>
+                <w:webHidden/>
+                <w:sz w:val="24"/>
+                <w:szCs w:val="24"/>
               </w:rPr>
               <w:tab/>
             </w:r>
             <w:r>
               <w:rPr>
-                <w:noProof/>
-                <w:webHidden/>
+                <w:rFonts w:ascii="Times New Roman" w:hAnsi="Times New Roman" w:cs="Times New Roman"/>
+                <w:noProof/>
+                <w:webHidden/>
+                <w:sz w:val="24"/>
+                <w:szCs w:val="24"/>
               </w:rPr>
               <w:fldChar w:fldCharType="begin"/>
             </w:r>
             <w:r>
               <w:rPr>
-                <w:noProof/>
-                <w:webHidden/>
+                <w:rFonts w:ascii="Times New Roman" w:hAnsi="Times New Roman" w:cs="Times New Roman"/>
+                <w:noProof/>
+                <w:webHidden/>
+                <w:sz w:val="24"/>
+                <w:szCs w:val="24"/>
               </w:rPr>
               <w:instrText xml:space="preserve"> PAGEREF _Toc114223834 \h </w:instrText>
             </w:r>
             <w:r>
               <w:rPr>
-                <w:noProof/>
-                <w:webHidden/>
-              </w:rPr>
-            </w:r>
-            <w:r>
-              <w:rPr>
-                <w:noProof/>
-                <w:webHidden/>
+                <w:rFonts w:ascii="Times New Roman" w:hAnsi="Times New Roman" w:cs="Times New Roman"/>
+                <w:noProof/>
+                <w:webHidden/>
+                <w:sz w:val="24"/>
+                <w:szCs w:val="24"/>
+              </w:rPr>
+            </w:r>
+            <w:r>
+              <w:rPr>
+                <w:rFonts w:ascii="Times New Roman" w:hAnsi="Times New Roman" w:cs="Times New Roman"/>
+                <w:noProof/>
+                <w:webHidden/>
+                <w:sz w:val="24"/>
+                <w:szCs w:val="24"/>
               </w:rPr>
               <w:fldChar w:fldCharType="separate"/>
             </w:r>
             <w:r>
               <w:rPr>
-                <w:noProof/>
-                <w:webHidden/>
+                <w:rFonts w:ascii="Times New Roman" w:hAnsi="Times New Roman" w:cs="Times New Roman"/>
+                <w:noProof/>
+                <w:webHidden/>
+                <w:sz w:val="24"/>
+                <w:szCs w:val="24"/>
               </w:rPr>
               <w:t>2</w:t>
             </w:r>
             <w:r>
               <w:rPr>
-                <w:noProof/>
-                <w:webHidden/>
+                <w:rFonts w:ascii="Times New Roman" w:hAnsi="Times New Roman" w:cs="Times New Roman"/>
+                <w:noProof/>
+                <w:webHidden/>
+                <w:sz w:val="24"/>
+                <w:szCs w:val="24"/>
               </w:rPr>
               <w:fldChar w:fldCharType="end"/>
             </w:r>
@@ -1133,63 +1338,89 @@
               <w:tab w:val="right" w:leader="dot" w:pos="9350"/>
             </w:tabs>
             <w:rPr>
-              <w:rFonts w:eastAsiaTheme="minorEastAsia"/>
+              <w:rFonts w:ascii="Times New Roman" w:eastAsiaTheme="minorEastAsia" w:hAnsi="Times New Roman" w:cs="Times New Roman"/>
               <w:noProof/>
+              <w:sz w:val="24"/>
+              <w:szCs w:val="24"/>
             </w:rPr>
           </w:pPr>
           <w:hyperlink w:anchor="_Toc114223835" w:history="1">
             <w:r>
               <w:rPr>
                 <w:rStyle w:val="Hyperlink"/>
-                <w:noProof/>
+                <w:rFonts w:ascii="Times New Roman" w:hAnsi="Times New Roman" w:cs="Times New Roman"/>
+                <w:noProof/>
+                <w:sz w:val="24"/>
+                <w:szCs w:val="24"/>
               </w:rPr>
               <w:t>Trend Analysis Goals</w:t>
             </w:r>
             <w:r>
               <w:rPr>
-                <w:noProof/>
-                <w:webHidden/>
+                <w:rFonts w:ascii="Times New Roman" w:hAnsi="Times New Roman" w:cs="Times New Roman"/>
+                <w:noProof/>
+                <w:webHidden/>
+                <w:sz w:val="24"/>
+                <w:szCs w:val="24"/>
               </w:rPr>
               <w:tab/>
             </w:r>
             <w:r>
               <w:rPr>
-                <w:noProof/>
-                <w:webHidden/>
+                <w:rFonts w:ascii="Times New Roman" w:hAnsi="Times New Roman" w:cs="Times New Roman"/>
+                <w:noProof/>
+                <w:webHidden/>
+                <w:sz w:val="24"/>
+                <w:szCs w:val="24"/>
               </w:rPr>
               <w:fldChar w:fldCharType="begin"/>
             </w:r>
             <w:r>
               <w:rPr>
-                <w:noProof/>
-                <w:webHidden/>
+                <w:rFonts w:ascii="Times New Roman" w:hAnsi="Times New Roman" w:cs="Times New Roman"/>
+                <w:noProof/>
+                <w:webHidden/>
+                <w:sz w:val="24"/>
+                <w:szCs w:val="24"/>
               </w:rPr>
               <w:instrText xml:space="preserve"> PAGEREF _Toc114223835 \h </w:instrText>
             </w:r>
             <w:r>
               <w:rPr>
-                <w:noProof/>
-                <w:webHidden/>
-              </w:rPr>
-            </w:r>
-            <w:r>
-              <w:rPr>
-                <w:noProof/>
-                <w:webHidden/>
+                <w:rFonts w:ascii="Times New Roman" w:hAnsi="Times New Roman" w:cs="Times New Roman"/>
+                <w:noProof/>
+                <w:webHidden/>
+                <w:sz w:val="24"/>
+                <w:szCs w:val="24"/>
+              </w:rPr>
+            </w:r>
+            <w:r>
+              <w:rPr>
+                <w:rFonts w:ascii="Times New Roman" w:hAnsi="Times New Roman" w:cs="Times New Roman"/>
+                <w:noProof/>
+                <w:webHidden/>
+                <w:sz w:val="24"/>
+                <w:szCs w:val="24"/>
               </w:rPr>
               <w:fldChar w:fldCharType="separate"/>
             </w:r>
             <w:r>
               <w:rPr>
-                <w:noProof/>
-                <w:webHidden/>
+                <w:rFonts w:ascii="Times New Roman" w:hAnsi="Times New Roman" w:cs="Times New Roman"/>
+                <w:noProof/>
+                <w:webHidden/>
+                <w:sz w:val="24"/>
+                <w:szCs w:val="24"/>
               </w:rPr>
               <w:t>2</w:t>
             </w:r>
             <w:r>
               <w:rPr>
-                <w:noProof/>
-                <w:webHidden/>
+                <w:rFonts w:ascii="Times New Roman" w:hAnsi="Times New Roman" w:cs="Times New Roman"/>
+                <w:noProof/>
+                <w:webHidden/>
+                <w:sz w:val="24"/>
+                <w:szCs w:val="24"/>
               </w:rPr>
               <w:fldChar w:fldCharType="end"/>
             </w:r>
@@ -1202,74 +1433,110 @@
               <w:tab w:val="right" w:leader="dot" w:pos="9350"/>
             </w:tabs>
             <w:rPr>
-              <w:rFonts w:eastAsiaTheme="minorEastAsia"/>
+              <w:rFonts w:ascii="Times New Roman" w:eastAsiaTheme="minorEastAsia" w:hAnsi="Times New Roman" w:cs="Times New Roman"/>
               <w:noProof/>
+              <w:sz w:val="24"/>
+              <w:szCs w:val="24"/>
             </w:rPr>
           </w:pPr>
           <w:hyperlink w:anchor="_Toc114223836" w:history="1">
             <w:r>
               <w:rPr>
                 <w:rStyle w:val="Hyperlink"/>
-                <w:noProof/>
+                <w:rFonts w:ascii="Times New Roman" w:hAnsi="Times New Roman" w:cs="Times New Roman"/>
+                <w:noProof/>
+                <w:sz w:val="24"/>
+                <w:szCs w:val="24"/>
               </w:rPr>
               <w:t>Trend Queries</w:t>
             </w:r>
             <w:r>
               <w:rPr>
-                <w:noProof/>
-                <w:webHidden/>
+                <w:rFonts w:ascii="Times New Roman" w:hAnsi="Times New Roman" w:cs="Times New Roman"/>
+                <w:noProof/>
+                <w:webHidden/>
+                <w:sz w:val="24"/>
+                <w:szCs w:val="24"/>
               </w:rPr>
               <w:tab/>
             </w:r>
             <w:r>
               <w:rPr>
-                <w:noProof/>
-                <w:webHidden/>
+                <w:rFonts w:ascii="Times New Roman" w:hAnsi="Times New Roman" w:cs="Times New Roman"/>
+                <w:noProof/>
+                <w:webHidden/>
+                <w:sz w:val="24"/>
+                <w:szCs w:val="24"/>
               </w:rPr>
               <w:fldChar w:fldCharType="begin"/>
             </w:r>
             <w:r>
               <w:rPr>
-                <w:noProof/>
-                <w:webHidden/>
+                <w:rFonts w:ascii="Times New Roman" w:hAnsi="Times New Roman" w:cs="Times New Roman"/>
+                <w:noProof/>
+                <w:webHidden/>
+                <w:sz w:val="24"/>
+                <w:szCs w:val="24"/>
               </w:rPr>
               <w:instrText xml:space="preserve"> PAGEREF _Toc114223836 \h </w:instrText>
             </w:r>
             <w:r>
               <w:rPr>
-                <w:noProof/>
-                <w:webHidden/>
-              </w:rPr>
-            </w:r>
-            <w:r>
-              <w:rPr>
-                <w:noProof/>
-                <w:webHidden/>
+                <w:rFonts w:ascii="Times New Roman" w:hAnsi="Times New Roman" w:cs="Times New Roman"/>
+                <w:noProof/>
+                <w:webHidden/>
+                <w:sz w:val="24"/>
+                <w:szCs w:val="24"/>
+              </w:rPr>
+            </w:r>
+            <w:r>
+              <w:rPr>
+                <w:rFonts w:ascii="Times New Roman" w:hAnsi="Times New Roman" w:cs="Times New Roman"/>
+                <w:noProof/>
+                <w:webHidden/>
+                <w:sz w:val="24"/>
+                <w:szCs w:val="24"/>
               </w:rPr>
               <w:fldChar w:fldCharType="separate"/>
             </w:r>
             <w:r>
               <w:rPr>
-                <w:noProof/>
-                <w:webHidden/>
+                <w:rFonts w:ascii="Times New Roman" w:hAnsi="Times New Roman" w:cs="Times New Roman"/>
+                <w:noProof/>
+                <w:webHidden/>
+                <w:sz w:val="24"/>
+                <w:szCs w:val="24"/>
               </w:rPr>
               <w:t>2</w:t>
             </w:r>
             <w:r>
               <w:rPr>
-                <w:noProof/>
-                <w:webHidden/>
+                <w:rFonts w:ascii="Times New Roman" w:hAnsi="Times New Roman" w:cs="Times New Roman"/>
+                <w:noProof/>
+                <w:webHidden/>
+                <w:sz w:val="24"/>
+                <w:szCs w:val="24"/>
               </w:rPr>
               <w:fldChar w:fldCharType="end"/>
             </w:r>
           </w:hyperlink>
         </w:p>
         <w:p>
+          <w:pPr>
+            <w:rPr>
+              <w:rFonts w:ascii="Times New Roman" w:hAnsi="Times New Roman" w:cs="Times New Roman"/>
+              <w:sz w:val="24"/>
+              <w:szCs w:val="24"/>
+            </w:rPr>
+          </w:pPr>
           <w:r>
             <w:rPr>
+              <w:rFonts w:ascii="Times New Roman" w:hAnsi="Times New Roman" w:cs="Times New Roman"/>
               <w:b/>
               <w:bCs/>
               <w:noProof/>
+              <w:sz w:val="24"/>
+              <w:szCs w:val="24"/>
             </w:rPr>
             <w:fldChar w:fldCharType="end"/>
           </w:r>
@@ -1283,6 +1550,8 @@
           <w:rFonts w:ascii="Times New Roman" w:eastAsia="Times New Roman" w:hAnsi="Times New Roman" w:cs="Times New Roman"/>
           <w:b/>
           <w:bCs/>
+          <w:sz w:val="24"/>
+          <w:szCs w:val="24"/>
         </w:rPr>
       </w:pPr>
     </w:p>
@@ -1290,294 +1559,1256 @@
       <w:pPr>
         <w:pStyle w:val="Heading1"/>
         <w:rPr>
-          <w:rFonts w:eastAsia="Times New Roman"/>
+          <w:rFonts w:ascii="Times New Roman" w:eastAsia="Times New Roman" w:hAnsi="Times New Roman" w:cs="Times New Roman"/>
+          <w:sz w:val="28"/>
+          <w:szCs w:val="28"/>
         </w:rPr>
       </w:pPr>
       <w:bookmarkStart w:id="0" w:name="_Toc114223828"/>
-      <w:r>
-        <w:rPr>
-          <w:rFonts w:eastAsia="Times New Roman"/>
+    </w:p>
+    <w:p>
+      <w:pPr>
+        <w:pStyle w:val="Heading1"/>
+        <w:rPr>
+          <w:rFonts w:ascii="Times New Roman" w:eastAsia="Times New Roman" w:hAnsi="Times New Roman" w:cs="Times New Roman"/>
+          <w:sz w:val="28"/>
+          <w:szCs w:val="28"/>
+        </w:rPr>
+      </w:pPr>
+      <w:r>
+        <w:rPr>
+          <w:rFonts w:ascii="Times New Roman" w:eastAsia="Times New Roman" w:hAnsi="Times New Roman" w:cs="Times New Roman"/>
+          <w:sz w:val="28"/>
+          <w:szCs w:val="28"/>
         </w:rPr>
         <w:t>Overview</w:t>
       </w:r>
       <w:bookmarkEnd w:id="0"/>
     </w:p>
+    <w:p/>
     <w:p>
       <w:pPr>
         <w:pStyle w:val="Heading2"/>
         <w:rPr>
-          <w:rFonts w:eastAsia="Times New Roman"/>
+          <w:rFonts w:ascii="Times New Roman" w:eastAsia="Times New Roman" w:hAnsi="Times New Roman" w:cs="Times New Roman"/>
+          <w:sz w:val="28"/>
+          <w:szCs w:val="28"/>
         </w:rPr>
       </w:pPr>
       <w:bookmarkStart w:id="1" w:name="_Toc114223829"/>
       <w:r>
         <w:rPr>
-          <w:rFonts w:eastAsia="Times New Roman"/>
+          <w:rFonts w:ascii="Times New Roman" w:eastAsia="Times New Roman" w:hAnsi="Times New Roman" w:cs="Times New Roman"/>
+          <w:sz w:val="28"/>
+          <w:szCs w:val="28"/>
         </w:rPr>
         <w:t>Project Description</w:t>
       </w:r>
       <w:bookmarkEnd w:id="1"/>
     </w:p>
     <w:p>
-      <w:r>
-        <w:t xml:space="preserve">Businesses across many industries use database systems to organize data collected and determine trends, to obtain better insight into their customers and industry to make more informed business decisions. Electronic commerce websites often use data within their platform like sales, and reviews/ratings, to make decisions about what products to keep on their platform and what to recommend customers. Yet, the effectivity of this analysis is dependent on user engagement in their specific platform. Online communities can provide more information for businesses to supplement data collected to make better decisions. </w:t>
-      </w:r>
-      <w:r>
-        <w:t>Social media pl</w:t>
-      </w:r>
-      <w:r>
-        <w:t xml:space="preserve">atforms can provide a rich source of data as we can expect higher user engagement, and more information into the preferences of specific online communities. Goodreads.com is an online social media platform website where readers can rate, recommend, and share opinions on different books. Easily organized data like book ratings, books read by users, and user specific ratings, could be used to obtain better insight into the community’s sentiment to different books. </w:t>
+      <w:pPr>
+        <w:rPr>
+          <w:rFonts w:ascii="Times New Roman" w:hAnsi="Times New Roman" w:cs="Times New Roman"/>
+          <w:sz w:val="24"/>
+          <w:szCs w:val="24"/>
+        </w:rPr>
+      </w:pPr>
+      <w:r>
+        <w:rPr>
+          <w:rFonts w:ascii="Times New Roman" w:hAnsi="Times New Roman" w:cs="Times New Roman"/>
+          <w:sz w:val="24"/>
+          <w:szCs w:val="24"/>
+        </w:rPr>
+        <w:t xml:space="preserve">Businesses across many industries use database systems to organize data collected </w:t>
+      </w:r>
+      <w:r>
+        <w:rPr>
+          <w:rFonts w:ascii="Times New Roman" w:hAnsi="Times New Roman" w:cs="Times New Roman"/>
+          <w:sz w:val="24"/>
+          <w:szCs w:val="24"/>
+        </w:rPr>
+        <w:t>to</w:t>
+      </w:r>
+      <w:r>
+        <w:rPr>
+          <w:rFonts w:ascii="Times New Roman" w:hAnsi="Times New Roman" w:cs="Times New Roman"/>
+          <w:sz w:val="24"/>
+          <w:szCs w:val="24"/>
+        </w:rPr>
+        <w:t xml:space="preserve"> determine trends, obtain better insight into their</w:t>
+      </w:r>
+      <w:r>
+        <w:rPr>
+          <w:rFonts w:ascii="Times New Roman" w:hAnsi="Times New Roman" w:cs="Times New Roman"/>
+          <w:sz w:val="24"/>
+          <w:szCs w:val="24"/>
+        </w:rPr>
+        <w:t xml:space="preserve"> market, and</w:t>
+      </w:r>
+      <w:r>
+        <w:rPr>
+          <w:rFonts w:ascii="Times New Roman" w:hAnsi="Times New Roman" w:cs="Times New Roman"/>
+          <w:sz w:val="24"/>
+          <w:szCs w:val="24"/>
+        </w:rPr>
+        <w:t xml:space="preserve"> make more informed business decisions. Electronic commerce websites often use data </w:t>
+      </w:r>
+      <w:r>
+        <w:rPr>
+          <w:rFonts w:ascii="Times New Roman" w:hAnsi="Times New Roman" w:cs="Times New Roman"/>
+          <w:sz w:val="24"/>
+          <w:szCs w:val="24"/>
+        </w:rPr>
+        <w:t>obtained through</w:t>
+      </w:r>
+      <w:r>
+        <w:rPr>
+          <w:rFonts w:ascii="Times New Roman" w:hAnsi="Times New Roman" w:cs="Times New Roman"/>
+          <w:sz w:val="24"/>
+          <w:szCs w:val="24"/>
+        </w:rPr>
+        <w:t xml:space="preserve"> their platform like sales, and reviews/ratings, to </w:t>
+      </w:r>
+      <w:r>
+        <w:rPr>
+          <w:rFonts w:ascii="Times New Roman" w:hAnsi="Times New Roman" w:cs="Times New Roman"/>
+          <w:sz w:val="24"/>
+          <w:szCs w:val="24"/>
+        </w:rPr>
+        <w:t xml:space="preserve">guide critical </w:t>
+      </w:r>
+      <w:r>
+        <w:rPr>
+          <w:rFonts w:ascii="Times New Roman" w:hAnsi="Times New Roman" w:cs="Times New Roman"/>
+          <w:sz w:val="24"/>
+          <w:szCs w:val="24"/>
+        </w:rPr>
+        <w:t>decisions</w:t>
+      </w:r>
+      <w:r>
+        <w:rPr>
+          <w:rFonts w:ascii="Times New Roman" w:hAnsi="Times New Roman" w:cs="Times New Roman"/>
+          <w:sz w:val="24"/>
+          <w:szCs w:val="24"/>
+        </w:rPr>
+        <w:t xml:space="preserve"> like product inventory, determining customer recommendations, among many others</w:t>
+      </w:r>
+      <w:r>
+        <w:rPr>
+          <w:rFonts w:ascii="Times New Roman" w:hAnsi="Times New Roman" w:cs="Times New Roman"/>
+          <w:sz w:val="24"/>
+          <w:szCs w:val="24"/>
+        </w:rPr>
+        <w:t xml:space="preserve">. Yet, the </w:t>
+      </w:r>
+      <w:r>
+        <w:rPr>
+          <w:rFonts w:ascii="Times New Roman" w:hAnsi="Times New Roman" w:cs="Times New Roman"/>
+          <w:sz w:val="24"/>
+          <w:szCs w:val="24"/>
+        </w:rPr>
+        <w:t>effectiveness</w:t>
+      </w:r>
+      <w:r>
+        <w:rPr>
+          <w:rFonts w:ascii="Times New Roman" w:hAnsi="Times New Roman" w:cs="Times New Roman"/>
+          <w:sz w:val="24"/>
+          <w:szCs w:val="24"/>
+        </w:rPr>
+        <w:t xml:space="preserve"> of this analysis is dependent on user engagement in their specific platform</w:t>
+      </w:r>
+      <w:r>
+        <w:rPr>
+          <w:rFonts w:ascii="Times New Roman" w:hAnsi="Times New Roman" w:cs="Times New Roman"/>
+          <w:sz w:val="24"/>
+          <w:szCs w:val="24"/>
+        </w:rPr>
+        <w:t>, limiting trends that can be seen from user data</w:t>
+      </w:r>
+      <w:r>
+        <w:rPr>
+          <w:rFonts w:ascii="Times New Roman" w:hAnsi="Times New Roman" w:cs="Times New Roman"/>
+          <w:sz w:val="24"/>
+          <w:szCs w:val="24"/>
+        </w:rPr>
+        <w:t>. Online communities c</w:t>
+      </w:r>
+      <w:r>
+        <w:rPr>
+          <w:rFonts w:ascii="Times New Roman" w:hAnsi="Times New Roman" w:cs="Times New Roman"/>
+          <w:sz w:val="24"/>
+          <w:szCs w:val="24"/>
+        </w:rPr>
+        <w:t xml:space="preserve">an be an alternative rich source of </w:t>
+      </w:r>
+      <w:r>
+        <w:rPr>
+          <w:rFonts w:ascii="Times New Roman" w:hAnsi="Times New Roman" w:cs="Times New Roman"/>
+          <w:sz w:val="24"/>
+          <w:szCs w:val="24"/>
+        </w:rPr>
+        <w:t>information for businesses to supplement data collected to</w:t>
+      </w:r>
+      <w:r>
+        <w:rPr>
+          <w:rFonts w:ascii="Times New Roman" w:hAnsi="Times New Roman" w:cs="Times New Roman"/>
+          <w:sz w:val="24"/>
+          <w:szCs w:val="24"/>
+        </w:rPr>
+        <w:t xml:space="preserve"> make informed decisions</w:t>
+      </w:r>
+      <w:r>
+        <w:rPr>
+          <w:rFonts w:ascii="Times New Roman" w:hAnsi="Times New Roman" w:cs="Times New Roman"/>
+          <w:sz w:val="24"/>
+          <w:szCs w:val="24"/>
+        </w:rPr>
+        <w:t xml:space="preserve">. Social media platforms </w:t>
+      </w:r>
+      <w:r>
+        <w:rPr>
+          <w:rFonts w:ascii="Times New Roman" w:hAnsi="Times New Roman" w:cs="Times New Roman"/>
+          <w:sz w:val="24"/>
+          <w:szCs w:val="24"/>
+        </w:rPr>
+        <w:t xml:space="preserve">have high user engagement and are a great candidate for collecting data on online communities. </w:t>
+      </w:r>
+      <w:r>
+        <w:rPr>
+          <w:rFonts w:ascii="Times New Roman" w:hAnsi="Times New Roman" w:cs="Times New Roman"/>
+          <w:sz w:val="24"/>
+          <w:szCs w:val="24"/>
+        </w:rPr>
+        <w:t xml:space="preserve">Goodreads.com is an online social media platform website where readers can rate, recommend, and share opinions on different books. Easily organized data like book ratings, books read by users, and </w:t>
+      </w:r>
+      <w:r>
+        <w:rPr>
+          <w:rFonts w:ascii="Times New Roman" w:hAnsi="Times New Roman" w:cs="Times New Roman"/>
+          <w:sz w:val="24"/>
+          <w:szCs w:val="24"/>
+        </w:rPr>
+        <w:t>user-specific</w:t>
+      </w:r>
+      <w:r>
+        <w:rPr>
+          <w:rFonts w:ascii="Times New Roman" w:hAnsi="Times New Roman" w:cs="Times New Roman"/>
+          <w:sz w:val="24"/>
+          <w:szCs w:val="24"/>
+        </w:rPr>
+        <w:t xml:space="preserve"> ratings, could be used to obtain better insight into the community’s sentiment </w:t>
+      </w:r>
+      <w:r>
+        <w:rPr>
+          <w:rFonts w:ascii="Times New Roman" w:hAnsi="Times New Roman" w:cs="Times New Roman"/>
+          <w:sz w:val="24"/>
+          <w:szCs w:val="24"/>
+        </w:rPr>
+        <w:t>toward</w:t>
+      </w:r>
+      <w:r>
+        <w:rPr>
+          <w:rFonts w:ascii="Times New Roman" w:hAnsi="Times New Roman" w:cs="Times New Roman"/>
+          <w:sz w:val="24"/>
+          <w:szCs w:val="24"/>
+        </w:rPr>
+        <w:t xml:space="preserve"> different books. </w:t>
       </w:r>
     </w:p>
     <w:p>
       <w:pPr>
         <w:pStyle w:val="Heading2"/>
         <w:rPr>
-          <w:rFonts w:eastAsia="Times New Roman"/>
+          <w:rFonts w:ascii="Times New Roman" w:eastAsia="Times New Roman" w:hAnsi="Times New Roman" w:cs="Times New Roman"/>
+          <w:sz w:val="24"/>
+          <w:szCs w:val="24"/>
         </w:rPr>
       </w:pPr>
       <w:bookmarkStart w:id="2" w:name="_Toc114223830"/>
       <w:r>
         <w:rPr>
-          <w:rFonts w:eastAsia="Times New Roman"/>
+          <w:rFonts w:ascii="Times New Roman" w:eastAsia="Times New Roman" w:hAnsi="Times New Roman" w:cs="Times New Roman"/>
+          <w:sz w:val="28"/>
+          <w:szCs w:val="28"/>
         </w:rPr>
         <w:t>Requirement for a Database System</w:t>
       </w:r>
       <w:bookmarkEnd w:id="2"/>
     </w:p>
     <w:p>
-      <w:r>
-        <w:t xml:space="preserve">A database system used should have user specific information to evaluate user sentiment to specific products, in this case books, which are computationally easy to analyze. Overall data on the books would also give insight into their specific perception in the community. </w:t>
+      <w:pPr>
+        <w:rPr>
+          <w:rFonts w:ascii="Times New Roman" w:hAnsi="Times New Roman" w:cs="Times New Roman"/>
+          <w:sz w:val="24"/>
+          <w:szCs w:val="24"/>
+        </w:rPr>
+      </w:pPr>
+      <w:r>
+        <w:rPr>
+          <w:rFonts w:ascii="Times New Roman" w:hAnsi="Times New Roman" w:cs="Times New Roman"/>
+          <w:sz w:val="24"/>
+          <w:szCs w:val="24"/>
+        </w:rPr>
+        <w:t xml:space="preserve">A database system used should have </w:t>
+      </w:r>
+      <w:r>
+        <w:rPr>
+          <w:rFonts w:ascii="Times New Roman" w:hAnsi="Times New Roman" w:cs="Times New Roman"/>
+          <w:sz w:val="24"/>
+          <w:szCs w:val="24"/>
+        </w:rPr>
+        <w:t>user-specific</w:t>
+      </w:r>
+      <w:r>
+        <w:rPr>
+          <w:rFonts w:ascii="Times New Roman" w:hAnsi="Times New Roman" w:cs="Times New Roman"/>
+          <w:sz w:val="24"/>
+          <w:szCs w:val="24"/>
+        </w:rPr>
+        <w:t xml:space="preserve"> information to evaluate user sentiment </w:t>
+      </w:r>
+      <w:r>
+        <w:rPr>
+          <w:rFonts w:ascii="Times New Roman" w:hAnsi="Times New Roman" w:cs="Times New Roman"/>
+          <w:sz w:val="24"/>
+          <w:szCs w:val="24"/>
+        </w:rPr>
+        <w:t>toward</w:t>
+      </w:r>
+      <w:r>
+        <w:rPr>
+          <w:rFonts w:ascii="Times New Roman" w:hAnsi="Times New Roman" w:cs="Times New Roman"/>
+          <w:sz w:val="24"/>
+          <w:szCs w:val="24"/>
+        </w:rPr>
+        <w:t xml:space="preserve"> specific products, in this case</w:t>
+      </w:r>
+      <w:r>
+        <w:rPr>
+          <w:rFonts w:ascii="Times New Roman" w:hAnsi="Times New Roman" w:cs="Times New Roman"/>
+          <w:sz w:val="24"/>
+          <w:szCs w:val="24"/>
+        </w:rPr>
+        <w:t>,</w:t>
+      </w:r>
+      <w:r>
+        <w:rPr>
+          <w:rFonts w:ascii="Times New Roman" w:hAnsi="Times New Roman" w:cs="Times New Roman"/>
+          <w:sz w:val="24"/>
+          <w:szCs w:val="24"/>
+        </w:rPr>
+        <w:t xml:space="preserve"> book</w:t>
+      </w:r>
+      <w:r>
+        <w:rPr>
+          <w:rFonts w:ascii="Times New Roman" w:hAnsi="Times New Roman" w:cs="Times New Roman"/>
+          <w:sz w:val="24"/>
+          <w:szCs w:val="24"/>
+        </w:rPr>
+        <w:t>s</w:t>
+      </w:r>
+      <w:r>
+        <w:rPr>
+          <w:rFonts w:ascii="Times New Roman" w:hAnsi="Times New Roman" w:cs="Times New Roman"/>
+          <w:sz w:val="24"/>
+          <w:szCs w:val="24"/>
+        </w:rPr>
+        <w:t xml:space="preserve">. </w:t>
+      </w:r>
+      <w:r>
+        <w:rPr>
+          <w:rFonts w:ascii="Times New Roman" w:hAnsi="Times New Roman" w:cs="Times New Roman"/>
+          <w:sz w:val="24"/>
+          <w:szCs w:val="24"/>
+        </w:rPr>
+        <w:t xml:space="preserve">Data collected should be computationally easy to analyze, where we would prefer a clear score rating opposed to a full written text review. Book specific information would also be beneficial as we could try and see the relationship between book specific traits and their perceived quality by the user base. </w:t>
       </w:r>
     </w:p>
     <w:p>
       <w:pPr>
         <w:pStyle w:val="Heading2"/>
+        <w:rPr>
+          <w:rFonts w:ascii="Times New Roman" w:hAnsi="Times New Roman" w:cs="Times New Roman"/>
+          <w:sz w:val="28"/>
+          <w:szCs w:val="28"/>
+        </w:rPr>
       </w:pPr>
       <w:bookmarkStart w:id="3" w:name="_Toc114223831"/>
       <w:r>
+        <w:rPr>
+          <w:rFonts w:ascii="Times New Roman" w:hAnsi="Times New Roman" w:cs="Times New Roman"/>
+          <w:sz w:val="28"/>
+          <w:szCs w:val="28"/>
+        </w:rPr>
+        <w:lastRenderedPageBreak/>
         <w:t>Web-Based User Interface</w:t>
       </w:r>
       <w:r>
+        <w:rPr>
+          <w:rFonts w:ascii="Times New Roman" w:hAnsi="Times New Roman" w:cs="Times New Roman"/>
+          <w:sz w:val="28"/>
+          <w:szCs w:val="28"/>
+        </w:rPr>
         <w:t xml:space="preserve"> Functionality</w:t>
       </w:r>
       <w:bookmarkEnd w:id="3"/>
     </w:p>
     <w:p>
-      <w:r>
+      <w:pPr>
+        <w:rPr>
+          <w:rFonts w:ascii="Times New Roman" w:hAnsi="Times New Roman" w:cs="Times New Roman"/>
+          <w:sz w:val="24"/>
+          <w:szCs w:val="24"/>
+        </w:rPr>
+      </w:pPr>
+      <w:r>
+        <w:rPr>
+          <w:rFonts w:ascii="Times New Roman" w:hAnsi="Times New Roman" w:cs="Times New Roman"/>
+          <w:sz w:val="24"/>
+          <w:szCs w:val="24"/>
+        </w:rPr>
         <w:t xml:space="preserve">The </w:t>
       </w:r>
+      <w:r>
+        <w:rPr>
+          <w:rFonts w:ascii="Times New Roman" w:hAnsi="Times New Roman" w:cs="Times New Roman"/>
+          <w:sz w:val="24"/>
+          <w:szCs w:val="24"/>
+        </w:rPr>
+        <w:t>web-based</w:t>
+      </w:r>
+      <w:r>
+        <w:rPr>
+          <w:rFonts w:ascii="Times New Roman" w:hAnsi="Times New Roman" w:cs="Times New Roman"/>
+          <w:sz w:val="24"/>
+          <w:szCs w:val="24"/>
+        </w:rPr>
+        <w:t xml:space="preserve"> interface will use queries to interact with </w:t>
+      </w:r>
+      <w:r>
+        <w:rPr>
+          <w:rFonts w:ascii="Times New Roman" w:hAnsi="Times New Roman" w:cs="Times New Roman"/>
+          <w:sz w:val="24"/>
+          <w:szCs w:val="24"/>
+        </w:rPr>
+        <w:t>a</w:t>
+      </w:r>
+      <w:r>
+        <w:rPr>
+          <w:rFonts w:ascii="Times New Roman" w:hAnsi="Times New Roman" w:cs="Times New Roman"/>
+          <w:sz w:val="24"/>
+          <w:szCs w:val="24"/>
+        </w:rPr>
+        <w:t xml:space="preserve"> database</w:t>
+      </w:r>
+      <w:r>
+        <w:rPr>
+          <w:rFonts w:ascii="Times New Roman" w:hAnsi="Times New Roman" w:cs="Times New Roman"/>
+          <w:sz w:val="24"/>
+          <w:szCs w:val="24"/>
+        </w:rPr>
+        <w:t xml:space="preserve"> and generate figures to illustrate the trends in the data</w:t>
+      </w:r>
+      <w:r>
+        <w:rPr>
+          <w:rFonts w:ascii="Times New Roman" w:hAnsi="Times New Roman" w:cs="Times New Roman"/>
+          <w:sz w:val="24"/>
+          <w:szCs w:val="24"/>
+        </w:rPr>
+        <w:t xml:space="preserve">. </w:t>
+      </w:r>
+      <w:r>
+        <w:rPr>
+          <w:rFonts w:ascii="Times New Roman" w:hAnsi="Times New Roman" w:cs="Times New Roman"/>
+          <w:sz w:val="24"/>
+          <w:szCs w:val="24"/>
+        </w:rPr>
+        <w:t xml:space="preserve">Successfully generating the figures </w:t>
+      </w:r>
       <w:proofErr w:type="gramStart"/>
       <w:r>
-        <w:t>web based</w:t>
+        <w:rPr>
+          <w:rFonts w:ascii="Times New Roman" w:hAnsi="Times New Roman" w:cs="Times New Roman"/>
+          <w:sz w:val="24"/>
+          <w:szCs w:val="24"/>
+        </w:rPr>
+        <w:t>in</w:t>
       </w:r>
       <w:proofErr w:type="gramEnd"/>
       <w:r>
-        <w:t xml:space="preserve"> interface will use queries to interact with the database</w:t>
-      </w:r>
-      <w:r>
-        <w:t xml:space="preserve">, and generate figures to illustrate the trends in the data selected by the user. </w:t>
+        <w:rPr>
+          <w:rFonts w:ascii="Times New Roman" w:hAnsi="Times New Roman" w:cs="Times New Roman"/>
+          <w:sz w:val="24"/>
+          <w:szCs w:val="24"/>
+        </w:rPr>
+        <w:t xml:space="preserve"> the website will be dependent on the communication between the database and the website. </w:t>
       </w:r>
     </w:p>
     <w:p>
       <w:pPr>
         <w:pStyle w:val="Heading2"/>
+        <w:rPr>
+          <w:rFonts w:ascii="Times New Roman" w:hAnsi="Times New Roman" w:cs="Times New Roman"/>
+          <w:sz w:val="28"/>
+          <w:szCs w:val="28"/>
+        </w:rPr>
       </w:pPr>
       <w:bookmarkStart w:id="4" w:name="_Toc114223832"/>
       <w:r>
+        <w:rPr>
+          <w:rFonts w:ascii="Times New Roman" w:hAnsi="Times New Roman" w:cs="Times New Roman"/>
+          <w:sz w:val="28"/>
+          <w:szCs w:val="28"/>
+        </w:rPr>
         <w:t>Data</w:t>
       </w:r>
       <w:bookmarkEnd w:id="4"/>
     </w:p>
     <w:p>
-      <w:r>
+      <w:pPr>
+        <w:rPr>
+          <w:rFonts w:ascii="Times New Roman" w:hAnsi="Times New Roman" w:cs="Times New Roman"/>
+          <w:sz w:val="24"/>
+          <w:szCs w:val="24"/>
+        </w:rPr>
+      </w:pPr>
+      <w:r>
+        <w:rPr>
+          <w:rFonts w:ascii="Times New Roman" w:hAnsi="Times New Roman" w:cs="Times New Roman"/>
+          <w:sz w:val="24"/>
+          <w:szCs w:val="24"/>
+        </w:rPr>
         <w:t xml:space="preserve">In 2017 a Ph.D. researcher at the University of California San Diego, </w:t>
       </w:r>
       <w:proofErr w:type="spellStart"/>
       <w:r>
+        <w:rPr>
+          <w:rFonts w:ascii="Times New Roman" w:hAnsi="Times New Roman" w:cs="Times New Roman"/>
+          <w:sz w:val="24"/>
+          <w:szCs w:val="24"/>
+        </w:rPr>
         <w:t>Mengting</w:t>
       </w:r>
       <w:proofErr w:type="spellEnd"/>
       <w:r>
-        <w:t xml:space="preserve"> Wan, scraped the largest currently available data from goodreads.com. Wan collected information of the books on the website, </w:t>
-      </w:r>
-      <w:r>
-        <w:lastRenderedPageBreak/>
-        <w:t xml:space="preserve">like associated </w:t>
+        <w:rPr>
+          <w:rFonts w:ascii="Times New Roman" w:hAnsi="Times New Roman" w:cs="Times New Roman"/>
+          <w:sz w:val="24"/>
+          <w:szCs w:val="24"/>
+        </w:rPr>
+        <w:t xml:space="preserve"> Wan, scraped the largest currently available data from </w:t>
+      </w:r>
+      <w:r>
+        <w:rPr>
+          <w:rFonts w:ascii="Times New Roman" w:hAnsi="Times New Roman" w:cs="Times New Roman"/>
+          <w:sz w:val="24"/>
+          <w:szCs w:val="24"/>
+        </w:rPr>
+        <w:t>G</w:t>
+      </w:r>
+      <w:r>
+        <w:rPr>
+          <w:rFonts w:ascii="Times New Roman" w:hAnsi="Times New Roman" w:cs="Times New Roman"/>
+          <w:sz w:val="24"/>
+          <w:szCs w:val="24"/>
+        </w:rPr>
+        <w:t xml:space="preserve">oodreads.com. Wan collected information </w:t>
+      </w:r>
+      <w:r>
+        <w:rPr>
+          <w:rFonts w:ascii="Times New Roman" w:hAnsi="Times New Roman" w:cs="Times New Roman"/>
+          <w:sz w:val="24"/>
+          <w:szCs w:val="24"/>
+        </w:rPr>
+        <w:t>about</w:t>
+      </w:r>
+      <w:r>
+        <w:rPr>
+          <w:rFonts w:ascii="Times New Roman" w:hAnsi="Times New Roman" w:cs="Times New Roman"/>
+          <w:sz w:val="24"/>
+          <w:szCs w:val="24"/>
+        </w:rPr>
+        <w:t xml:space="preserve"> the books on the website, like associated </w:t>
+      </w:r>
+      <w:r>
+        <w:rPr>
+          <w:rFonts w:ascii="Times New Roman" w:hAnsi="Times New Roman" w:cs="Times New Roman"/>
+          <w:sz w:val="24"/>
+          <w:szCs w:val="24"/>
+        </w:rPr>
+        <w:t>genres</w:t>
+      </w:r>
+      <w:r>
+        <w:rPr>
+          <w:rFonts w:ascii="Times New Roman" w:hAnsi="Times New Roman" w:cs="Times New Roman"/>
+          <w:sz w:val="24"/>
+          <w:szCs w:val="24"/>
+        </w:rPr>
+        <w:t xml:space="preserve">, synopsis, </w:t>
+      </w:r>
+      <w:r>
+        <w:rPr>
+          <w:rFonts w:ascii="Times New Roman" w:hAnsi="Times New Roman" w:cs="Times New Roman"/>
+          <w:sz w:val="24"/>
+          <w:szCs w:val="24"/>
+        </w:rPr>
+        <w:t xml:space="preserve">and </w:t>
+      </w:r>
+      <w:r>
+        <w:rPr>
+          <w:rFonts w:ascii="Times New Roman" w:hAnsi="Times New Roman" w:cs="Times New Roman"/>
+          <w:sz w:val="24"/>
+          <w:szCs w:val="24"/>
+        </w:rPr>
+        <w:t>user reviews. Additionally, Wan collected information on user-book interactions and reviews organized by individual users. Wan has made this data openly available online through an open-source project on github.com [</w:t>
+      </w:r>
+      <w:r>
+        <w:rPr>
+          <w:rFonts w:ascii="Times New Roman" w:hAnsi="Times New Roman" w:cs="Times New Roman"/>
+          <w:color w:val="4472C4" w:themeColor="accent1"/>
+          <w:sz w:val="24"/>
+          <w:szCs w:val="24"/>
+          <w:u w:val="single"/>
+        </w:rPr>
+        <w:t>github.com/</w:t>
       </w:r>
       <w:proofErr w:type="spellStart"/>
       <w:r>
-        <w:t>generes</w:t>
+        <w:rPr>
+          <w:rFonts w:ascii="Times New Roman" w:hAnsi="Times New Roman" w:cs="Times New Roman"/>
+          <w:color w:val="4472C4" w:themeColor="accent1"/>
+          <w:sz w:val="24"/>
+          <w:szCs w:val="24"/>
+          <w:u w:val="single"/>
+        </w:rPr>
+        <w:t>MengtingWan</w:t>
       </w:r>
       <w:proofErr w:type="spellEnd"/>
       <w:r>
-        <w:t xml:space="preserve">, synopsis, user reviews. Additionally, Wan collected information on user-book interactions, and reviews organized by individual users. Wan has made this data openly available online through an open-source project on github.com [**link**]. The data is currently posted in a non-standard format </w:t>
+        <w:rPr>
+          <w:rFonts w:ascii="Times New Roman" w:hAnsi="Times New Roman" w:cs="Times New Roman"/>
+          <w:color w:val="4472C4" w:themeColor="accent1"/>
+          <w:sz w:val="24"/>
+          <w:szCs w:val="24"/>
+          <w:u w:val="single"/>
+        </w:rPr>
+        <w:t>/</w:t>
+      </w:r>
+      <w:proofErr w:type="spellStart"/>
+      <w:r>
+        <w:rPr>
+          <w:rFonts w:ascii="Times New Roman" w:hAnsi="Times New Roman" w:cs="Times New Roman"/>
+          <w:color w:val="4472C4" w:themeColor="accent1"/>
+          <w:sz w:val="24"/>
+          <w:szCs w:val="24"/>
+          <w:u w:val="single"/>
+        </w:rPr>
+        <w:t>goodreads</w:t>
+      </w:r>
+      <w:proofErr w:type="spellEnd"/>
+      <w:r>
+        <w:rPr>
+          <w:rFonts w:ascii="Times New Roman" w:hAnsi="Times New Roman" w:cs="Times New Roman"/>
+          <w:sz w:val="24"/>
+          <w:szCs w:val="24"/>
+        </w:rPr>
+        <w:t>]. The data is currently posted in a</w:t>
+      </w:r>
+      <w:r>
+        <w:rPr>
+          <w:rFonts w:ascii="Times New Roman" w:hAnsi="Times New Roman" w:cs="Times New Roman"/>
+          <w:sz w:val="24"/>
+          <w:szCs w:val="24"/>
+        </w:rPr>
+        <w:t xml:space="preserve"> JSON file format</w:t>
+      </w:r>
+      <w:r>
+        <w:rPr>
+          <w:rFonts w:ascii="Times New Roman" w:hAnsi="Times New Roman" w:cs="Times New Roman"/>
+          <w:sz w:val="24"/>
+          <w:szCs w:val="24"/>
+        </w:rPr>
+        <w:t xml:space="preserve">, which will </w:t>
+      </w:r>
+      <w:r>
+        <w:rPr>
+          <w:rFonts w:ascii="Times New Roman" w:hAnsi="Times New Roman" w:cs="Times New Roman"/>
+          <w:sz w:val="24"/>
+          <w:szCs w:val="24"/>
+        </w:rPr>
+        <w:t>be</w:t>
+      </w:r>
+      <w:r>
+        <w:rPr>
+          <w:rFonts w:ascii="Times New Roman" w:hAnsi="Times New Roman" w:cs="Times New Roman"/>
+          <w:sz w:val="24"/>
+          <w:szCs w:val="24"/>
+        </w:rPr>
+        <w:t xml:space="preserve"> parse</w:t>
+      </w:r>
+      <w:r>
+        <w:rPr>
+          <w:rFonts w:ascii="Times New Roman" w:hAnsi="Times New Roman" w:cs="Times New Roman"/>
+          <w:sz w:val="24"/>
+          <w:szCs w:val="24"/>
+        </w:rPr>
+        <w:t>d</w:t>
+      </w:r>
+      <w:r>
+        <w:rPr>
+          <w:rFonts w:ascii="Times New Roman" w:hAnsi="Times New Roman" w:cs="Times New Roman"/>
+          <w:sz w:val="24"/>
+          <w:szCs w:val="24"/>
+        </w:rPr>
+        <w:t xml:space="preserve"> and clean</w:t>
+      </w:r>
+      <w:r>
+        <w:rPr>
+          <w:rFonts w:ascii="Times New Roman" w:hAnsi="Times New Roman" w:cs="Times New Roman"/>
+          <w:sz w:val="24"/>
+          <w:szCs w:val="24"/>
+        </w:rPr>
+        <w:t>ed</w:t>
+      </w:r>
+      <w:r>
+        <w:rPr>
+          <w:rFonts w:ascii="Times New Roman" w:hAnsi="Times New Roman" w:cs="Times New Roman"/>
+          <w:sz w:val="24"/>
+          <w:szCs w:val="24"/>
+        </w:rPr>
+        <w:t xml:space="preserve"> to successfully </w:t>
+      </w:r>
+      <w:r>
+        <w:rPr>
+          <w:rFonts w:ascii="Times New Roman" w:hAnsi="Times New Roman" w:cs="Times New Roman"/>
+          <w:sz w:val="24"/>
+          <w:szCs w:val="24"/>
+        </w:rPr>
+        <w:t xml:space="preserve">transfer the data to the </w:t>
+      </w:r>
+      <w:r>
+        <w:rPr>
+          <w:rFonts w:ascii="Times New Roman" w:hAnsi="Times New Roman" w:cs="Times New Roman"/>
+          <w:sz w:val="24"/>
+          <w:szCs w:val="24"/>
+        </w:rPr>
+        <w:t xml:space="preserve">Oracle SQL database. </w:t>
+      </w:r>
+    </w:p>
+    <w:p>
+      <w:pPr>
+        <w:pStyle w:val="Heading2"/>
+        <w:rPr>
+          <w:rFonts w:ascii="Times New Roman" w:hAnsi="Times New Roman" w:cs="Times New Roman"/>
+          <w:sz w:val="28"/>
+          <w:szCs w:val="28"/>
+        </w:rPr>
+      </w:pPr>
+      <w:bookmarkStart w:id="5" w:name="_Toc114223833"/>
+      <w:r>
+        <w:rPr>
+          <w:rFonts w:ascii="Times New Roman" w:hAnsi="Times New Roman" w:cs="Times New Roman"/>
+          <w:sz w:val="28"/>
+          <w:szCs w:val="28"/>
+        </w:rPr>
+        <w:t>Software</w:t>
+      </w:r>
+      <w:bookmarkEnd w:id="5"/>
+    </w:p>
+    <w:p>
+      <w:pPr>
+        <w:contextualSpacing/>
+        <w:rPr>
+          <w:rFonts w:ascii="Times New Roman" w:eastAsia="Times New Roman" w:hAnsi="Times New Roman" w:cs="Times New Roman"/>
+          <w:sz w:val="24"/>
+          <w:szCs w:val="24"/>
+        </w:rPr>
+      </w:pPr>
+      <w:r>
+        <w:rPr>
+          <w:rFonts w:ascii="Times New Roman" w:eastAsia="Times New Roman" w:hAnsi="Times New Roman" w:cs="Times New Roman"/>
+          <w:sz w:val="24"/>
+          <w:szCs w:val="24"/>
+        </w:rPr>
+        <w:t xml:space="preserve">We will need to use Oracle SQL databases to make queries on the data and tease out possible trends related to user sentiment on books. </w:t>
+      </w:r>
+      <w:r>
+        <w:rPr>
+          <w:rFonts w:ascii="Times New Roman" w:eastAsia="Times New Roman" w:hAnsi="Times New Roman" w:cs="Times New Roman"/>
+          <w:sz w:val="24"/>
+          <w:szCs w:val="24"/>
+        </w:rPr>
+        <w:t xml:space="preserve">The front end of the website will be developed </w:t>
+      </w:r>
+      <w:r>
+        <w:rPr>
+          <w:rFonts w:ascii="Times New Roman" w:eastAsia="Times New Roman" w:hAnsi="Times New Roman" w:cs="Times New Roman"/>
+          <w:sz w:val="24"/>
+          <w:szCs w:val="24"/>
+        </w:rPr>
+        <w:t xml:space="preserve">using a </w:t>
+      </w:r>
+      <w:proofErr w:type="spellStart"/>
+      <w:r>
+        <w:rPr>
+          <w:rFonts w:ascii="Times New Roman" w:eastAsia="Times New Roman" w:hAnsi="Times New Roman" w:cs="Times New Roman"/>
+          <w:sz w:val="24"/>
+          <w:szCs w:val="24"/>
+        </w:rPr>
+        <w:t>Javascript</w:t>
+      </w:r>
+      <w:proofErr w:type="spellEnd"/>
+      <w:r>
+        <w:rPr>
+          <w:rFonts w:ascii="Times New Roman" w:eastAsia="Times New Roman" w:hAnsi="Times New Roman" w:cs="Times New Roman"/>
+          <w:sz w:val="24"/>
+          <w:szCs w:val="24"/>
+        </w:rPr>
+        <w:t xml:space="preserve"> </w:t>
+      </w:r>
+      <w:r>
+        <w:rPr>
+          <w:rFonts w:ascii="Times New Roman" w:eastAsia="Times New Roman" w:hAnsi="Times New Roman" w:cs="Times New Roman"/>
+          <w:sz w:val="24"/>
+          <w:szCs w:val="24"/>
+        </w:rPr>
+        <w:t xml:space="preserve">framework </w:t>
+      </w:r>
+      <w:r>
+        <w:rPr>
+          <w:rFonts w:ascii="Times New Roman" w:eastAsia="Times New Roman" w:hAnsi="Times New Roman" w:cs="Times New Roman"/>
+          <w:sz w:val="24"/>
+          <w:szCs w:val="24"/>
+        </w:rPr>
+        <w:t xml:space="preserve">which will be used to </w:t>
+      </w:r>
+      <w:r>
+        <w:rPr>
+          <w:rFonts w:ascii="Times New Roman" w:eastAsia="Times New Roman" w:hAnsi="Times New Roman" w:cs="Times New Roman"/>
+          <w:sz w:val="24"/>
+          <w:szCs w:val="24"/>
+        </w:rPr>
+        <w:t xml:space="preserve">design all user interface and </w:t>
+      </w:r>
+      <w:r>
+        <w:rPr>
+          <w:rFonts w:ascii="Times New Roman" w:eastAsia="Times New Roman" w:hAnsi="Times New Roman" w:cs="Times New Roman"/>
+          <w:sz w:val="24"/>
+          <w:szCs w:val="24"/>
+        </w:rPr>
+        <w:t>generate the figures on the website</w:t>
+      </w:r>
+      <w:r>
+        <w:rPr>
+          <w:rFonts w:ascii="Times New Roman" w:eastAsia="Times New Roman" w:hAnsi="Times New Roman" w:cs="Times New Roman"/>
+          <w:sz w:val="24"/>
+          <w:szCs w:val="24"/>
+        </w:rPr>
+        <w:t xml:space="preserve"> based on the information in the database.</w:t>
+      </w:r>
+    </w:p>
+    <w:p>
+      <w:pPr>
+        <w:pStyle w:val="Heading1"/>
+        <w:rPr>
+          <w:rFonts w:ascii="Times New Roman" w:eastAsia="Times New Roman" w:hAnsi="Times New Roman" w:cs="Times New Roman"/>
+          <w:sz w:val="28"/>
+          <w:szCs w:val="28"/>
+        </w:rPr>
+      </w:pPr>
+      <w:bookmarkStart w:id="6" w:name="_Toc114223834"/>
+      <w:r>
+        <w:rPr>
+          <w:rFonts w:ascii="Times New Roman" w:eastAsia="Times New Roman" w:hAnsi="Times New Roman" w:cs="Times New Roman"/>
+          <w:sz w:val="28"/>
+          <w:szCs w:val="28"/>
+        </w:rPr>
+        <w:t>Trend Analysis and Queries</w:t>
+      </w:r>
+      <w:bookmarkEnd w:id="6"/>
+    </w:p>
+    <w:p>
+      <w:pPr>
+        <w:pStyle w:val="Heading2"/>
+        <w:rPr>
+          <w:rFonts w:ascii="Times New Roman" w:hAnsi="Times New Roman" w:cs="Times New Roman"/>
+          <w:i/>
+          <w:iCs/>
+          <w:sz w:val="24"/>
+          <w:szCs w:val="24"/>
+        </w:rPr>
+      </w:pPr>
+      <w:bookmarkStart w:id="7" w:name="_Toc114223835"/>
+      <w:r>
+        <w:rPr>
+          <w:rFonts w:ascii="Times New Roman" w:hAnsi="Times New Roman" w:cs="Times New Roman"/>
+          <w:i/>
+          <w:iCs/>
+          <w:sz w:val="24"/>
+          <w:szCs w:val="24"/>
+        </w:rPr>
+        <w:t>Trend Analysis Goals</w:t>
+      </w:r>
+      <w:bookmarkEnd w:id="7"/>
+    </w:p>
+    <w:p>
+      <w:pPr>
+        <w:pStyle w:val="Heading2"/>
+        <w:rPr>
+          <w:rFonts w:ascii="Times New Roman" w:hAnsi="Times New Roman" w:cs="Times New Roman"/>
+          <w:i/>
+          <w:iCs/>
+          <w:sz w:val="24"/>
+          <w:szCs w:val="24"/>
+        </w:rPr>
+      </w:pPr>
+      <w:bookmarkStart w:id="8" w:name="_Toc114223836"/>
+      <w:r>
+        <w:rPr>
+          <w:rFonts w:ascii="Times New Roman" w:hAnsi="Times New Roman" w:cs="Times New Roman"/>
+          <w:i/>
+          <w:iCs/>
+          <w:sz w:val="24"/>
+          <w:szCs w:val="24"/>
+        </w:rPr>
+        <w:t>Trend Queries</w:t>
+      </w:r>
+      <w:bookmarkEnd w:id="8"/>
+    </w:p>
+    <w:p>
+      <w:pPr>
+        <w:rPr>
+          <w:rFonts w:ascii="Times New Roman" w:hAnsi="Times New Roman" w:cs="Times New Roman"/>
+          <w:color w:val="000000" w:themeColor="text1"/>
+          <w:sz w:val="24"/>
+          <w:szCs w:val="24"/>
+        </w:rPr>
+      </w:pPr>
+      <w:r>
+        <w:rPr>
+          <w:rFonts w:ascii="Times New Roman" w:hAnsi="Times New Roman" w:cs="Times New Roman"/>
+          <w:color w:val="000000" w:themeColor="text1"/>
+          <w:sz w:val="24"/>
+          <w:szCs w:val="24"/>
+        </w:rPr>
+        <w:t xml:space="preserve">Some potential trend queries on the data could be </w:t>
+      </w:r>
+    </w:p>
+    <w:p>
+      <w:pPr>
+        <w:pStyle w:val="ListParagraph"/>
+        <w:numPr>
+          <w:ilvl w:val="0"/>
+          <w:numId w:val="1"/>
+        </w:numPr>
+        <w:rPr>
+          <w:rFonts w:ascii="Times New Roman" w:eastAsiaTheme="minorEastAsia" w:hAnsi="Times New Roman" w:cs="Times New Roman"/>
+          <w:color w:val="000000" w:themeColor="text1"/>
+          <w:sz w:val="24"/>
+          <w:szCs w:val="24"/>
+        </w:rPr>
+      </w:pPr>
+      <w:r>
+        <w:rPr>
+          <w:rFonts w:ascii="Times New Roman" w:eastAsia="Times New Roman" w:hAnsi="Times New Roman" w:cs="Times New Roman"/>
+          <w:color w:val="000000" w:themeColor="text1"/>
+          <w:sz w:val="24"/>
+          <w:szCs w:val="24"/>
+        </w:rPr>
+        <w:t xml:space="preserve">What was the average number of books read during a certain period, ordered by genre? </w:t>
+      </w:r>
+    </w:p>
+    <w:p>
+      <w:pPr>
+        <w:pStyle w:val="ListParagraph"/>
+        <w:numPr>
+          <w:ilvl w:val="0"/>
+          <w:numId w:val="1"/>
+        </w:numPr>
+        <w:rPr>
+          <w:rFonts w:ascii="Times New Roman" w:eastAsiaTheme="minorEastAsia" w:hAnsi="Times New Roman" w:cs="Times New Roman"/>
+          <w:color w:val="000000" w:themeColor="text1"/>
+          <w:sz w:val="24"/>
+          <w:szCs w:val="24"/>
+        </w:rPr>
+      </w:pPr>
+      <w:r>
+        <w:rPr>
+          <w:rFonts w:ascii="Times New Roman" w:eastAsia="Times New Roman" w:hAnsi="Times New Roman" w:cs="Times New Roman"/>
+          <w:color w:val="000000" w:themeColor="text1"/>
+          <w:sz w:val="24"/>
+          <w:szCs w:val="24"/>
+        </w:rPr>
+        <w:t xml:space="preserve">Which genres had the highest ratings during a certain period? </w:t>
+      </w:r>
+    </w:p>
+    <w:p>
+      <w:pPr>
+        <w:pStyle w:val="ListParagraph"/>
+        <w:numPr>
+          <w:ilvl w:val="0"/>
+          <w:numId w:val="1"/>
+        </w:numPr>
+        <w:rPr>
+          <w:rFonts w:ascii="Times New Roman" w:eastAsiaTheme="minorEastAsia" w:hAnsi="Times New Roman" w:cs="Times New Roman"/>
+          <w:color w:val="000000" w:themeColor="text1"/>
+          <w:sz w:val="24"/>
+          <w:szCs w:val="24"/>
+        </w:rPr>
+      </w:pPr>
+      <w:r>
+        <w:rPr>
+          <w:rFonts w:ascii="Times New Roman" w:eastAsia="Times New Roman" w:hAnsi="Times New Roman" w:cs="Times New Roman"/>
+          <w:color w:val="000000" w:themeColor="text1"/>
+          <w:sz w:val="24"/>
+          <w:szCs w:val="24"/>
+        </w:rPr>
+        <w:t xml:space="preserve">Which genres received more reviews during a certain period? </w:t>
+      </w:r>
+    </w:p>
+    <w:p>
+      <w:pPr>
+        <w:pStyle w:val="ListParagraph"/>
+        <w:numPr>
+          <w:ilvl w:val="0"/>
+          <w:numId w:val="1"/>
+        </w:numPr>
+        <w:rPr>
+          <w:rFonts w:ascii="Times New Roman" w:eastAsiaTheme="minorEastAsia" w:hAnsi="Times New Roman" w:cs="Times New Roman"/>
+          <w:color w:val="000000" w:themeColor="text1"/>
+          <w:sz w:val="24"/>
+          <w:szCs w:val="24"/>
+        </w:rPr>
+      </w:pPr>
+      <w:r>
+        <w:rPr>
+          <w:rFonts w:ascii="Times New Roman" w:eastAsia="Times New Roman" w:hAnsi="Times New Roman" w:cs="Times New Roman"/>
+          <w:color w:val="000000" w:themeColor="text1"/>
+          <w:sz w:val="24"/>
+          <w:szCs w:val="24"/>
+        </w:rPr>
+        <w:t xml:space="preserve">What was the percent of shelved books by genre? </w:t>
+      </w:r>
+    </w:p>
+    <w:p>
+      <w:pPr>
+        <w:pStyle w:val="ListParagraph"/>
+        <w:numPr>
+          <w:ilvl w:val="0"/>
+          <w:numId w:val="1"/>
+        </w:numPr>
+        <w:rPr>
+          <w:rFonts w:ascii="Times New Roman" w:eastAsiaTheme="minorEastAsia" w:hAnsi="Times New Roman" w:cs="Times New Roman"/>
+          <w:color w:val="000000" w:themeColor="text1"/>
+          <w:sz w:val="24"/>
+          <w:szCs w:val="24"/>
+        </w:rPr>
+      </w:pPr>
+      <w:r>
+        <w:rPr>
+          <w:rFonts w:ascii="Times New Roman" w:eastAsia="Times New Roman" w:hAnsi="Times New Roman" w:cs="Times New Roman"/>
+          <w:color w:val="000000" w:themeColor="text1"/>
+          <w:sz w:val="24"/>
+          <w:szCs w:val="24"/>
+        </w:rPr>
+        <w:t xml:space="preserve">What was the ratio of read and shelved books by genre? </w:t>
+      </w:r>
+    </w:p>
+    <w:p>
+      <w:pPr>
+        <w:pStyle w:val="ListParagraph"/>
+        <w:numPr>
+          <w:ilvl w:val="0"/>
+          <w:numId w:val="1"/>
+        </w:numPr>
+        <w:rPr>
+          <w:rFonts w:ascii="Times New Roman" w:eastAsiaTheme="minorEastAsia" w:hAnsi="Times New Roman" w:cs="Times New Roman"/>
+          <w:color w:val="000000" w:themeColor="text1"/>
+          <w:sz w:val="24"/>
+          <w:szCs w:val="24"/>
+        </w:rPr>
+      </w:pPr>
+      <w:r>
+        <w:rPr>
+          <w:rFonts w:ascii="Times New Roman" w:hAnsi="Times New Roman" w:cs="Times New Roman"/>
+          <w:sz w:val="24"/>
+          <w:szCs w:val="24"/>
+        </w:rPr>
+        <w:t>Does book genre have a significant effect on its average rating?</w:t>
+      </w:r>
+    </w:p>
+    <w:p>
+      <w:pPr>
+        <w:pStyle w:val="ListParagraph"/>
+        <w:numPr>
+          <w:ilvl w:val="0"/>
+          <w:numId w:val="1"/>
+        </w:numPr>
+        <w:rPr>
+          <w:rFonts w:ascii="Times New Roman" w:hAnsi="Times New Roman" w:cs="Times New Roman"/>
+          <w:sz w:val="24"/>
+          <w:szCs w:val="24"/>
+        </w:rPr>
+      </w:pPr>
+      <w:r>
+        <w:rPr>
+          <w:rFonts w:ascii="Times New Roman" w:hAnsi="Times New Roman" w:cs="Times New Roman"/>
+          <w:sz w:val="24"/>
+          <w:szCs w:val="24"/>
+        </w:rPr>
+        <w:t>Do longer books</w:t>
+      </w:r>
+      <w:r>
+        <w:rPr>
+          <w:rFonts w:ascii="Times New Roman" w:hAnsi="Times New Roman" w:cs="Times New Roman"/>
+          <w:sz w:val="24"/>
+          <w:szCs w:val="24"/>
+        </w:rPr>
+        <w:t xml:space="preserve">, books with more pages, </w:t>
+      </w:r>
+      <w:r>
+        <w:rPr>
+          <w:rFonts w:ascii="Times New Roman" w:hAnsi="Times New Roman" w:cs="Times New Roman"/>
+          <w:sz w:val="24"/>
+          <w:szCs w:val="24"/>
+        </w:rPr>
+        <w:t>get reviewed less often?</w:t>
+      </w:r>
+    </w:p>
+    <w:p>
+      <w:pPr>
+        <w:pStyle w:val="ListParagraph"/>
+        <w:rPr>
+          <w:rFonts w:ascii="Times New Roman" w:eastAsiaTheme="minorEastAsia" w:hAnsi="Times New Roman" w:cs="Times New Roman"/>
+          <w:color w:val="000000" w:themeColor="text1"/>
+          <w:sz w:val="24"/>
+          <w:szCs w:val="24"/>
+        </w:rPr>
+      </w:pPr>
+    </w:p>
+    <w:p>
+      <w:pPr>
+        <w:contextualSpacing/>
+        <w:rPr>
+          <w:rFonts w:ascii="Times New Roman" w:eastAsia="Times New Roman" w:hAnsi="Times New Roman" w:cs="Times New Roman"/>
+          <w:b/>
+          <w:bCs/>
+          <w:sz w:val="24"/>
+          <w:szCs w:val="24"/>
+        </w:rPr>
+      </w:pPr>
+    </w:p>
+    <w:p>
+      <w:pPr>
+        <w:contextualSpacing/>
+        <w:rPr>
+          <w:rFonts w:ascii="Times New Roman" w:eastAsia="Times New Roman" w:hAnsi="Times New Roman" w:cs="Times New Roman"/>
+          <w:b/>
+          <w:bCs/>
+          <w:sz w:val="24"/>
+          <w:szCs w:val="24"/>
+        </w:rPr>
+      </w:pPr>
+    </w:p>
+    <w:p>
+      <w:pPr>
+        <w:contextualSpacing/>
+        <w:rPr>
+          <w:rFonts w:ascii="Times New Roman" w:eastAsia="Times New Roman" w:hAnsi="Times New Roman" w:cs="Times New Roman"/>
+          <w:sz w:val="24"/>
+          <w:szCs w:val="24"/>
+        </w:rPr>
+      </w:pPr>
+      <w:r>
+        <w:rPr>
+          <w:rFonts w:ascii="Times New Roman" w:eastAsia="Times New Roman" w:hAnsi="Times New Roman" w:cs="Times New Roman"/>
+          <w:b/>
+          <w:bCs/>
+          <w:sz w:val="24"/>
+          <w:szCs w:val="24"/>
+        </w:rPr>
+        <w:t>Phase 1</w:t>
+      </w:r>
+      <w:r>
+        <w:rPr>
+          <w:rFonts w:ascii="Times New Roman" w:hAnsi="Times New Roman" w:cs="Times New Roman"/>
+          <w:sz w:val="24"/>
+          <w:szCs w:val="24"/>
+        </w:rPr>
+        <w:tab/>
+      </w:r>
+      <w:r>
+        <w:rPr>
+          <w:rFonts w:ascii="Times New Roman" w:hAnsi="Times New Roman" w:cs="Times New Roman"/>
+          <w:sz w:val="24"/>
+          <w:szCs w:val="24"/>
+        </w:rPr>
+        <w:tab/>
+      </w:r>
+    </w:p>
+    <w:p>
+      <w:pPr>
+        <w:contextualSpacing/>
+        <w:rPr>
+          <w:rFonts w:ascii="Times New Roman" w:eastAsia="Times New Roman" w:hAnsi="Times New Roman" w:cs="Times New Roman"/>
+          <w:b/>
+          <w:bCs/>
+          <w:sz w:val="24"/>
+          <w:szCs w:val="24"/>
+        </w:rPr>
+      </w:pPr>
+      <w:r>
+        <w:rPr>
+          <w:rFonts w:ascii="Times New Roman" w:eastAsia="Times New Roman" w:hAnsi="Times New Roman" w:cs="Times New Roman"/>
+          <w:b/>
+          <w:bCs/>
+          <w:sz w:val="24"/>
+          <w:szCs w:val="24"/>
+        </w:rPr>
+        <w:t>The summarized requirements from Prof:</w:t>
+      </w:r>
+    </w:p>
+    <w:p>
+      <w:pPr>
+        <w:contextualSpacing/>
+        <w:rPr>
+          <w:rFonts w:ascii="Times New Roman" w:eastAsia="Times New Roman" w:hAnsi="Times New Roman" w:cs="Times New Roman"/>
+          <w:sz w:val="24"/>
+          <w:szCs w:val="24"/>
+        </w:rPr>
+      </w:pPr>
+      <w:r>
+        <w:rPr>
+          <w:rFonts w:ascii="Times New Roman" w:eastAsia="Times New Roman" w:hAnsi="Times New Roman" w:cs="Times New Roman"/>
+          <w:sz w:val="24"/>
+          <w:szCs w:val="24"/>
+        </w:rPr>
+        <w:t xml:space="preserve">propose and understand an appropriate project topic, identify its main data management needs, </w:t>
       </w:r>
       <w:proofErr w:type="gramStart"/>
       <w:r>
-        <w:t>similar to</w:t>
+        <w:rPr>
+          <w:rFonts w:ascii="Times New Roman" w:eastAsia="Times New Roman" w:hAnsi="Times New Roman" w:cs="Times New Roman"/>
+          <w:sz w:val="24"/>
+          <w:szCs w:val="24"/>
+        </w:rPr>
+        <w:t>explore</w:t>
       </w:r>
       <w:proofErr w:type="gramEnd"/>
       <w:r>
-        <w:t xml:space="preserve"> JSON, which the team will have to parse and clean to successfully set up the Oracle SQL database. </w:t>
-      </w:r>
-    </w:p>
-    <w:p>
-      <w:pPr>
-        <w:pStyle w:val="Heading2"/>
-      </w:pPr>
-      <w:bookmarkStart w:id="5" w:name="_Toc114223833"/>
-      <w:r>
-        <w:t>Software</w:t>
-      </w:r>
-      <w:bookmarkEnd w:id="5"/>
-    </w:p>
-    <w:p>
-      <w:pPr>
-        <w:contextualSpacing/>
-        <w:rPr>
-          <w:rFonts w:ascii="Times New Roman" w:eastAsia="Times New Roman" w:hAnsi="Times New Roman" w:cs="Times New Roman"/>
-        </w:rPr>
-      </w:pPr>
-      <w:r>
-        <w:rPr>
-          <w:rFonts w:ascii="Times New Roman" w:eastAsia="Times New Roman" w:hAnsi="Times New Roman" w:cs="Times New Roman"/>
-        </w:rPr>
-        <w:t xml:space="preserve">We will need to use Oracle SQL databases to make queries on the data and tease out possible trends related to user sentiment on books. </w:t>
-      </w:r>
-    </w:p>
-    <w:p>
-      <w:pPr>
-        <w:pStyle w:val="Heading1"/>
-        <w:rPr>
-          <w:rFonts w:eastAsia="Times New Roman"/>
-        </w:rPr>
-      </w:pPr>
-      <w:bookmarkStart w:id="6" w:name="_Toc114223834"/>
-      <w:r>
-        <w:rPr>
-          <w:rFonts w:eastAsia="Times New Roman"/>
-        </w:rPr>
-        <w:t>Trend Analysis and Queries</w:t>
-      </w:r>
-      <w:bookmarkEnd w:id="6"/>
-    </w:p>
-    <w:p>
-      <w:pPr>
-        <w:pStyle w:val="Heading2"/>
-      </w:pPr>
-      <w:bookmarkStart w:id="7" w:name="_Toc114223835"/>
-      <w:r>
-        <w:t>Trend Analysis Goals</w:t>
-      </w:r>
-      <w:bookmarkEnd w:id="7"/>
-    </w:p>
-    <w:p>
-      <w:pPr>
-        <w:pStyle w:val="Heading2"/>
-      </w:pPr>
-      <w:bookmarkStart w:id="8" w:name="_Toc114223836"/>
-      <w:r>
-        <w:t>Trend Queries</w:t>
-      </w:r>
-      <w:bookmarkEnd w:id="8"/>
-    </w:p>
-    <w:p>
-      <w:pPr>
-        <w:contextualSpacing/>
-        <w:rPr>
-          <w:rFonts w:ascii="Times New Roman" w:eastAsia="Times New Roman" w:hAnsi="Times New Roman" w:cs="Times New Roman"/>
-          <w:b/>
-          <w:bCs/>
-        </w:rPr>
-      </w:pPr>
-    </w:p>
-    <w:p>
-      <w:pPr>
-        <w:contextualSpacing/>
-        <w:rPr>
-          <w:rFonts w:ascii="Times New Roman" w:eastAsia="Times New Roman" w:hAnsi="Times New Roman" w:cs="Times New Roman"/>
-          <w:b/>
-          <w:bCs/>
-        </w:rPr>
-      </w:pPr>
-    </w:p>
-    <w:p>
-      <w:pPr>
-        <w:contextualSpacing/>
-        <w:rPr>
-          <w:rFonts w:ascii="Times New Roman" w:eastAsia="Times New Roman" w:hAnsi="Times New Roman" w:cs="Times New Roman"/>
-        </w:rPr>
-      </w:pPr>
-      <w:r>
-        <w:rPr>
-          <w:rFonts w:ascii="Times New Roman" w:eastAsia="Times New Roman" w:hAnsi="Times New Roman" w:cs="Times New Roman"/>
-          <w:b/>
-          <w:bCs/>
-        </w:rPr>
-        <w:t>Phase 1</w:t>
-      </w:r>
-      <w:r>
-        <w:tab/>
-      </w:r>
-      <w:r>
-        <w:tab/>
-      </w:r>
-    </w:p>
-    <w:p>
-      <w:pPr>
-        <w:contextualSpacing/>
-        <w:rPr>
-          <w:rFonts w:ascii="Times New Roman" w:eastAsia="Times New Roman" w:hAnsi="Times New Roman" w:cs="Times New Roman"/>
-          <w:b/>
-          <w:bCs/>
-        </w:rPr>
-      </w:pPr>
-      <w:r>
-        <w:rPr>
-          <w:rFonts w:ascii="Times New Roman" w:eastAsia="Times New Roman" w:hAnsi="Times New Roman" w:cs="Times New Roman"/>
-          <w:b/>
-          <w:bCs/>
-        </w:rPr>
-        <w:t>The summarized requirements from Prof:</w:t>
-      </w:r>
-    </w:p>
-    <w:p>
-      <w:pPr>
-        <w:contextualSpacing/>
-        <w:rPr>
-          <w:rFonts w:ascii="Times New Roman" w:eastAsia="Times New Roman" w:hAnsi="Times New Roman" w:cs="Times New Roman"/>
-          <w:sz w:val="20"/>
-          <w:szCs w:val="20"/>
-        </w:rPr>
-      </w:pPr>
-      <w:r>
-        <w:rPr>
-          <w:rFonts w:ascii="Times New Roman" w:eastAsia="Times New Roman" w:hAnsi="Times New Roman" w:cs="Times New Roman"/>
-          <w:sz w:val="20"/>
-          <w:szCs w:val="20"/>
-        </w:rPr>
-        <w:t xml:space="preserve">propose and understand an appropriate project topic, identify its main data management needs, </w:t>
-      </w:r>
-      <w:proofErr w:type="gramStart"/>
-      <w:r>
-        <w:rPr>
-          <w:rFonts w:ascii="Times New Roman" w:eastAsia="Times New Roman" w:hAnsi="Times New Roman" w:cs="Times New Roman"/>
-          <w:sz w:val="20"/>
-          <w:szCs w:val="20"/>
-        </w:rPr>
-        <w:t>explore</w:t>
-      </w:r>
-      <w:proofErr w:type="gramEnd"/>
-      <w:r>
-        <w:rPr>
-          <w:rFonts w:ascii="Times New Roman" w:eastAsia="Times New Roman" w:hAnsi="Times New Roman" w:cs="Times New Roman"/>
-          <w:sz w:val="20"/>
-          <w:szCs w:val="20"/>
+        <w:rPr>
+          <w:rFonts w:ascii="Times New Roman" w:eastAsia="Times New Roman" w:hAnsi="Times New Roman" w:cs="Times New Roman"/>
+          <w:sz w:val="24"/>
+          <w:szCs w:val="24"/>
         </w:rPr>
         <w:t xml:space="preserve"> and motivate its potential for interesting queries, and analyze the needed user functionality. </w:t>
       </w:r>
       <w:r>
+        <w:rPr>
+          <w:rFonts w:ascii="Times New Roman" w:hAnsi="Times New Roman" w:cs="Times New Roman"/>
+          <w:sz w:val="24"/>
+          <w:szCs w:val="24"/>
+        </w:rPr>
         <w:tab/>
       </w:r>
     </w:p>
@@ -1590,15 +2821,15 @@
         </w:numPr>
         <w:rPr>
           <w:rFonts w:ascii="Times New Roman" w:eastAsia="Times New Roman" w:hAnsi="Times New Roman" w:cs="Times New Roman"/>
-          <w:sz w:val="20"/>
-          <w:szCs w:val="20"/>
-        </w:rPr>
-      </w:pPr>
-      <w:r>
-        <w:rPr>
-          <w:rFonts w:ascii="Times New Roman" w:eastAsia="Times New Roman" w:hAnsi="Times New Roman" w:cs="Times New Roman"/>
-          <w:sz w:val="20"/>
-          <w:szCs w:val="20"/>
+          <w:sz w:val="24"/>
+          <w:szCs w:val="24"/>
+        </w:rPr>
+      </w:pPr>
+      <w:r>
+        <w:rPr>
+          <w:rFonts w:ascii="Times New Roman" w:eastAsia="Times New Roman" w:hAnsi="Times New Roman" w:cs="Times New Roman"/>
+          <w:sz w:val="24"/>
+          <w:szCs w:val="24"/>
         </w:rPr>
         <w:t xml:space="preserve">What are the main functions that the web-based user interface should provide? </w:t>
       </w:r>
@@ -1612,34 +2843,81 @@
         </w:numPr>
         <w:rPr>
           <w:rFonts w:ascii="Times New Roman" w:eastAsia="Times New Roman" w:hAnsi="Times New Roman" w:cs="Times New Roman"/>
-          <w:sz w:val="20"/>
-          <w:szCs w:val="20"/>
-        </w:rPr>
-      </w:pPr>
-      <w:r>
-        <w:rPr>
-          <w:rFonts w:ascii="Times New Roman" w:eastAsia="Times New Roman" w:hAnsi="Times New Roman" w:cs="Times New Roman"/>
-          <w:sz w:val="20"/>
-          <w:szCs w:val="20"/>
-        </w:rPr>
+          <w:b/>
+          <w:bCs/>
+          <w:sz w:val="24"/>
+          <w:szCs w:val="24"/>
+        </w:rPr>
+      </w:pPr>
+      <w:r>
+        <w:rPr>
+          <w:rFonts w:ascii="Times New Roman" w:eastAsia="Times New Roman" w:hAnsi="Times New Roman" w:cs="Times New Roman"/>
+          <w:b/>
+          <w:bCs/>
+          <w:sz w:val="24"/>
+          <w:szCs w:val="24"/>
+        </w:rPr>
+        <w:lastRenderedPageBreak/>
         <w:t xml:space="preserve">How do the different functions work together? Sometimes there are dependencies between different functions. </w:t>
       </w:r>
       <w:r>
+        <w:rPr>
+          <w:rFonts w:ascii="Times New Roman" w:hAnsi="Times New Roman" w:cs="Times New Roman"/>
+          <w:b/>
+          <w:bCs/>
+          <w:sz w:val="24"/>
+          <w:szCs w:val="24"/>
+        </w:rPr>
         <w:tab/>
       </w:r>
       <w:r>
+        <w:rPr>
+          <w:rFonts w:ascii="Times New Roman" w:hAnsi="Times New Roman" w:cs="Times New Roman"/>
+          <w:b/>
+          <w:bCs/>
+          <w:sz w:val="24"/>
+          <w:szCs w:val="24"/>
+        </w:rPr>
         <w:tab/>
       </w:r>
       <w:r>
+        <w:rPr>
+          <w:rFonts w:ascii="Times New Roman" w:hAnsi="Times New Roman" w:cs="Times New Roman"/>
+          <w:b/>
+          <w:bCs/>
+          <w:sz w:val="24"/>
+          <w:szCs w:val="24"/>
+        </w:rPr>
         <w:tab/>
       </w:r>
       <w:r>
+        <w:rPr>
+          <w:rFonts w:ascii="Times New Roman" w:hAnsi="Times New Roman" w:cs="Times New Roman"/>
+          <w:b/>
+          <w:bCs/>
+          <w:sz w:val="24"/>
+          <w:szCs w:val="24"/>
+        </w:rPr>
         <w:tab/>
       </w:r>
       <w:r>
+        <w:rPr>
+          <w:rFonts w:ascii="Times New Roman" w:hAnsi="Times New Roman" w:cs="Times New Roman"/>
+          <w:b/>
+          <w:bCs/>
+          <w:sz w:val="24"/>
+          <w:szCs w:val="24"/>
+        </w:rPr>
         <w:tab/>
       </w:r>
       <w:r>
+        <w:rPr>
+          <w:rFonts w:ascii="Times New Roman" w:hAnsi="Times New Roman" w:cs="Times New Roman"/>
+          <w:b/>
+          <w:bCs/>
+          <w:sz w:val="24"/>
+          <w:szCs w:val="24"/>
+        </w:rPr>
         <w:tab/>
       </w:r>
     </w:p>
@@ -1652,25 +2930,40 @@
         </w:numPr>
         <w:rPr>
           <w:rFonts w:ascii="Times New Roman" w:eastAsia="Times New Roman" w:hAnsi="Times New Roman" w:cs="Times New Roman"/>
-          <w:sz w:val="20"/>
-          <w:szCs w:val="20"/>
-        </w:rPr>
-      </w:pPr>
-      <w:r>
-        <w:rPr>
-          <w:rFonts w:ascii="Times New Roman" w:eastAsia="Times New Roman" w:hAnsi="Times New Roman" w:cs="Times New Roman"/>
-          <w:sz w:val="20"/>
-          <w:szCs w:val="20"/>
+          <w:sz w:val="24"/>
+          <w:szCs w:val="24"/>
+        </w:rPr>
+      </w:pPr>
+      <w:r>
+        <w:rPr>
+          <w:rFonts w:ascii="Times New Roman" w:eastAsia="Times New Roman" w:hAnsi="Times New Roman" w:cs="Times New Roman"/>
+          <w:sz w:val="24"/>
+          <w:szCs w:val="24"/>
         </w:rPr>
         <w:t xml:space="preserve">Which real-world data are needed to support the functions identified before? </w:t>
       </w:r>
       <w:r>
+        <w:rPr>
+          <w:rFonts w:ascii="Times New Roman" w:hAnsi="Times New Roman" w:cs="Times New Roman"/>
+          <w:sz w:val="24"/>
+          <w:szCs w:val="24"/>
+        </w:rPr>
         <w:tab/>
       </w:r>
       <w:r>
+        <w:rPr>
+          <w:rFonts w:ascii="Times New Roman" w:hAnsi="Times New Roman" w:cs="Times New Roman"/>
+          <w:sz w:val="24"/>
+          <w:szCs w:val="24"/>
+        </w:rPr>
         <w:tab/>
       </w:r>
       <w:r>
+        <w:rPr>
+          <w:rFonts w:ascii="Times New Roman" w:hAnsi="Times New Roman" w:cs="Times New Roman"/>
+          <w:sz w:val="24"/>
+          <w:szCs w:val="24"/>
+        </w:rPr>
         <w:tab/>
       </w:r>
     </w:p>
@@ -1683,15 +2976,15 @@
         </w:numPr>
         <w:rPr>
           <w:rFonts w:ascii="Times New Roman" w:eastAsia="Times New Roman" w:hAnsi="Times New Roman" w:cs="Times New Roman"/>
-          <w:sz w:val="20"/>
-          <w:szCs w:val="20"/>
-        </w:rPr>
-      </w:pPr>
-      <w:r>
-        <w:rPr>
-          <w:rFonts w:ascii="Times New Roman" w:eastAsia="Times New Roman" w:hAnsi="Times New Roman" w:cs="Times New Roman"/>
-          <w:sz w:val="20"/>
-          <w:szCs w:val="20"/>
+          <w:sz w:val="24"/>
+          <w:szCs w:val="24"/>
+        </w:rPr>
+      </w:pPr>
+      <w:r>
+        <w:rPr>
+          <w:rFonts w:ascii="Times New Roman" w:eastAsia="Times New Roman" w:hAnsi="Times New Roman" w:cs="Times New Roman"/>
+          <w:sz w:val="24"/>
+          <w:szCs w:val="24"/>
         </w:rPr>
         <w:t xml:space="preserve">Can such real-world data be found </w:t>
       </w:r>
@@ -1699,8 +2992,8 @@
       <w:r>
         <w:rPr>
           <w:rFonts w:ascii="Times New Roman" w:eastAsia="Times New Roman" w:hAnsi="Times New Roman" w:cs="Times New Roman"/>
-          <w:sz w:val="20"/>
-          <w:szCs w:val="20"/>
+          <w:sz w:val="24"/>
+          <w:szCs w:val="24"/>
         </w:rPr>
         <w:t>in</w:t>
       </w:r>
@@ -1708,8 +3001,8 @@
       <w:r>
         <w:rPr>
           <w:rFonts w:ascii="Times New Roman" w:eastAsia="Times New Roman" w:hAnsi="Times New Roman" w:cs="Times New Roman"/>
-          <w:sz w:val="20"/>
-          <w:szCs w:val="20"/>
+          <w:sz w:val="24"/>
+          <w:szCs w:val="24"/>
         </w:rPr>
         <w:t xml:space="preserve"> the Internet? </w:t>
       </w:r>
@@ -1723,15 +3016,19 @@
         </w:numPr>
         <w:rPr>
           <w:rFonts w:ascii="Times New Roman" w:eastAsia="Times New Roman" w:hAnsi="Times New Roman" w:cs="Times New Roman"/>
-          <w:sz w:val="20"/>
-          <w:szCs w:val="20"/>
-        </w:rPr>
-      </w:pPr>
-      <w:r>
-        <w:rPr>
-          <w:rFonts w:ascii="Times New Roman" w:eastAsia="Times New Roman" w:hAnsi="Times New Roman" w:cs="Times New Roman"/>
-          <w:sz w:val="20"/>
-          <w:szCs w:val="20"/>
+          <w:b/>
+          <w:bCs/>
+          <w:sz w:val="24"/>
+          <w:szCs w:val="24"/>
+        </w:rPr>
+      </w:pPr>
+      <w:r>
+        <w:rPr>
+          <w:rFonts w:ascii="Times New Roman" w:eastAsia="Times New Roman" w:hAnsi="Times New Roman" w:cs="Times New Roman"/>
+          <w:b/>
+          <w:bCs/>
+          <w:sz w:val="24"/>
+          <w:szCs w:val="24"/>
         </w:rPr>
         <w:t xml:space="preserve">What (colloquial) queries are important for the application? </w:t>
       </w:r>
@@ -1745,37 +3042,72 @@
         </w:numPr>
         <w:rPr>
           <w:rFonts w:ascii="Times New Roman" w:eastAsia="Times New Roman" w:hAnsi="Times New Roman" w:cs="Times New Roman"/>
-          <w:sz w:val="20"/>
-          <w:szCs w:val="20"/>
-        </w:rPr>
-      </w:pPr>
-      <w:r>
-        <w:rPr>
-          <w:rFonts w:ascii="Times New Roman" w:eastAsia="Times New Roman" w:hAnsi="Times New Roman" w:cs="Times New Roman"/>
-          <w:sz w:val="20"/>
-          <w:szCs w:val="20"/>
+          <w:sz w:val="24"/>
+          <w:szCs w:val="24"/>
+        </w:rPr>
+      </w:pPr>
+      <w:r>
+        <w:rPr>
+          <w:rFonts w:ascii="Times New Roman" w:eastAsia="Times New Roman" w:hAnsi="Times New Roman" w:cs="Times New Roman"/>
+          <w:sz w:val="24"/>
+          <w:szCs w:val="24"/>
         </w:rPr>
         <w:t xml:space="preserve">Which public domain and/or proprietary software is needed to perform the task? (The database system used must be CISE Oracle.) </w:t>
       </w:r>
       <w:r>
+        <w:rPr>
+          <w:rFonts w:ascii="Times New Roman" w:hAnsi="Times New Roman" w:cs="Times New Roman"/>
+          <w:sz w:val="24"/>
+          <w:szCs w:val="24"/>
+        </w:rPr>
         <w:tab/>
       </w:r>
       <w:r>
+        <w:rPr>
+          <w:rFonts w:ascii="Times New Roman" w:hAnsi="Times New Roman" w:cs="Times New Roman"/>
+          <w:sz w:val="24"/>
+          <w:szCs w:val="24"/>
+        </w:rPr>
         <w:tab/>
       </w:r>
       <w:r>
+        <w:rPr>
+          <w:rFonts w:ascii="Times New Roman" w:hAnsi="Times New Roman" w:cs="Times New Roman"/>
+          <w:sz w:val="24"/>
+          <w:szCs w:val="24"/>
+        </w:rPr>
         <w:tab/>
       </w:r>
       <w:r>
+        <w:rPr>
+          <w:rFonts w:ascii="Times New Roman" w:hAnsi="Times New Roman" w:cs="Times New Roman"/>
+          <w:sz w:val="24"/>
+          <w:szCs w:val="24"/>
+        </w:rPr>
         <w:tab/>
       </w:r>
       <w:r>
+        <w:rPr>
+          <w:rFonts w:ascii="Times New Roman" w:hAnsi="Times New Roman" w:cs="Times New Roman"/>
+          <w:sz w:val="24"/>
+          <w:szCs w:val="24"/>
+        </w:rPr>
         <w:tab/>
       </w:r>
       <w:r>
+        <w:rPr>
+          <w:rFonts w:ascii="Times New Roman" w:hAnsi="Times New Roman" w:cs="Times New Roman"/>
+          <w:sz w:val="24"/>
+          <w:szCs w:val="24"/>
+        </w:rPr>
         <w:tab/>
       </w:r>
       <w:r>
+        <w:rPr>
+          <w:rFonts w:ascii="Times New Roman" w:hAnsi="Times New Roman" w:cs="Times New Roman"/>
+          <w:sz w:val="24"/>
+          <w:szCs w:val="24"/>
+        </w:rPr>
         <w:tab/>
       </w:r>
     </w:p>
@@ -1784,22 +3116,32 @@
         <w:contextualSpacing/>
         <w:rPr>
           <w:rFonts w:ascii="Times New Roman" w:eastAsia="Times New Roman" w:hAnsi="Times New Roman" w:cs="Times New Roman"/>
-          <w:sz w:val="20"/>
-          <w:szCs w:val="20"/>
-        </w:rPr>
-      </w:pPr>
-      <w:r>
-        <w:rPr>
-          <w:rFonts w:ascii="Times New Roman" w:eastAsia="Times New Roman" w:hAnsi="Times New Roman" w:cs="Times New Roman"/>
-          <w:sz w:val="20"/>
-          <w:szCs w:val="20"/>
+          <w:sz w:val="24"/>
+          <w:szCs w:val="24"/>
+        </w:rPr>
+      </w:pPr>
+      <w:r>
+        <w:rPr>
+          <w:rFonts w:ascii="Times New Roman" w:eastAsia="Times New Roman" w:hAnsi="Times New Roman" w:cs="Times New Roman"/>
+          <w:sz w:val="24"/>
+          <w:szCs w:val="24"/>
         </w:rPr>
         <w:t xml:space="preserve">(PDF file) that presents a clear and structured description and motivation of the project topic and requirements that the software solution should later fulfil. </w:t>
       </w:r>
       <w:r>
+        <w:rPr>
+          <w:rFonts w:ascii="Times New Roman" w:hAnsi="Times New Roman" w:cs="Times New Roman"/>
+          <w:sz w:val="24"/>
+          <w:szCs w:val="24"/>
+        </w:rPr>
         <w:tab/>
       </w:r>
       <w:r>
+        <w:rPr>
+          <w:rFonts w:ascii="Times New Roman" w:hAnsi="Times New Roman" w:cs="Times New Roman"/>
+          <w:sz w:val="24"/>
+          <w:szCs w:val="24"/>
+        </w:rPr>
         <w:tab/>
       </w:r>
     </w:p>
@@ -1808,15 +3150,15 @@
         <w:contextualSpacing/>
         <w:rPr>
           <w:rFonts w:ascii="Times New Roman" w:eastAsia="Times New Roman" w:hAnsi="Times New Roman" w:cs="Times New Roman"/>
-          <w:sz w:val="20"/>
-          <w:szCs w:val="20"/>
-        </w:rPr>
-      </w:pPr>
-      <w:r>
-        <w:rPr>
-          <w:rFonts w:ascii="Times New Roman" w:eastAsia="Times New Roman" w:hAnsi="Times New Roman" w:cs="Times New Roman"/>
-          <w:sz w:val="20"/>
-          <w:szCs w:val="20"/>
+          <w:sz w:val="24"/>
+          <w:szCs w:val="24"/>
+        </w:rPr>
+      </w:pPr>
+      <w:r>
+        <w:rPr>
+          <w:rFonts w:ascii="Times New Roman" w:eastAsia="Times New Roman" w:hAnsi="Times New Roman" w:cs="Times New Roman"/>
+          <w:sz w:val="24"/>
+          <w:szCs w:val="24"/>
         </w:rPr>
         <w:t xml:space="preserve">The focus of this project is supposed to be on the database part and not so much on the application part. focus on database queries that evaluate large volumes of stored data. Of course, the application part must be highly functional, and the different user functions must cooperate nicely together. However, a fancy layout design of the user interface is not required but appreciated. </w:t>
       </w:r>
@@ -1826,15 +3168,15 @@
         <w:contextualSpacing/>
         <w:rPr>
           <w:rFonts w:ascii="Times New Roman" w:eastAsia="Times New Roman" w:hAnsi="Times New Roman" w:cs="Times New Roman"/>
-          <w:sz w:val="20"/>
-          <w:szCs w:val="20"/>
-        </w:rPr>
-      </w:pPr>
-      <w:r>
-        <w:rPr>
-          <w:rFonts w:ascii="Times New Roman" w:eastAsia="Times New Roman" w:hAnsi="Times New Roman" w:cs="Times New Roman"/>
-          <w:sz w:val="20"/>
-          <w:szCs w:val="20"/>
+          <w:sz w:val="24"/>
+          <w:szCs w:val="24"/>
+        </w:rPr>
+      </w:pPr>
+      <w:r>
+        <w:rPr>
+          <w:rFonts w:ascii="Times New Roman" w:eastAsia="Times New Roman" w:hAnsi="Times New Roman" w:cs="Times New Roman"/>
+          <w:sz w:val="24"/>
+          <w:szCs w:val="24"/>
         </w:rPr>
         <w:t xml:space="preserve">It is important that each group demonstrates in their deliverable that their application would really benefit from database support and that new information (such as trends) can be derived from the stored data. A simple retrieval of data from the database (that is, search) or the pure connection of different tables (that is, joins) are not sufficient. As an example, let us assume that a group selects a sales application as their project topic and stores many daily sales numbers in their database. Of course, one can search for sales data of interest in the database and display them in the user interface. But searching only identifies an interesting subset of all data stored in the database. DBMS are specialized for search tasks, and the respective SQL queries are relatively simply structured. This project aims at more interesting queries that, first, derive new information which is not explicitly stored in the database but can be derived from the data in the database by computations and, second, represent trends (see Section 3). </w:t>
       </w:r>
@@ -1844,8 +3186,8 @@
         <w:contextualSpacing/>
         <w:rPr>
           <w:rFonts w:ascii="Times New Roman" w:eastAsia="Times New Roman" w:hAnsi="Times New Roman" w:cs="Times New Roman"/>
-          <w:sz w:val="20"/>
-          <w:szCs w:val="20"/>
+          <w:sz w:val="24"/>
+          <w:szCs w:val="24"/>
         </w:rPr>
       </w:pPr>
     </w:p>
@@ -1855,8 +3197,8 @@
         <w:rPr>
           <w:rFonts w:ascii="Times New Roman" w:eastAsia="Times New Roman" w:hAnsi="Times New Roman" w:cs="Times New Roman"/>
           <w:color w:val="2E74B5" w:themeColor="accent5" w:themeShade="BF"/>
-          <w:sz w:val="28"/>
-          <w:szCs w:val="28"/>
+          <w:sz w:val="24"/>
+          <w:szCs w:val="24"/>
         </w:rPr>
       </w:pPr>
       <w:proofErr w:type="spellStart"/>
@@ -1864,8 +3206,8 @@
         <w:rPr>
           <w:rFonts w:ascii="Times New Roman" w:eastAsia="Times New Roman" w:hAnsi="Times New Roman" w:cs="Times New Roman"/>
           <w:color w:val="2E74B5" w:themeColor="accent5" w:themeShade="BF"/>
-          <w:sz w:val="28"/>
-          <w:szCs w:val="28"/>
+          <w:sz w:val="24"/>
+          <w:szCs w:val="24"/>
         </w:rPr>
         <w:t>Arunabh</w:t>
       </w:r>
@@ -1874,8 +3216,8 @@
         <w:rPr>
           <w:rFonts w:ascii="Times New Roman" w:eastAsia="Times New Roman" w:hAnsi="Times New Roman" w:cs="Times New Roman"/>
           <w:color w:val="2E74B5" w:themeColor="accent5" w:themeShade="BF"/>
-          <w:sz w:val="28"/>
-          <w:szCs w:val="28"/>
+          <w:sz w:val="24"/>
+          <w:szCs w:val="24"/>
         </w:rPr>
         <w:t>-</w:t>
       </w:r>
@@ -1886,16 +3228,16 @@
         <w:rPr>
           <w:rFonts w:ascii="Times New Roman" w:eastAsia="Times New Roman" w:hAnsi="Times New Roman" w:cs="Times New Roman"/>
           <w:color w:val="2E74B5" w:themeColor="accent5" w:themeShade="BF"/>
-          <w:sz w:val="28"/>
-          <w:szCs w:val="28"/>
+          <w:sz w:val="24"/>
+          <w:szCs w:val="24"/>
         </w:rPr>
       </w:pPr>
       <w:r>
         <w:rPr>
           <w:rFonts w:ascii="Times New Roman" w:eastAsia="Times New Roman" w:hAnsi="Times New Roman" w:cs="Times New Roman"/>
           <w:color w:val="2E74B5" w:themeColor="accent5" w:themeShade="BF"/>
-          <w:sz w:val="28"/>
-          <w:szCs w:val="28"/>
+          <w:sz w:val="24"/>
+          <w:szCs w:val="24"/>
         </w:rPr>
         <w:t xml:space="preserve">Since we are required to do trend analysis and compute the changes in data over a period, based on the datasets, I could think of the following: </w:t>
       </w:r>
@@ -1906,18 +3248,17 @@
         <w:rPr>
           <w:rFonts w:ascii="Times New Roman" w:eastAsia="Times New Roman" w:hAnsi="Times New Roman" w:cs="Times New Roman"/>
           <w:color w:val="2E74B5" w:themeColor="accent5" w:themeShade="BF"/>
-          <w:sz w:val="28"/>
-          <w:szCs w:val="28"/>
+          <w:sz w:val="24"/>
+          <w:szCs w:val="24"/>
         </w:rPr>
       </w:pPr>
       <w:r>
         <w:rPr>
           <w:rFonts w:ascii="Times New Roman" w:eastAsia="Times New Roman" w:hAnsi="Times New Roman" w:cs="Times New Roman"/>
           <w:color w:val="2E74B5" w:themeColor="accent5" w:themeShade="BF"/>
-          <w:sz w:val="28"/>
-          <w:szCs w:val="28"/>
-        </w:rPr>
-        <w:lastRenderedPageBreak/>
+          <w:sz w:val="24"/>
+          <w:szCs w:val="24"/>
+        </w:rPr>
         <w:t xml:space="preserve">For point 5, some of the colloquial queries could be: </w:t>
       </w:r>
     </w:p>
@@ -1929,18 +3270,18 @@
           <w:numId w:val="1"/>
         </w:numPr>
         <w:rPr>
-          <w:rFonts w:eastAsiaTheme="minorEastAsia"/>
+          <w:rFonts w:ascii="Times New Roman" w:eastAsiaTheme="minorEastAsia" w:hAnsi="Times New Roman" w:cs="Times New Roman"/>
           <w:color w:val="2E74B5" w:themeColor="accent5" w:themeShade="BF"/>
-          <w:sz w:val="28"/>
-          <w:szCs w:val="28"/>
+          <w:sz w:val="24"/>
+          <w:szCs w:val="24"/>
         </w:rPr>
       </w:pPr>
       <w:r>
         <w:rPr>
           <w:rFonts w:ascii="Times New Roman" w:eastAsia="Times New Roman" w:hAnsi="Times New Roman" w:cs="Times New Roman"/>
           <w:color w:val="2E74B5" w:themeColor="accent5" w:themeShade="BF"/>
-          <w:sz w:val="28"/>
-          <w:szCs w:val="28"/>
+          <w:sz w:val="24"/>
+          <w:szCs w:val="24"/>
         </w:rPr>
         <w:t xml:space="preserve">What was the average number of books read during a certain period, ordered by genre? </w:t>
       </w:r>
@@ -1953,18 +3294,18 @@
           <w:numId w:val="1"/>
         </w:numPr>
         <w:rPr>
-          <w:rFonts w:eastAsiaTheme="minorEastAsia"/>
+          <w:rFonts w:ascii="Times New Roman" w:eastAsiaTheme="minorEastAsia" w:hAnsi="Times New Roman" w:cs="Times New Roman"/>
           <w:color w:val="2E74B5" w:themeColor="accent5" w:themeShade="BF"/>
-          <w:sz w:val="28"/>
-          <w:szCs w:val="28"/>
+          <w:sz w:val="24"/>
+          <w:szCs w:val="24"/>
         </w:rPr>
       </w:pPr>
       <w:r>
         <w:rPr>
           <w:rFonts w:ascii="Times New Roman" w:eastAsia="Times New Roman" w:hAnsi="Times New Roman" w:cs="Times New Roman"/>
           <w:color w:val="2E74B5" w:themeColor="accent5" w:themeShade="BF"/>
-          <w:sz w:val="28"/>
-          <w:szCs w:val="28"/>
+          <w:sz w:val="24"/>
+          <w:szCs w:val="24"/>
         </w:rPr>
         <w:t xml:space="preserve">Which genres had the highest ratings during a certain period? </w:t>
       </w:r>
@@ -1977,18 +3318,18 @@
           <w:numId w:val="1"/>
         </w:numPr>
         <w:rPr>
-          <w:rFonts w:eastAsiaTheme="minorEastAsia"/>
+          <w:rFonts w:ascii="Times New Roman" w:eastAsiaTheme="minorEastAsia" w:hAnsi="Times New Roman" w:cs="Times New Roman"/>
           <w:color w:val="2E74B5" w:themeColor="accent5" w:themeShade="BF"/>
-          <w:sz w:val="28"/>
-          <w:szCs w:val="28"/>
+          <w:sz w:val="24"/>
+          <w:szCs w:val="24"/>
         </w:rPr>
       </w:pPr>
       <w:r>
         <w:rPr>
           <w:rFonts w:ascii="Times New Roman" w:eastAsia="Times New Roman" w:hAnsi="Times New Roman" w:cs="Times New Roman"/>
           <w:color w:val="2E74B5" w:themeColor="accent5" w:themeShade="BF"/>
-          <w:sz w:val="28"/>
-          <w:szCs w:val="28"/>
+          <w:sz w:val="24"/>
+          <w:szCs w:val="24"/>
         </w:rPr>
         <w:t xml:space="preserve">Which genres received more reviews during a certain period? </w:t>
       </w:r>
@@ -2001,18 +3342,18 @@
           <w:numId w:val="1"/>
         </w:numPr>
         <w:rPr>
-          <w:rFonts w:eastAsiaTheme="minorEastAsia"/>
+          <w:rFonts w:ascii="Times New Roman" w:eastAsiaTheme="minorEastAsia" w:hAnsi="Times New Roman" w:cs="Times New Roman"/>
           <w:color w:val="2E74B5" w:themeColor="accent5" w:themeShade="BF"/>
-          <w:sz w:val="28"/>
-          <w:szCs w:val="28"/>
+          <w:sz w:val="24"/>
+          <w:szCs w:val="24"/>
         </w:rPr>
       </w:pPr>
       <w:r>
         <w:rPr>
           <w:rFonts w:ascii="Times New Roman" w:eastAsia="Times New Roman" w:hAnsi="Times New Roman" w:cs="Times New Roman"/>
           <w:color w:val="2E74B5" w:themeColor="accent5" w:themeShade="BF"/>
-          <w:sz w:val="28"/>
-          <w:szCs w:val="28"/>
+          <w:sz w:val="24"/>
+          <w:szCs w:val="24"/>
         </w:rPr>
         <w:t xml:space="preserve">What was the percent of shelved books by genre? </w:t>
       </w:r>
@@ -2025,18 +3366,18 @@
           <w:numId w:val="1"/>
         </w:numPr>
         <w:rPr>
-          <w:rFonts w:eastAsiaTheme="minorEastAsia"/>
+          <w:rFonts w:ascii="Times New Roman" w:eastAsiaTheme="minorEastAsia" w:hAnsi="Times New Roman" w:cs="Times New Roman"/>
           <w:color w:val="2E74B5" w:themeColor="accent5" w:themeShade="BF"/>
-          <w:sz w:val="28"/>
-          <w:szCs w:val="28"/>
+          <w:sz w:val="24"/>
+          <w:szCs w:val="24"/>
         </w:rPr>
       </w:pPr>
       <w:r>
         <w:rPr>
           <w:rFonts w:ascii="Times New Roman" w:eastAsia="Times New Roman" w:hAnsi="Times New Roman" w:cs="Times New Roman"/>
           <w:color w:val="2E74B5" w:themeColor="accent5" w:themeShade="BF"/>
-          <w:sz w:val="28"/>
-          <w:szCs w:val="28"/>
+          <w:sz w:val="24"/>
+          <w:szCs w:val="24"/>
         </w:rPr>
         <w:t xml:space="preserve">What was the ratio of read and shelved books by genre? </w:t>
       </w:r>
@@ -2064,6 +3405,95 @@
 <file path=word/numbering.xml><?xml version="1.0" encoding="utf-8"?>
 <w:numbering xmlns:wpc="http://schemas.microsoft.com/office/word/2010/wordprocessingCanvas" xmlns:cx="http://schemas.microsoft.com/office/drawing/2014/chartex" xmlns:cx1="http://schemas.microsoft.com/office/drawing/2015/9/8/chartex" xmlns:cx2="http://schemas.microsoft.com/office/drawing/2015/10/21/chartex" xmlns:cx3="http://schemas.microsoft.com/office/drawing/2016/5/9/chartex" xmlns:cx4="http://schemas.microsoft.com/office/drawing/2016/5/10/chartex" xmlns:cx5="http://schemas.microsoft.com/office/drawing/2016/5/11/chartex" xmlns:cx6="http://schemas.microsoft.com/office/drawing/2016/5/12/chartex" xmlns:cx7="http://schemas.microsoft.com/office/drawing/2016/5/13/chartex" xmlns:cx8="http://schemas.microsoft.com/office/drawing/2016/5/14/chartex" xmlns:mc="http://schemas.openxmlformats.org/markup-compatibility/2006" xmlns:aink="http://schemas.microsoft.com/office/drawing/2016/ink" xmlns:am3d="http://schemas.microsoft.com/office/drawing/2017/model3d" xmlns:o="urn:schemas-microsoft-com:office:office" xmlns:oel="http://schemas.microsoft.com/office/2019/extlst" xmlns:r="http://schemas.openxmlformats.org/officeDocument/2006/relationships" xmlns:m="http://schemas.openxmlformats.org/officeDocument/2006/math" xmlns:v="urn:schemas-microsoft-com:vml" xmlns:wp14="http://schemas.microsoft.com/office/word/2010/wordprocessingDrawing" xmlns:wp="http://schemas.openxmlformats.org/drawingml/2006/wordprocessingDrawing" xmlns:w10="urn:schemas-microsoft-com:office:word" xmlns:w="http://schemas.openxmlformats.org/wordprocessingml/2006/main" xmlns:w14="http://schemas.microsoft.com/office/word/2010/wordml" xmlns:w15="http://schemas.microsoft.com/office/word/2012/wordml" xmlns:w16cex="http://schemas.microsoft.com/office/word/2018/wordml/cex" xmlns:w16cid="http://schemas.microsoft.com/office/word/2016/wordml/cid" xmlns:w16="http://schemas.microsoft.com/office/word/2018/wordml" xmlns:w16sdtdh="http://schemas.microsoft.com/office/word/2020/wordml/sdtdatahash" xmlns:w16se="http://schemas.microsoft.com/office/word/2015/wordml/symex" xmlns:wpg="http://schemas.microsoft.com/office/word/2010/wordprocessingGroup" xmlns:wpi="http://schemas.microsoft.com/office/word/2010/wordprocessingInk" xmlns:wne="http://schemas.microsoft.com/office/word/2006/wordml" xmlns:wps="http://schemas.microsoft.com/office/word/2010/wordprocessingShape" mc:Ignorable="w14 w15 w16se w16cid w16 w16cex w16sdtdh wp14">
   <w:abstractNum w:abstractNumId="0" w15:restartNumberingAfterBreak="0">
+    <w:nsid w:val="43637DB5"/>
+    <w:multiLevelType w:val="hybridMultilevel"/>
+    <w:tmpl w:val="0672A194"/>
+    <w:lvl w:ilvl="0" w:tplc="1812E468">
+      <w:start w:val="1"/>
+      <w:numFmt w:val="decimal"/>
+      <w:lvlText w:val="%1."/>
+      <w:lvlJc w:val="left"/>
+      <w:pPr>
+        <w:ind w:left="720" w:hanging="360"/>
+      </w:pPr>
+      <w:rPr>
+        <w:rFonts w:hint="default"/>
+      </w:rPr>
+    </w:lvl>
+    <w:lvl w:ilvl="1" w:tplc="04090019" w:tentative="1">
+      <w:start w:val="1"/>
+      <w:numFmt w:val="lowerLetter"/>
+      <w:lvlText w:val="%2."/>
+      <w:lvlJc w:val="left"/>
+      <w:pPr>
+        <w:ind w:left="1440" w:hanging="360"/>
+      </w:pPr>
+    </w:lvl>
+    <w:lvl w:ilvl="2" w:tplc="0409001B" w:tentative="1">
+      <w:start w:val="1"/>
+      <w:numFmt w:val="lowerRoman"/>
+      <w:lvlText w:val="%3."/>
+      <w:lvlJc w:val="right"/>
+      <w:pPr>
+        <w:ind w:left="2160" w:hanging="180"/>
+      </w:pPr>
+    </w:lvl>
+    <w:lvl w:ilvl="3" w:tplc="0409000F" w:tentative="1">
+      <w:start w:val="1"/>
+      <w:numFmt w:val="decimal"/>
+      <w:lvlText w:val="%4."/>
+      <w:lvlJc w:val="left"/>
+      <w:pPr>
+        <w:ind w:left="2880" w:hanging="360"/>
+      </w:pPr>
+    </w:lvl>
+    <w:lvl w:ilvl="4" w:tplc="04090019" w:tentative="1">
+      <w:start w:val="1"/>
+      <w:numFmt w:val="lowerLetter"/>
+      <w:lvlText w:val="%5."/>
+      <w:lvlJc w:val="left"/>
+      <w:pPr>
+        <w:ind w:left="3600" w:hanging="360"/>
+      </w:pPr>
+    </w:lvl>
+    <w:lvl w:ilvl="5" w:tplc="0409001B" w:tentative="1">
+      <w:start w:val="1"/>
+      <w:numFmt w:val="lowerRoman"/>
+      <w:lvlText w:val="%6."/>
+      <w:lvlJc w:val="right"/>
+      <w:pPr>
+        <w:ind w:left="4320" w:hanging="180"/>
+      </w:pPr>
+    </w:lvl>
+    <w:lvl w:ilvl="6" w:tplc="0409000F" w:tentative="1">
+      <w:start w:val="1"/>
+      <w:numFmt w:val="decimal"/>
+      <w:lvlText w:val="%7."/>
+      <w:lvlJc w:val="left"/>
+      <w:pPr>
+        <w:ind w:left="5040" w:hanging="360"/>
+      </w:pPr>
+    </w:lvl>
+    <w:lvl w:ilvl="7" w:tplc="04090019" w:tentative="1">
+      <w:start w:val="1"/>
+      <w:numFmt w:val="lowerLetter"/>
+      <w:lvlText w:val="%8."/>
+      <w:lvlJc w:val="left"/>
+      <w:pPr>
+        <w:ind w:left="5760" w:hanging="360"/>
+      </w:pPr>
+    </w:lvl>
+    <w:lvl w:ilvl="8" w:tplc="0409001B" w:tentative="1">
+      <w:start w:val="1"/>
+      <w:numFmt w:val="lowerRoman"/>
+      <w:lvlText w:val="%9."/>
+      <w:lvlJc w:val="right"/>
+      <w:pPr>
+        <w:ind w:left="6480" w:hanging="180"/>
+      </w:pPr>
+    </w:lvl>
+  </w:abstractNum>
+  <w:abstractNum w:abstractNumId="1" w15:restartNumberingAfterBreak="0">
     <w:nsid w:val="5A7EFCF3"/>
     <w:multiLevelType w:val="hybridMultilevel"/>
     <w:tmpl w:val="843C59FC"/>
@@ -2149,7 +3579,7 @@
       </w:pPr>
     </w:lvl>
   </w:abstractNum>
-  <w:abstractNum w:abstractNumId="1" w15:restartNumberingAfterBreak="0">
+  <w:abstractNum w:abstractNumId="2" w15:restartNumberingAfterBreak="0">
     <w:nsid w:val="7107120B"/>
     <w:multiLevelType w:val="hybridMultilevel"/>
     <w:tmpl w:val="9AB20338"/>
@@ -2263,9 +3693,12 @@
     </w:lvl>
   </w:abstractNum>
   <w:num w:numId="1" w16cid:durableId="77947986">
+    <w:abstractNumId w:val="2"/>
+  </w:num>
+  <w:num w:numId="2" w16cid:durableId="1992902389">
     <w:abstractNumId w:val="1"/>
   </w:num>
-  <w:num w:numId="2" w16cid:durableId="1992902389">
+  <w:num w:numId="3" w16cid:durableId="69079134">
     <w:abstractNumId w:val="0"/>
   </w:num>
 </w:numbering>
@@ -3088,6 +4521,26 @@
 </a:theme>
 </file>
 
+<file path=word/webextensions/taskpanes.xml><?xml version="1.0" encoding="utf-8"?>
+<wetp:taskpanes xmlns:wetp="http://schemas.microsoft.com/office/webextensions/taskpanes/2010/11">
+  <wetp:taskpane dockstate="right" visibility="0" width="350" row="0">
+    <wetp:webextensionref xmlns:r="http://schemas.openxmlformats.org/officeDocument/2006/relationships" r:id="rId1"/>
+  </wetp:taskpane>
+</wetp:taskpanes>
+</file>
+
+<file path=word/webextensions/webextension1.xml><?xml version="1.0" encoding="utf-8"?>
+<we:webextension xmlns:we="http://schemas.microsoft.com/office/webextensions/webextension/2010/11" id="{04FFC200-80E0-0C4E-9A6B-14432671D2F1}">
+  <we:reference id="wa200001011" version="1.2.0.0" store="en-US" storeType="OMEX"/>
+  <we:alternateReferences>
+    <we:reference id="wa200001011" version="1.2.0.0" store="WA200001011" storeType="OMEX"/>
+  </we:alternateReferences>
+  <we:properties/>
+  <we:bindings/>
+  <we:snapshot xmlns:r="http://schemas.openxmlformats.org/officeDocument/2006/relationships"/>
+</we:webextension>
+</file>
+
 <file path=customXml/item1.xml><?xml version="1.0" encoding="utf-8"?>
 <b:Sources xmlns:b="http://schemas.openxmlformats.org/officeDocument/2006/bibliography" xmlns="http://schemas.openxmlformats.org/officeDocument/2006/bibliography" SelectedStyle="\APASixthEditionOfficeOnline.xsl" StyleName="APA" Version="6"/>
 </file>

</xml_diff>

<commit_message>
added links to data
</commit_message>
<xml_diff>
--- a/Project_Deliverable1_Skeleton.docx
+++ b/Project_Deliverable1_Skeleton.docx
@@ -582,6 +582,7 @@
           <w:docPartUnique/>
         </w:docPartObj>
       </w:sdtPr>
+      <w:sdtEndPr/>
       <w:sdtContent>
         <w:p>
           <w:pPr>
@@ -1400,10 +1401,50 @@
       <w:r>
         <w:t xml:space="preserve">. </w:t>
       </w:r>
-    </w:p>
-    <w:p>
-      <w:r>
-        <w:t>The book metadata dataset</w:t>
+      <w:r>
+        <w:t xml:space="preserve">The data can be downloaded as </w:t>
+      </w:r>
+      <w:proofErr w:type="spellStart"/>
+      <w:r>
+        <w:t>json</w:t>
+      </w:r>
+      <w:proofErr w:type="spellEnd"/>
+      <w:r>
+        <w:t xml:space="preserve"> files from </w:t>
+      </w:r>
+      <w:r>
+        <w:t>a website established by the data collectors [1]. The data collectors also create a GitHub repository</w:t>
+      </w:r>
+      <w:r>
+        <w:t xml:space="preserve"> with </w:t>
+      </w:r>
+      <w:proofErr w:type="spellStart"/>
+      <w:r>
+        <w:t>jupyter</w:t>
+      </w:r>
+      <w:proofErr w:type="spellEnd"/>
+      <w:r>
+        <w:t xml:space="preserve"> notebooks </w:t>
+      </w:r>
+      <w:r>
+        <w:t>to help users download and read the datasets [2].</w:t>
+      </w:r>
+    </w:p>
+    <w:p>
+      <w:r>
+        <w:t xml:space="preserve">The </w:t>
+      </w:r>
+      <w:r>
+        <w:t>B</w:t>
+      </w:r>
+      <w:r>
+        <w:t xml:space="preserve">ook </w:t>
+      </w:r>
+      <w:r>
+        <w:t>M</w:t>
+      </w:r>
+      <w:r>
+        <w:t>etadata dataset</w:t>
       </w:r>
       <w:r>
         <w:t xml:space="preserve"> group</w:t>
@@ -1462,16 +1503,69 @@
         <w:t>shelf name on which users choose to place the book.</w:t>
       </w:r>
     </w:p>
+    <w:p>
+      <w:r>
+        <w:t xml:space="preserve">The Shelves dataset group </w:t>
+      </w:r>
+    </w:p>
     <w:p/>
     <w:p>
       <w:pPr>
         <w:contextualSpacing/>
         <w:rPr>
           <w:rFonts w:ascii="Times New Roman" w:eastAsia="Times New Roman" w:hAnsi="Times New Roman" w:cs="Times New Roman"/>
-          <w:b/>
-          <w:bCs/>
-        </w:rPr>
-      </w:pPr>
+        </w:rPr>
+      </w:pPr>
+      <w:r>
+        <w:rPr>
+          <w:rFonts w:ascii="Times New Roman" w:eastAsia="Times New Roman" w:hAnsi="Times New Roman" w:cs="Times New Roman"/>
+        </w:rPr>
+        <w:t xml:space="preserve">[1] </w:t>
+      </w:r>
+      <w:hyperlink r:id="rId15" w:history="1">
+        <w:r>
+          <w:rPr>
+            <w:rStyle w:val="Hyperlink"/>
+            <w:rFonts w:ascii="Times New Roman" w:eastAsia="Times New Roman" w:hAnsi="Times New Roman" w:cs="Times New Roman"/>
+          </w:rPr>
+          <w:t>https://sites.google.com/eng.ucsd.edu/ucsdbookgraph/home</w:t>
+        </w:r>
+      </w:hyperlink>
+    </w:p>
+    <w:p>
+      <w:pPr>
+        <w:contextualSpacing/>
+        <w:rPr>
+          <w:rFonts w:ascii="Times New Roman" w:eastAsia="Times New Roman" w:hAnsi="Times New Roman" w:cs="Times New Roman"/>
+        </w:rPr>
+      </w:pPr>
+      <w:r>
+        <w:rPr>
+          <w:rFonts w:ascii="Times New Roman" w:eastAsia="Times New Roman" w:hAnsi="Times New Roman" w:cs="Times New Roman"/>
+        </w:rPr>
+        <w:t>[2]</w:t>
+      </w:r>
+      <w:r>
+        <w:rPr>
+          <w:rFonts w:ascii="Times New Roman" w:eastAsia="Times New Roman" w:hAnsi="Times New Roman" w:cs="Times New Roman"/>
+        </w:rPr>
+        <w:t xml:space="preserve"> </w:t>
+      </w:r>
+      <w:hyperlink r:id="rId16" w:history="1">
+        <w:r>
+          <w:rPr>
+            <w:rStyle w:val="Hyperlink"/>
+            <w:rFonts w:ascii="Times New Roman" w:eastAsia="Times New Roman" w:hAnsi="Times New Roman" w:cs="Times New Roman"/>
+          </w:rPr>
+          <w:t>https://github.com/MengtingWan/goodreads</w:t>
+        </w:r>
+      </w:hyperlink>
+      <w:r>
+        <w:rPr>
+          <w:rFonts w:ascii="Times New Roman" w:eastAsia="Times New Roman" w:hAnsi="Times New Roman" w:cs="Times New Roman"/>
+        </w:rPr>
+        <w:t xml:space="preserve"> </w:t>
+      </w:r>
     </w:p>
     <w:p>
       <w:pPr>
@@ -1537,6 +1631,7 @@
         </w:numPr>
       </w:pPr>
       <w:r>
+        <w:lastRenderedPageBreak/>
         <w:t>Trend analysis on which genres popular in which languages</w:t>
       </w:r>
       <w:r>
@@ -1558,7 +1653,6 @@
           <w:sz w:val="24"/>
           <w:szCs w:val="24"/>
         </w:rPr>
-        <w:lastRenderedPageBreak/>
         <w:t>The project will implement a web-based user-facing interface which will allow user interaction and custom queries.</w:t>
       </w:r>
     </w:p>
@@ -2685,6 +2779,7 @@
           <w:sz w:val="28"/>
           <w:szCs w:val="28"/>
         </w:rPr>
+        <w:lastRenderedPageBreak/>
         <w:t xml:space="preserve">Since we are required to do trend analysis and compute the changes in data over a period, based on the datasets, I could think of the following: </w:t>
       </w:r>
     </w:p>
@@ -2705,7 +2800,6 @@
           <w:sz w:val="28"/>
           <w:szCs w:val="28"/>
         </w:rPr>
-        <w:lastRenderedPageBreak/>
         <w:t xml:space="preserve">For point 5, some of the colloquial queries could be: </w:t>
       </w:r>
     </w:p>
@@ -4088,6 +4182,18 @@
       <w:u w:val="single"/>
     </w:rPr>
   </w:style>
+  <w:style w:type="character" w:styleId="UnresolvedMention">
+    <w:name w:val="Unresolved Mention"/>
+    <w:basedOn w:val="DefaultParagraphFont"/>
+    <w:uiPriority w:val="99"/>
+    <w:semiHidden/>
+    <w:unhideWhenUsed/>
+    <w:rsid w:val="006E23C4"/>
+    <w:rPr>
+      <w:color w:val="605E5C"/>
+      <w:shd w:val="clear" w:color="auto" w:fill="E1DFDD"/>
+    </w:rPr>
+  </w:style>
 </w:styles>
 </file>
 

</xml_diff>

<commit_message>
web app vision, data section
</commit_message>
<xml_diff>
--- a/Project_Deliverable1_Skeleton.docx
+++ b/Project_Deliverable1_Skeleton.docx
@@ -565,6 +565,7 @@
           <w:docPartUnique/>
         </w:docPartObj>
       </w:sdtPr>
+      <w:sdtEndPr/>
       <w:sdtContent>
         <w:p>
           <w:pPr>
@@ -1028,6 +1029,42 @@
       </w:r>
     </w:p>
     <w:p>
+      <w:r>
+        <w:rPr>
+          <w:b/>
+          <w:bCs/>
+        </w:rPr>
+        <w:t>Potential vision for this:</w:t>
+      </w:r>
+      <w:r>
+        <w:t xml:space="preserve"> a </w:t>
+      </w:r>
+      <w:r>
+        <w:t xml:space="preserve">splash page with some demo </w:t>
+      </w:r>
+      <w:r>
+        <w:t>interactive charts</w:t>
+      </w:r>
+      <w:r>
+        <w:t xml:space="preserve">, a page with instructions on how to use </w:t>
+      </w:r>
+      <w:r>
+        <w:t>the interactive charts and filter system</w:t>
+      </w:r>
+      <w:r>
+        <w:t>, and user sign in feature so users can save certain filters</w:t>
+      </w:r>
+      <w:r>
+        <w:t xml:space="preserve"> like language or region of interest</w:t>
+      </w:r>
+      <w:r>
+        <w:t xml:space="preserve"> and save charts they’ve generated</w:t>
+      </w:r>
+      <w:r>
+        <w:t xml:space="preserve">. </w:t>
+      </w:r>
+    </w:p>
+    <w:p>
       <w:pPr>
         <w:pStyle w:val="Heading1"/>
       </w:pPr>
@@ -1137,7 +1174,13 @@
         <w:t xml:space="preserve"> associates the book with a series, if it is part of one.</w:t>
       </w:r>
       <w:r>
-        <w:t xml:space="preserve"> Within goodreads, users create</w:t>
+        <w:t xml:space="preserve"> Within </w:t>
+      </w:r>
+      <w:r>
+        <w:t>G</w:t>
+      </w:r>
+      <w:r>
+        <w:t>oodreads, users create</w:t>
       </w:r>
       <w:r>
         <w:t xml:space="preserve"> named</w:t>
@@ -1209,63 +1252,136 @@
         <w:t>.</w:t>
       </w:r>
       <w:r>
+        <w:t xml:space="preserve"> Each review </w:t>
+      </w:r>
+      <w:r>
+        <w:lastRenderedPageBreak/>
+        <w:t xml:space="preserve">record includes information on the associated rating for the book and the date the review was posted and updated. </w:t>
+      </w:r>
+      <w:r>
+        <w:t>The full review dataset also includes</w:t>
+      </w:r>
+      <w:r>
+        <w:t xml:space="preserve"> the complete</w:t>
+      </w:r>
+      <w:r>
+        <w:t xml:space="preserve"> multilingual text of the review.</w:t>
+      </w:r>
+    </w:p>
+    <w:p>
+      <w:r>
+        <w:t>For our project, we will</w:t>
+      </w:r>
+      <w:r>
+        <w:t xml:space="preserve"> use</w:t>
+      </w:r>
+      <w:r>
+        <w:t xml:space="preserve"> the </w:t>
+      </w:r>
+      <w:r>
+        <w:t>Book, Author, Genre, and Review</w:t>
+      </w:r>
+      <w:r>
+        <w:t xml:space="preserve"> datasets</w:t>
+      </w:r>
+      <w:r>
+        <w:t xml:space="preserve"> to support the trend analysis queries our website will process. </w:t>
+      </w:r>
+      <w:r>
+        <w:t xml:space="preserve">Together these datasets </w:t>
+      </w:r>
+      <w:r>
+        <w:t>include around 20 million records</w:t>
+      </w:r>
+      <w:r>
+        <w:t>.</w:t>
+      </w:r>
+      <w:r>
+        <w:t xml:space="preserve"> Our project requires the use of a database</w:t>
+      </w:r>
+      <w:r>
+        <w:t xml:space="preserve"> management system</w:t>
+      </w:r>
+      <w:r>
+        <w:t xml:space="preserve"> to </w:t>
+      </w:r>
+      <w:r>
+        <w:t>deal efficiently</w:t>
+      </w:r>
+      <w:r>
+        <w:t xml:space="preserve"> the size </w:t>
+      </w:r>
+      <w:r>
+        <w:t>of the data and the relationships between the datasets.</w:t>
+      </w:r>
+      <w:r>
         <w:t xml:space="preserve"> </w:t>
       </w:r>
       <w:r>
-        <w:t>Each review record includes information on the associated rating for the book and the date the review was posted and updated.</w:t>
+        <w:t>In addition,</w:t>
+      </w:r>
+      <w:r>
+        <w:t xml:space="preserve"> because</w:t>
       </w:r>
       <w:r>
         <w:t xml:space="preserve"> </w:t>
       </w:r>
       <w:r>
-        <w:t>The full review dataset also includes</w:t>
-      </w:r>
-      <w:r>
-        <w:t xml:space="preserve"> the complete</w:t>
-      </w:r>
-      <w:r>
-        <w:t xml:space="preserve"> multilingual text of the review.</w:t>
-      </w:r>
-    </w:p>
-    <w:p>
-      <w:r>
-        <w:lastRenderedPageBreak/>
-        <w:t>For our project, we will</w:t>
-      </w:r>
-      <w:r>
-        <w:t xml:space="preserve"> use</w:t>
-      </w:r>
-      <w:r>
-        <w:t xml:space="preserve"> the </w:t>
-      </w:r>
-      <w:r>
-        <w:t>Book, Author, Genre, and Review</w:t>
-      </w:r>
-      <w:r>
-        <w:t xml:space="preserve"> datasets</w:t>
-      </w:r>
-      <w:r>
-        <w:t xml:space="preserve"> to support the trend analysis queries our website will process. </w:t>
-      </w:r>
-      <w:r>
-        <w:t xml:space="preserve">Together these datasets </w:t>
-      </w:r>
-      <w:r>
-        <w:t>include around 20 million records</w:t>
+        <w:t>G</w:t>
+      </w:r>
+      <w:r>
+        <w:t xml:space="preserve">oodreads </w:t>
+      </w:r>
+      <w:r>
+        <w:t>no longer issues</w:t>
+      </w:r>
+      <w:r>
+        <w:t xml:space="preserve"> new API keys </w:t>
+      </w:r>
+      <w:r>
+        <w:t>since</w:t>
+      </w:r>
+      <w:r>
+        <w:t xml:space="preserve"> December 2020</w:t>
+      </w:r>
+      <w:r>
+        <w:t xml:space="preserve">, </w:t>
+      </w:r>
+      <w:r>
+        <w:t xml:space="preserve">our web application cannot directly query the existing Goodreads </w:t>
+      </w:r>
+      <w:r>
+        <w:t>database</w:t>
       </w:r>
       <w:r>
         <w:t xml:space="preserve">. </w:t>
       </w:r>
       <w:r>
-        <w:t xml:space="preserve">The size of the data and </w:t>
-      </w:r>
-      <w:r>
-        <w:t xml:space="preserve">need to </w:t>
-      </w:r>
-    </w:p>
-    <w:p>
-      <w:r>
-        <w:t>[size of the data / why we need database]</w:t>
+        <w:t xml:space="preserve">Since </w:t>
+      </w:r>
+      <w:r>
+        <w:t xml:space="preserve">the core functionality of our </w:t>
+      </w:r>
+      <w:r>
+        <w:t>application</w:t>
+      </w:r>
+      <w:r>
+        <w:t xml:space="preserve"> consists of conducting </w:t>
+      </w:r>
+      <w:r>
+        <w:t xml:space="preserve">complex trend queries </w:t>
+      </w:r>
+      <w:r>
+        <w:t>on a lar</w:t>
+      </w:r>
+      <w:r>
+        <w:t xml:space="preserve">ge database with </w:t>
+      </w:r>
+      <w:r>
+        <w:t xml:space="preserve">interrelated components, </w:t>
+      </w:r>
+      <w:r>
+        <w:t>our project requires database support to implement the application.</w:t>
       </w:r>
     </w:p>
     <w:p>
@@ -1561,6 +1677,7 @@
           <w:sz w:val="24"/>
           <w:szCs w:val="24"/>
         </w:rPr>
+        <w:lastRenderedPageBreak/>
         <w:t>Only other method for accessing data is scraping which is expensive(compute + time) and most major websites impede scrapers.</w:t>
       </w:r>
     </w:p>
@@ -1578,7 +1695,6 @@
           <w:sz w:val="24"/>
           <w:szCs w:val="24"/>
         </w:rPr>
-        <w:lastRenderedPageBreak/>
         <w:t>Even if scraping were easy and cheap(time + compute), storing stupid amounts of data in a file and then running analysis on that data would be expensive(compute + time). IO is a huge bottleneck.</w:t>
       </w:r>
     </w:p>
@@ -2377,6 +2493,7 @@
           <w:sz w:val="28"/>
           <w:szCs w:val="28"/>
         </w:rPr>
+        <w:lastRenderedPageBreak/>
         <w:t xml:space="preserve">What was the average number of books read during a certain period, ordered by genre? </w:t>
       </w:r>
     </w:p>
@@ -2425,7 +2542,6 @@
           <w:sz w:val="28"/>
           <w:szCs w:val="28"/>
         </w:rPr>
-        <w:lastRenderedPageBreak/>
         <w:t xml:space="preserve">Which genres received more reviews during a certain period? </w:t>
       </w:r>
     </w:p>

</xml_diff>